<commit_message>
Updated design document section on shooters
</commit_message>
<xml_diff>
--- a/Mobile App Dev - Design Doc.docx
+++ b/Mobile App Dev - Design Doc.docx
@@ -146,7 +146,7 @@
                                     <w:tag w:val=""/>
                                     <w:id w:val="-650599894"/>
                                     <w:dataBinding w:prefixMappings="xmlns:ns0='http://schemas.microsoft.com/office/2006/coverPageProps' " w:xpath="/ns0:CoverPageProperties[1]/ns0:PublishDate[1]" w:storeItemID="{55AF091B-3C7A-41E3-B477-F2FDAA23CFDA}"/>
-                                    <w:date w:fullDate="2019-11-01T00:00:00Z">
+                                    <w:date w:fullDate="2019-12-03T00:00:00Z">
                                       <w:dateFormat w:val="M/d/yyyy"/>
                                       <w:lid w:val="en-US"/>
                                       <w:storeMappedDataAs w:val="dateTime"/>
@@ -171,7 +171,7 @@
                                           <w:sz w:val="28"/>
                                           <w:szCs w:val="28"/>
                                         </w:rPr>
-                                        <w:t>11/1/2019</w:t>
+                                        <w:t>12/3/2019</w:t>
                                       </w:r>
                                     </w:p>
                                   </w:sdtContent>
@@ -3459,7 +3459,7 @@
                               <w:tag w:val=""/>
                               <w:id w:val="-650599894"/>
                               <w:dataBinding w:prefixMappings="xmlns:ns0='http://schemas.microsoft.com/office/2006/coverPageProps' " w:xpath="/ns0:CoverPageProperties[1]/ns0:PublishDate[1]" w:storeItemID="{55AF091B-3C7A-41E3-B477-F2FDAA23CFDA}"/>
-                              <w:date w:fullDate="2019-11-01T00:00:00Z">
+                              <w:date w:fullDate="2019-12-03T00:00:00Z">
                                 <w:dateFormat w:val="M/d/yyyy"/>
                                 <w:lid w:val="en-US"/>
                                 <w:storeMappedDataAs w:val="dateTime"/>
@@ -3484,7 +3484,7 @@
                                     <w:sz w:val="28"/>
                                     <w:szCs w:val="28"/>
                                   </w:rPr>
-                                  <w:t>11/1/2019</w:t>
+                                  <w:t>12/3/2019</w:t>
                                 </w:r>
                               </w:p>
                             </w:sdtContent>
@@ -5469,10 +5469,22 @@
         <w:t xml:space="preserve"> </w:t>
       </w:r>
       <w:r>
-        <w:t xml:space="preserve">of the final project based on its design may not match my initial </w:t>
-      </w:r>
-      <w:r>
-        <w:t>vision for the project</w:t>
+        <w:t xml:space="preserve">of the final project based on its design may not match </w:t>
+      </w:r>
+      <w:r>
+        <w:t>the</w:t>
+      </w:r>
+      <w:r>
+        <w:t xml:space="preserve"> initial </w:t>
+      </w:r>
+      <w:r>
+        <w:t xml:space="preserve">vision </w:t>
+      </w:r>
+      <w:r>
+        <w:t xml:space="preserve">I had </w:t>
+      </w:r>
+      <w:r>
+        <w:t>for the project</w:t>
       </w:r>
       <w:r>
         <w:t>.</w:t>
@@ -5609,7 +5621,21 @@
           <w:rFonts w:cstheme="minorHAnsi"/>
           <w:color w:val="000000"/>
         </w:rPr>
-        <w:t xml:space="preserve"> mechanic.</w:t>
+        <w:t xml:space="preserve"> mechani</w:t>
+      </w:r>
+      <w:r>
+        <w:rPr>
+          <w:rFonts w:cstheme="minorHAnsi"/>
+          <w:color w:val="000000"/>
+        </w:rPr>
+        <w:t>c</w:t>
+      </w:r>
+      <w:r>
+        <w:rPr>
+          <w:rFonts w:cstheme="minorHAnsi"/>
+          <w:color w:val="000000"/>
+        </w:rPr>
+        <w:t>.</w:t>
       </w:r>
     </w:p>
     <w:p>
@@ -5642,28 +5668,56 @@
           <w:rFonts w:cstheme="minorHAnsi"/>
           <w:color w:val="000000"/>
         </w:rPr>
-        <w:t xml:space="preserve"> take on this was the </w:t>
+        <w:t xml:space="preserve"> take on </w:t>
       </w:r>
       <w:r>
         <w:rPr>
           <w:rFonts w:cstheme="minorHAnsi"/>
           <w:color w:val="000000"/>
         </w:rPr>
-        <w:t>ghosts is in the game Pacman. Each ghost has different characteristics to differentiate it from other the ghosts</w:t>
+        <w:t xml:space="preserve">game design </w:t>
       </w:r>
       <w:r>
         <w:rPr>
           <w:rFonts w:cstheme="minorHAnsi"/>
           <w:color w:val="000000"/>
         </w:rPr>
-        <w:t xml:space="preserve"> when chasing the player. The red ghost will aggressively pursue the player while the pink ghost will attempt to ambush the player by trying to predict the players path. The orange ghost will move around the map in a random unpredictable behaviour and </w:t>
+        <w:t xml:space="preserve">was the </w:t>
       </w:r>
       <w:r>
         <w:rPr>
           <w:rFonts w:cstheme="minorHAnsi"/>
           <w:color w:val="000000"/>
         </w:rPr>
-        <w:t xml:space="preserve">finally the cyan ghost will patrol the area of the map he is in.  </w:t>
+        <w:t xml:space="preserve">subtle AI implemented on enemy </w:t>
+      </w:r>
+      <w:r>
+        <w:rPr>
+          <w:rFonts w:cstheme="minorHAnsi"/>
+          <w:color w:val="000000"/>
+        </w:rPr>
+        <w:t xml:space="preserve">ghosts in the </w:t>
+      </w:r>
+      <w:r>
+        <w:rPr>
+          <w:rFonts w:cstheme="minorHAnsi"/>
+          <w:color w:val="000000"/>
+        </w:rPr>
+        <w:t>arcade classic</w:t>
+      </w:r>
+      <w:r>
+        <w:rPr>
+          <w:rFonts w:cstheme="minorHAnsi"/>
+          <w:color w:val="000000"/>
+        </w:rPr>
+        <w:t xml:space="preserve"> Pacman. Each ghost has different characteristics to differentiate it from other the ghosts</w:t>
+      </w:r>
+      <w:r>
+        <w:rPr>
+          <w:rFonts w:cstheme="minorHAnsi"/>
+          <w:color w:val="000000"/>
+        </w:rPr>
+        <w:t xml:space="preserve"> when chasing the player. The red ghost will aggressively pursue the player, while the pink ghost will attempt to ambush the player by trying to predict the players path. The orange ghost will move around the map in a random unpredictable behaviour and finally the cyan ghost will patrol the area of the map he is in.</w:t>
       </w:r>
     </w:p>
     <w:p>
@@ -5677,489 +5731,363 @@
           <w:color w:val="000000"/>
         </w:rPr>
       </w:pPr>
-      <w:r>
-        <w:rPr>
-          <w:rFonts w:cstheme="minorHAnsi"/>
-          <w:color w:val="000000"/>
-        </w:rPr>
-        <w:t>Mean</w:t>
-      </w:r>
-      <w:r>
-        <w:rPr>
-          <w:rFonts w:cstheme="minorHAnsi"/>
-          <w:color w:val="000000"/>
-        </w:rPr>
-        <w:t>while Bungie upon designing the gameplay of Halo looked at a 30 second loop of often repeti</w:t>
-      </w:r>
-      <w:r>
-        <w:rPr>
-          <w:rFonts w:cstheme="minorHAnsi"/>
-          <w:color w:val="000000"/>
-        </w:rPr>
-        <w:t xml:space="preserve">tive actions </w:t>
-      </w:r>
-      <w:r>
-        <w:rPr>
-          <w:rFonts w:cstheme="minorHAnsi"/>
-          <w:color w:val="000000"/>
-        </w:rPr>
-        <w:t xml:space="preserve">that </w:t>
-      </w:r>
-      <w:r>
-        <w:rPr>
-          <w:rFonts w:cstheme="minorHAnsi"/>
-          <w:color w:val="000000"/>
-        </w:rPr>
-        <w:t xml:space="preserve">can be stretched out over a multiple hour game </w:t>
-      </w:r>
-      <w:r>
-        <w:rPr>
-          <w:rFonts w:cstheme="minorHAnsi"/>
-          <w:color w:val="000000"/>
-        </w:rPr>
-        <w:t xml:space="preserve">and even competitive multiplayer </w:t>
-      </w:r>
-      <w:r>
-        <w:rPr>
-          <w:rFonts w:cstheme="minorHAnsi"/>
-          <w:color w:val="000000"/>
-        </w:rPr>
-        <w:t xml:space="preserve">if </w:t>
-      </w:r>
-      <w:r>
-        <w:rPr>
-          <w:rFonts w:cstheme="minorHAnsi"/>
-          <w:color w:val="000000"/>
-        </w:rPr>
-        <w:t>that</w:t>
-      </w:r>
-      <w:r>
-        <w:rPr>
-          <w:rFonts w:cstheme="minorHAnsi"/>
-          <w:color w:val="000000"/>
-        </w:rPr>
-        <w:t xml:space="preserve"> first </w:t>
-      </w:r>
-      <w:r>
-        <w:rPr>
-          <w:rFonts w:cstheme="minorHAnsi"/>
-          <w:color w:val="000000"/>
-        </w:rPr>
-        <w:t xml:space="preserve">30 seconds of combat </w:t>
-      </w:r>
-      <w:r>
-        <w:rPr>
-          <w:rFonts w:cstheme="minorHAnsi"/>
-          <w:color w:val="000000"/>
-        </w:rPr>
-        <w:t>satisfies the user.</w:t>
-      </w:r>
-      <w:r>
-        <w:rPr>
-          <w:rFonts w:cstheme="minorHAnsi"/>
-          <w:color w:val="000000"/>
-        </w:rPr>
-        <w:t xml:space="preserve"> This can be done by tweaking Artificial Intelligence (AI) and the offering the player choice on how do deal with developing situations.</w:t>
-      </w:r>
     </w:p>
     <w:p>
       <w:pPr>
-        <w:pStyle w:val="Default"/>
-        <w:rPr>
-          <w:sz w:val="22"/>
-          <w:szCs w:val="22"/>
-        </w:rPr>
+        <w:autoSpaceDE w:val="0"/>
+        <w:autoSpaceDN w:val="0"/>
+        <w:adjustRightInd w:val="0"/>
+        <w:spacing w:after="0" w:line="240" w:lineRule="auto"/>
+      </w:pPr>
+      <w:r>
+        <w:rPr>
+          <w:rFonts w:cstheme="minorHAnsi"/>
+          <w:color w:val="000000"/>
+        </w:rPr>
+        <w:t>Mean</w:t>
+      </w:r>
+      <w:r>
+        <w:rPr>
+          <w:rFonts w:cstheme="minorHAnsi"/>
+          <w:color w:val="000000"/>
+        </w:rPr>
+        <w:t>while Bungie upon designing the gameplay of Halo looked at a 30 second loop of often repeti</w:t>
+      </w:r>
+      <w:r>
+        <w:rPr>
+          <w:rFonts w:cstheme="minorHAnsi"/>
+          <w:color w:val="000000"/>
+        </w:rPr>
+        <w:t xml:space="preserve">tive actions </w:t>
+      </w:r>
+      <w:r>
+        <w:rPr>
+          <w:rFonts w:cstheme="minorHAnsi"/>
+          <w:color w:val="000000"/>
+        </w:rPr>
+        <w:t xml:space="preserve">that </w:t>
+      </w:r>
+      <w:r>
+        <w:rPr>
+          <w:rFonts w:cstheme="minorHAnsi"/>
+          <w:color w:val="000000"/>
+        </w:rPr>
+        <w:t xml:space="preserve">can be stretched out over a multiple hour game </w:t>
+      </w:r>
+      <w:r>
+        <w:rPr>
+          <w:rFonts w:cstheme="minorHAnsi"/>
+          <w:color w:val="000000"/>
+        </w:rPr>
+        <w:t xml:space="preserve">and even competitive multiplayer </w:t>
+      </w:r>
+      <w:r>
+        <w:rPr>
+          <w:rFonts w:cstheme="minorHAnsi"/>
+          <w:color w:val="000000"/>
+        </w:rPr>
+        <w:t xml:space="preserve">if </w:t>
+      </w:r>
+      <w:r>
+        <w:rPr>
+          <w:rFonts w:cstheme="minorHAnsi"/>
+          <w:color w:val="000000"/>
+        </w:rPr>
+        <w:t>that</w:t>
+      </w:r>
+      <w:r>
+        <w:rPr>
+          <w:rFonts w:cstheme="minorHAnsi"/>
+          <w:color w:val="000000"/>
+        </w:rPr>
+        <w:t xml:space="preserve"> first </w:t>
+      </w:r>
+      <w:r>
+        <w:rPr>
+          <w:rFonts w:cstheme="minorHAnsi"/>
+          <w:color w:val="000000"/>
+        </w:rPr>
+        <w:t xml:space="preserve">30 seconds of combat </w:t>
+      </w:r>
+      <w:r>
+        <w:rPr>
+          <w:rFonts w:cstheme="minorHAnsi"/>
+          <w:color w:val="000000"/>
+        </w:rPr>
+        <w:t>satisfies the user.</w:t>
+      </w:r>
+      <w:r>
+        <w:rPr>
+          <w:rFonts w:cstheme="minorHAnsi"/>
+          <w:color w:val="000000"/>
+        </w:rPr>
+        <w:t xml:space="preserve"> This can be done by tweaking Artificial Intelligence (AI) and </w:t>
+      </w:r>
+      <w:r>
+        <w:rPr>
+          <w:rFonts w:cstheme="minorHAnsi"/>
+          <w:color w:val="000000"/>
+        </w:rPr>
+        <w:t>the feeling of</w:t>
+      </w:r>
+      <w:r>
+        <w:rPr>
+          <w:rFonts w:cstheme="minorHAnsi"/>
+          <w:color w:val="000000"/>
+        </w:rPr>
+        <w:t xml:space="preserve"> offering the player </w:t>
+      </w:r>
+      <w:r>
+        <w:rPr>
+          <w:rFonts w:cstheme="minorHAnsi"/>
+          <w:color w:val="000000"/>
+        </w:rPr>
+        <w:t xml:space="preserve">more of a </w:t>
+      </w:r>
+      <w:r>
+        <w:rPr>
+          <w:rFonts w:cstheme="minorHAnsi"/>
+          <w:color w:val="000000"/>
+        </w:rPr>
+        <w:t xml:space="preserve">choice on how </w:t>
+      </w:r>
+      <w:r>
+        <w:rPr>
+          <w:rFonts w:cstheme="minorHAnsi"/>
+          <w:color w:val="000000"/>
+        </w:rPr>
+        <w:t>t</w:t>
+      </w:r>
+      <w:r>
+        <w:rPr>
+          <w:rFonts w:cstheme="minorHAnsi"/>
+          <w:color w:val="000000"/>
+        </w:rPr>
+        <w:t>o deal with developing situations</w:t>
+      </w:r>
+      <w:r>
+        <w:rPr>
+          <w:rFonts w:cstheme="minorHAnsi"/>
+          <w:color w:val="000000"/>
+        </w:rPr>
+        <w:t xml:space="preserve"> in the game</w:t>
+      </w:r>
+      <w:r>
+        <w:rPr>
+          <w:rFonts w:cstheme="minorHAnsi"/>
+          <w:color w:val="000000"/>
+        </w:rPr>
+        <w:t>.</w:t>
+      </w:r>
+      <w:r>
+        <w:rPr>
+          <w:rFonts w:cstheme="minorHAnsi"/>
+          <w:color w:val="000000"/>
+        </w:rPr>
+        <w:t xml:space="preserve"> </w:t>
+      </w:r>
+      <w:r>
+        <w:t xml:space="preserve">This demonstrates how important a good control scheme can be </w:t>
+      </w:r>
+      <w:r>
+        <w:t xml:space="preserve">to the overall enjoyment of the game </w:t>
+      </w:r>
+      <w:r>
+        <w:t xml:space="preserve">and how it can </w:t>
+      </w:r>
+      <w:r>
+        <w:t xml:space="preserve">be used as a gauge to </w:t>
+      </w:r>
+      <w:r>
+        <w:t xml:space="preserve">set </w:t>
+      </w:r>
+      <w:r>
+        <w:t xml:space="preserve">a </w:t>
+      </w:r>
+      <w:r>
+        <w:t xml:space="preserve">good game apart </w:t>
+      </w:r>
+      <w:r>
+        <w:t xml:space="preserve">from the rest of the titles in its genre, a well-designed </w:t>
+      </w:r>
+      <w:r>
+        <w:t xml:space="preserve">control scheme can become the </w:t>
+      </w:r>
+      <w:r>
+        <w:t xml:space="preserve">standard for the </w:t>
+      </w:r>
+      <w:r>
+        <w:t>genre</w:t>
+      </w:r>
+      <w:r>
+        <w:t xml:space="preserve"> even if at first it can seem unusual to the player</w:t>
+      </w:r>
+      <w:r>
+        <w:t xml:space="preserve">. </w:t>
+      </w:r>
+    </w:p>
+    <w:p>
+      <w:pPr>
+        <w:autoSpaceDE w:val="0"/>
+        <w:autoSpaceDN w:val="0"/>
+        <w:adjustRightInd w:val="0"/>
+        <w:spacing w:after="0" w:line="240" w:lineRule="auto"/>
       </w:pPr>
     </w:p>
     <w:p>
       <w:pPr>
-        <w:pStyle w:val="Default"/>
-        <w:rPr>
-          <w:sz w:val="22"/>
-          <w:szCs w:val="22"/>
+        <w:autoSpaceDE w:val="0"/>
+        <w:autoSpaceDN w:val="0"/>
+        <w:adjustRightInd w:val="0"/>
+        <w:spacing w:after="0" w:line="240" w:lineRule="auto"/>
+        <w:rPr>
+          <w:rFonts w:cstheme="minorHAnsi"/>
+          <w:color w:val="000000"/>
         </w:rPr>
       </w:pPr>
       <w:r>
-        <w:rPr>
-          <w:sz w:val="22"/>
-          <w:szCs w:val="22"/>
-        </w:rPr>
-        <w:t xml:space="preserve">This demonstrates how important a good control scheme can be </w:t>
-      </w:r>
-      <w:r>
-        <w:rPr>
-          <w:sz w:val="22"/>
-          <w:szCs w:val="22"/>
-        </w:rPr>
-        <w:t xml:space="preserve">to the overall enjoyment of the game </w:t>
-      </w:r>
-      <w:r>
-        <w:rPr>
-          <w:sz w:val="22"/>
-          <w:szCs w:val="22"/>
-        </w:rPr>
-        <w:t xml:space="preserve">and how it can </w:t>
-      </w:r>
-      <w:r>
-        <w:rPr>
-          <w:sz w:val="22"/>
-          <w:szCs w:val="22"/>
-        </w:rPr>
-        <w:t xml:space="preserve">be used to </w:t>
-      </w:r>
-      <w:r>
-        <w:rPr>
-          <w:sz w:val="22"/>
-          <w:szCs w:val="22"/>
-        </w:rPr>
-        <w:t xml:space="preserve">set </w:t>
-      </w:r>
-      <w:r>
-        <w:rPr>
-          <w:sz w:val="22"/>
-          <w:szCs w:val="22"/>
-        </w:rPr>
-        <w:t xml:space="preserve">a </w:t>
-      </w:r>
-      <w:r>
-        <w:rPr>
-          <w:sz w:val="22"/>
-          <w:szCs w:val="22"/>
-        </w:rPr>
-        <w:t xml:space="preserve">good game apart </w:t>
-      </w:r>
-      <w:r>
-        <w:rPr>
-          <w:sz w:val="22"/>
-          <w:szCs w:val="22"/>
-        </w:rPr>
-        <w:t>from the rest</w:t>
-      </w:r>
-      <w:r>
-        <w:rPr>
-          <w:sz w:val="22"/>
-          <w:szCs w:val="22"/>
-        </w:rPr>
-        <w:t xml:space="preserve"> of the genre</w:t>
-      </w:r>
-      <w:r>
-        <w:rPr>
-          <w:sz w:val="22"/>
-          <w:szCs w:val="22"/>
-        </w:rPr>
-        <w:t xml:space="preserve">, a well-designed </w:t>
-      </w:r>
-      <w:r>
-        <w:rPr>
-          <w:sz w:val="22"/>
-          <w:szCs w:val="22"/>
-        </w:rPr>
-        <w:t xml:space="preserve">control scheme can become the </w:t>
-      </w:r>
-      <w:r>
-        <w:rPr>
-          <w:sz w:val="22"/>
-          <w:szCs w:val="22"/>
-        </w:rPr>
-        <w:t xml:space="preserve">standard for the </w:t>
-      </w:r>
-      <w:r>
-        <w:rPr>
-          <w:sz w:val="22"/>
-          <w:szCs w:val="22"/>
-        </w:rPr>
-        <w:t>genre</w:t>
-      </w:r>
-      <w:r>
-        <w:rPr>
-          <w:sz w:val="22"/>
-          <w:szCs w:val="22"/>
-        </w:rPr>
-        <w:t xml:space="preserve"> even if at first it can seem unusual to the player</w:t>
-      </w:r>
-      <w:r>
-        <w:rPr>
-          <w:sz w:val="22"/>
-          <w:szCs w:val="22"/>
-        </w:rPr>
-        <w:t xml:space="preserve">. With this project we are also </w:t>
-      </w:r>
-      <w:r>
-        <w:rPr>
-          <w:sz w:val="22"/>
-          <w:szCs w:val="22"/>
-        </w:rPr>
+        <w:t xml:space="preserve">With this project we are also </w:t>
+      </w:r>
+      <w:r>
         <w:t>allowed</w:t>
       </w:r>
       <w:r>
-        <w:rPr>
-          <w:sz w:val="22"/>
-          <w:szCs w:val="22"/>
-        </w:rPr>
         <w:t xml:space="preserve"> to tweak the formula of an existing game to expand upon the genre or take it in a different direction</w:t>
       </w:r>
       <w:r>
-        <w:rPr>
-          <w:sz w:val="22"/>
-          <w:szCs w:val="22"/>
-        </w:rPr>
         <w:t xml:space="preserve"> from the original vision</w:t>
       </w:r>
       <w:r>
-        <w:rPr>
-          <w:sz w:val="22"/>
-          <w:szCs w:val="22"/>
-        </w:rPr>
-        <w:t xml:space="preserve">. </w:t>
-      </w:r>
-      <w:r>
-        <w:rPr>
-          <w:sz w:val="22"/>
-          <w:szCs w:val="22"/>
-        </w:rPr>
-        <w:t>There could be many ways to expand on a genre from turning a game about completing levels to be a time-based mode or score attack</w:t>
-      </w:r>
-      <w:r>
-        <w:rPr>
-          <w:sz w:val="22"/>
-          <w:szCs w:val="22"/>
-        </w:rPr>
+        <w:t>. There could be many ways to expand on a genre from turning a game about completing levels to be a time-based mode or score attack</w:t>
+      </w:r>
+      <w:r>
         <w:t xml:space="preserve"> focused games</w:t>
       </w:r>
       <w:r>
-        <w:rPr>
-          <w:sz w:val="22"/>
-          <w:szCs w:val="22"/>
-        </w:rPr>
         <w:t xml:space="preserve"> based </w:t>
       </w:r>
       <w:r>
-        <w:rPr>
-          <w:sz w:val="22"/>
-          <w:szCs w:val="22"/>
-        </w:rPr>
         <w:t xml:space="preserve">more </w:t>
       </w:r>
       <w:r>
-        <w:rPr>
-          <w:sz w:val="22"/>
-          <w:szCs w:val="22"/>
-        </w:rPr>
         <w:t xml:space="preserve">on leaderboards. </w:t>
       </w:r>
-    </w:p>
-    <w:p>
-      <w:pPr>
-        <w:pStyle w:val="Default"/>
-        <w:rPr>
-          <w:sz w:val="22"/>
-          <w:szCs w:val="22"/>
-        </w:rPr>
-      </w:pPr>
-    </w:p>
-    <w:p>
-      <w:pPr>
-        <w:pStyle w:val="Default"/>
-        <w:rPr>
-          <w:sz w:val="22"/>
-          <w:szCs w:val="22"/>
-        </w:rPr>
-      </w:pPr>
-      <w:r>
-        <w:rPr>
-          <w:sz w:val="22"/>
-          <w:szCs w:val="22"/>
-        </w:rPr>
-        <w:t xml:space="preserve">Even something as simple as the design of giving the player the ability of restarting a game fast can itself become a mechanic. The Trials videogame series developed by RedLynx </w:t>
-      </w:r>
-      <w:r>
-        <w:rPr>
-          <w:sz w:val="22"/>
-          <w:szCs w:val="22"/>
-        </w:rPr>
+      <w:r>
+        <w:t xml:space="preserve">Even something as simple as the design of giving the player the ability of restarting a game fast can itself become a </w:t>
+      </w:r>
+      <w:r>
+        <w:t xml:space="preserve">key game </w:t>
+      </w:r>
+      <w:r>
+        <w:t xml:space="preserve">mechanic. The Trials videogame series developed by RedLynx </w:t>
+      </w:r>
+      <w:r>
         <w:t>uses</w:t>
       </w:r>
       <w:r>
-        <w:rPr>
-          <w:sz w:val="22"/>
-          <w:szCs w:val="22"/>
-        </w:rPr>
         <w:t xml:space="preserve"> this</w:t>
       </w:r>
       <w:r>
-        <w:rPr>
-          <w:sz w:val="22"/>
-          <w:szCs w:val="22"/>
-        </w:rPr>
         <w:t xml:space="preserve"> mechanic to </w:t>
       </w:r>
       <w:r>
-        <w:rPr>
-          <w:sz w:val="22"/>
-          <w:szCs w:val="22"/>
-        </w:rPr>
         <w:t>the best of its ability</w:t>
       </w:r>
       <w:r>
-        <w:rPr>
-          <w:sz w:val="22"/>
-          <w:szCs w:val="22"/>
-        </w:rPr>
         <w:t>. The game itself</w:t>
       </w:r>
       <w:r>
-        <w:rPr>
-          <w:sz w:val="22"/>
-          <w:szCs w:val="22"/>
-        </w:rPr>
         <w:t xml:space="preserve"> is based on completing obstacle courses</w:t>
       </w:r>
       <w:r>
-        <w:rPr>
-          <w:sz w:val="22"/>
-          <w:szCs w:val="22"/>
-        </w:rPr>
         <w:t xml:space="preserve"> in the fastest possible time</w:t>
       </w:r>
       <w:r>
-        <w:rPr>
-          <w:sz w:val="22"/>
-          <w:szCs w:val="22"/>
-        </w:rPr>
-        <w:t xml:space="preserve"> on a motorcycle, many of these courses </w:t>
-      </w:r>
-      <w:r>
-        <w:rPr>
-          <w:sz w:val="22"/>
-          <w:szCs w:val="22"/>
-        </w:rPr>
+        <w:t xml:space="preserve"> on a motorcycle, these courses </w:t>
+      </w:r>
+      <w:r>
         <w:t xml:space="preserve">feature obstacles </w:t>
       </w:r>
       <w:r>
-        <w:rPr>
-          <w:sz w:val="22"/>
-          <w:szCs w:val="22"/>
-        </w:rPr>
         <w:t xml:space="preserve">to </w:t>
       </w:r>
       <w:r>
-        <w:rPr>
-          <w:sz w:val="22"/>
-          <w:szCs w:val="22"/>
-        </w:rPr>
         <w:t xml:space="preserve">challenges to the player </w:t>
       </w:r>
       <w:r>
-        <w:rPr>
-          <w:sz w:val="22"/>
-          <w:szCs w:val="22"/>
-        </w:rPr>
         <w:t xml:space="preserve">whether it’s a ramp or a drop. It also incentivises the </w:t>
       </w:r>
       <w:r>
-        <w:rPr>
-          <w:sz w:val="22"/>
-          <w:szCs w:val="22"/>
-        </w:rPr>
         <w:t xml:space="preserve">player to replay the game and beat their previous </w:t>
       </w:r>
       <w:r>
-        <w:rPr>
-          <w:sz w:val="22"/>
-          <w:szCs w:val="22"/>
-        </w:rPr>
         <w:t>times</w:t>
       </w:r>
       <w:r>
-        <w:rPr>
-          <w:sz w:val="22"/>
-          <w:szCs w:val="22"/>
-        </w:rPr>
         <w:t>, this means the player will pursue a faster time and perfect runs. T</w:t>
       </w:r>
       <w:r>
-        <w:rPr>
-          <w:sz w:val="22"/>
-          <w:szCs w:val="22"/>
-        </w:rPr>
-        <w:t xml:space="preserve">he key to limiting frustration is </w:t>
-      </w:r>
-      <w:r>
-        <w:rPr>
-          <w:sz w:val="22"/>
-          <w:szCs w:val="22"/>
-        </w:rPr>
-        <w:t xml:space="preserve">the games </w:t>
-      </w:r>
-      <w:r>
-        <w:rPr>
-          <w:sz w:val="22"/>
-          <w:szCs w:val="22"/>
-        </w:rPr>
+        <w:t xml:space="preserve">he key </w:t>
+      </w:r>
+      <w:r>
+        <w:t xml:space="preserve">is </w:t>
+      </w:r>
+      <w:r>
+        <w:t>to limit</w:t>
+      </w:r>
+      <w:r>
+        <w:t xml:space="preserve"> the level of</w:t>
+      </w:r>
+      <w:r>
+        <w:t xml:space="preserve"> frustration i</w:t>
+      </w:r>
+      <w:r>
+        <w:t>n</w:t>
+      </w:r>
+      <w:r>
+        <w:t xml:space="preserve"> </w:t>
+      </w:r>
+      <w:r>
+        <w:t>the game</w:t>
+      </w:r>
+      <w:r>
+        <w:t>, this is achieved</w:t>
+      </w:r>
+      <w:r>
+        <w:t xml:space="preserve"> </w:t>
+      </w:r>
+      <w:r>
+        <w:t xml:space="preserve">with </w:t>
+      </w:r>
+      <w:r>
+        <w:lastRenderedPageBreak/>
+        <w:t xml:space="preserve">the </w:t>
+      </w:r>
+      <w:r>
         <w:t>us</w:t>
       </w:r>
       <w:r>
-        <w:rPr>
-          <w:sz w:val="22"/>
-          <w:szCs w:val="22"/>
-        </w:rPr>
         <w:t>e of</w:t>
       </w:r>
       <w:r>
-        <w:rPr>
-          <w:sz w:val="22"/>
-          <w:szCs w:val="22"/>
-        </w:rPr>
         <w:t xml:space="preserve"> a </w:t>
       </w:r>
       <w:r>
-        <w:rPr>
-          <w:sz w:val="22"/>
-          <w:szCs w:val="22"/>
-        </w:rPr>
         <w:t xml:space="preserve">single </w:t>
       </w:r>
       <w:r>
-        <w:rPr>
-          <w:sz w:val="22"/>
-          <w:szCs w:val="22"/>
-        </w:rPr>
-        <w:t xml:space="preserve">button to immediately restart the course or send you back to the nearest </w:t>
-      </w:r>
-      <w:r>
-        <w:rPr>
-          <w:sz w:val="22"/>
-          <w:szCs w:val="22"/>
-        </w:rPr>
-        <w:lastRenderedPageBreak/>
-        <w:t xml:space="preserve">checkpoint. This simple solution eliminates much of the frustration for the player and allows more </w:t>
-      </w:r>
-      <w:r>
-        <w:rPr>
-          <w:sz w:val="22"/>
-          <w:szCs w:val="22"/>
-        </w:rPr>
+        <w:t xml:space="preserve">button to immediately restart the course or send you back to the nearest checkpoint. This simple solution eliminates much of the frustration for the player and allows more </w:t>
+      </w:r>
+      <w:r>
         <w:t xml:space="preserve">of a focus </w:t>
       </w:r>
       <w:r>
-        <w:rPr>
-          <w:sz w:val="22"/>
-          <w:szCs w:val="22"/>
-        </w:rPr>
         <w:t>on the end</w:t>
       </w:r>
       <w:r>
-        <w:rPr>
-          <w:sz w:val="22"/>
-          <w:szCs w:val="22"/>
-        </w:rPr>
         <w:t xml:space="preserve">. As well as limiting </w:t>
       </w:r>
       <w:r>
-        <w:rPr>
-          <w:sz w:val="22"/>
-          <w:szCs w:val="22"/>
-        </w:rPr>
         <w:t>frustration it also makes the overall user experience smoother for the player which benefits the enjoyment of the game.</w:t>
       </w:r>
     </w:p>
@@ -6235,7 +6163,15 @@
         <w:t xml:space="preserve"> summations; often a developer can attempt to do this with a game and lead to unflattering comparisons of the game they try to </w:t>
       </w:r>
       <w:r>
-        <w:t>imitate. Whether its not having the same level of feel with the gameplay or a</w:t>
+        <w:t xml:space="preserve">imitate. Whether </w:t>
+      </w:r>
+      <w:proofErr w:type="spellStart"/>
+      <w:r>
+        <w:t>its</w:t>
+      </w:r>
+      <w:proofErr w:type="spellEnd"/>
+      <w:r>
+        <w:t xml:space="preserve"> not having the same level of feel with the gameplay or a</w:t>
       </w:r>
       <w:r>
         <w:t xml:space="preserve"> </w:t>
@@ -6259,7 +6195,31 @@
         <w:t xml:space="preserve">internally developed </w:t>
       </w:r>
       <w:r>
-        <w:t>Yume Kōjō: Doki Doki Panic</w:t>
+        <w:t xml:space="preserve">Yume </w:t>
+      </w:r>
+      <w:proofErr w:type="spellStart"/>
+      <w:r>
+        <w:t>Kōjō</w:t>
+      </w:r>
+      <w:proofErr w:type="spellEnd"/>
+      <w:r>
+        <w:t xml:space="preserve">: </w:t>
+      </w:r>
+      <w:proofErr w:type="spellStart"/>
+      <w:r>
+        <w:t>Doki</w:t>
+      </w:r>
+      <w:proofErr w:type="spellEnd"/>
+      <w:r>
+        <w:t xml:space="preserve"> </w:t>
+      </w:r>
+      <w:proofErr w:type="spellStart"/>
+      <w:r>
+        <w:t>Doki</w:t>
+      </w:r>
+      <w:proofErr w:type="spellEnd"/>
+      <w:r>
+        <w:t xml:space="preserve"> Panic</w:t>
       </w:r>
       <w:r>
         <w:t xml:space="preserve"> game for the Western release of Super Mario Bros 2 due to the perceived difficulty of the Japanese release of the NES game. </w:t>
@@ -6378,16 +6338,40 @@
         <w:t>ing</w:t>
       </w:r>
       <w:r>
-        <w:t xml:space="preserve"> first and third person shooters but being a novice in Unity development I </w:t>
-      </w:r>
-      <w:r>
-        <w:t xml:space="preserve">find developing one of those that is entertaining and of a high quality is unlikely given the time restraints.  Instead I will look at doing a side scroller shooter. The reason I’d like to do this genre is because of the difficulty that the genre is known for. Games like Ikaruga, </w:t>
+        <w:t xml:space="preserve"> first and third person shooters but being a novice in Unity </w:t>
+      </w:r>
+      <w:proofErr w:type="gramStart"/>
+      <w:r>
+        <w:t>development</w:t>
+      </w:r>
+      <w:proofErr w:type="gramEnd"/>
+      <w:r>
+        <w:t xml:space="preserve"> I </w:t>
+      </w:r>
+      <w:r>
+        <w:t xml:space="preserve">find developing one of those that is entertaining and of a high quality is unlikely given the time restraints.  Instead I will look at doing a side scroller shooter. The reason I’d like to do this genre is because of the difficulty that the genre is known for. Games like </w:t>
+      </w:r>
+      <w:proofErr w:type="spellStart"/>
+      <w:r>
+        <w:t>Ikaruga</w:t>
+      </w:r>
+      <w:proofErr w:type="spellEnd"/>
+      <w:r>
+        <w:t xml:space="preserve">, </w:t>
       </w:r>
       <w:r>
         <w:t>Gunbird 2, R-Type</w:t>
       </w:r>
       <w:r>
-        <w:t xml:space="preserve"> II and Radiant Silvergun are known for their difficulty (often referred to a Bullet-Hell shooters) and some are considered the height of their genre. I will look to create a game that is less punishing that others like these that maybe focuses more on score than </w:t>
+        <w:t xml:space="preserve"> II and Radiant </w:t>
+      </w:r>
+      <w:proofErr w:type="spellStart"/>
+      <w:r>
+        <w:t>Silvergun</w:t>
+      </w:r>
+      <w:proofErr w:type="spellEnd"/>
+      <w:r>
+        <w:t xml:space="preserve"> are known for their difficulty (often referred to a Bullet-Hell shooters) and some are considered the height of their genre. I will look to create a game that is less punishing that others like these that maybe focuses more on score than </w:t>
       </w:r>
       <w:r>
         <w:t>stage-based</w:t>
@@ -6419,14 +6403,6 @@
         </w:rPr>
       </w:pPr>
       <w:bookmarkStart w:id="3" w:name="_Toc525917237"/>
-    </w:p>
-    <w:p>
-      <w:pPr>
-        <w:pStyle w:val="Heading2"/>
-        <w:rPr>
-          <w:sz w:val="32"/>
-        </w:rPr>
-      </w:pPr>
     </w:p>
     <w:p>
       <w:pPr>
@@ -6482,35 +6458,167 @@
         <w:t xml:space="preserve"> genre</w:t>
       </w:r>
       <w:r>
+        <w:t xml:space="preserve"> and like many genres </w:t>
+      </w:r>
+      <w:r>
+        <w:t xml:space="preserve">they </w:t>
+      </w:r>
+      <w:r>
+        <w:t>often change</w:t>
+      </w:r>
+      <w:r>
+        <w:t xml:space="preserve"> and adapt to type</w:t>
+      </w:r>
+      <w:r>
+        <w:t xml:space="preserve"> as the technology they are created in becomes more powerful</w:t>
+      </w:r>
+      <w:r>
         <w:t xml:space="preserve">. </w:t>
       </w:r>
       <w:r>
-        <w:t>2D s</w:t>
-      </w:r>
-      <w:r>
-        <w:t>ide scrollers</w:t>
-      </w:r>
-      <w:r>
-        <w:t xml:space="preserve"> with the camera showing the player and the layout of enemies and the level on the screen. An example of this type of game would be Contra</w:t>
-      </w:r>
-      <w:r>
-        <w:t>, Megaman</w:t>
-      </w:r>
-      <w:r>
-        <w:t xml:space="preserve"> or </w:t>
-      </w:r>
-      <w:r>
-        <w:t>Gradius</w:t>
-      </w:r>
-      <w:r>
-        <w:t xml:space="preserve">. These games feature a mild use of platforming while traversing the level which is easier to create in a 2D plane as well as shooting. 2D shooters feature less of an emphasis on ammunition preservation or </w:t>
-      </w:r>
-      <w:r>
-        <w:t>objectives and more emphasises a use of different ammunition types, scores and boss fights at the end of a level to add variety or challenge to the game.</w:t>
+        <w:t xml:space="preserve">I will look at shooters in each genre and talk about how they differ from each other and the  </w:t>
       </w:r>
     </w:p>
     <w:p>
       <w:r>
+        <w:t xml:space="preserve">2D </w:t>
+      </w:r>
+      <w:r>
+        <w:t xml:space="preserve">shooters </w:t>
+      </w:r>
+      <w:r>
+        <w:t xml:space="preserve">are games </w:t>
+      </w:r>
+      <w:r>
+        <w:t>w</w:t>
+      </w:r>
+      <w:r>
+        <w:t>here</w:t>
+      </w:r>
+      <w:r>
+        <w:t xml:space="preserve"> the camera </w:t>
+      </w:r>
+      <w:r>
+        <w:t>perspective displays</w:t>
+      </w:r>
+      <w:r>
+        <w:t xml:space="preserve"> a two-dimensional surface where</w:t>
+      </w:r>
+      <w:r>
+        <w:t xml:space="preserve"> </w:t>
+      </w:r>
+      <w:r>
+        <w:t>the player</w:t>
+      </w:r>
+      <w:r>
+        <w:t>,</w:t>
+      </w:r>
+      <w:r>
+        <w:t xml:space="preserve"> the l</w:t>
+      </w:r>
+      <w:r>
+        <w:t>evel l</w:t>
+      </w:r>
+      <w:r>
+        <w:t xml:space="preserve">ayout </w:t>
+      </w:r>
+      <w:r>
+        <w:t>and</w:t>
+      </w:r>
+      <w:r>
+        <w:t xml:space="preserve"> enemie</w:t>
+      </w:r>
+      <w:r>
+        <w:t xml:space="preserve">s are all on the same </w:t>
+      </w:r>
+      <w:r>
+        <w:rPr>
+          <w:i/>
+          <w:iCs/>
+        </w:rPr>
+        <w:t>flat</w:t>
+      </w:r>
+      <w:r>
+        <w:t xml:space="preserve"> level</w:t>
+      </w:r>
+      <w:r>
+        <w:t>.</w:t>
+      </w:r>
+      <w:r>
+        <w:t xml:space="preserve"> These can be side scrollers or </w:t>
+      </w:r>
+      <w:r>
+        <w:t xml:space="preserve">even </w:t>
+      </w:r>
+      <w:r>
+        <w:t>feature</w:t>
+      </w:r>
+      <w:r>
+        <w:t xml:space="preserve"> a mild use of platforming to offer variety and expanded level layouts. </w:t>
+      </w:r>
+      <w:r>
+        <w:t>An example of th</w:t>
+      </w:r>
+      <w:r>
+        <w:t>ese</w:t>
+      </w:r>
+      <w:r>
+        <w:t xml:space="preserve"> type of game</w:t>
+      </w:r>
+      <w:r>
+        <w:t>s</w:t>
+      </w:r>
+      <w:r>
+        <w:t xml:space="preserve"> would be Contra</w:t>
+      </w:r>
+      <w:r>
+        <w:t>, Megaman</w:t>
+      </w:r>
+      <w:r>
+        <w:t xml:space="preserve"> or </w:t>
+      </w:r>
+      <w:r>
+        <w:t>Gradius</w:t>
+      </w:r>
+      <w:r>
+        <w:t xml:space="preserve">. </w:t>
+      </w:r>
+      <w:r>
+        <w:t xml:space="preserve">Gradius is a classic space shooter where the player moves from left to right as oncoming enemies come from the right-hand side of the screen. The gameplay variety is in enemy patterns and weapon pickups where the player’s ship temporarily gains different bullet types to attack the enemy. Megaman, </w:t>
+      </w:r>
+      <w:r>
+        <w:t xml:space="preserve">Contra and Shadow Complex are examples of 2D shooters that feature more of a use of platforming. This can offer more variety than the classic games do where most of the time you are only moving to dodge and shoot. These games still offer weapon/gun upgrades but find it easier to offer secrets and </w:t>
+      </w:r>
+      <w:r>
+        <w:t xml:space="preserve">different ways to defeat a boss or finish a level. </w:t>
+      </w:r>
+      <w:r>
+        <w:t>2D shooters</w:t>
+      </w:r>
+      <w:r>
+        <w:t xml:space="preserve"> </w:t>
+      </w:r>
+      <w:r>
+        <w:t xml:space="preserve">in general </w:t>
+      </w:r>
+      <w:r>
+        <w:t>often</w:t>
+      </w:r>
+      <w:r>
+        <w:t xml:space="preserve"> feature less of an emphasis on ammunition preservation or </w:t>
+      </w:r>
+      <w:r>
+        <w:t>objectives and more emphasises a use of different ammunition types,</w:t>
+      </w:r>
+      <w:r>
+        <w:t xml:space="preserve"> gaining</w:t>
+      </w:r>
+      <w:r>
+        <w:t xml:space="preserve"> scores and boss fights at the end of a level to add variety or challenge to the game.</w:t>
+      </w:r>
+    </w:p>
+    <w:p>
+      <w:r>
         <w:t>T</w:t>
       </w:r>
       <w:r>
@@ -6520,10 +6628,13 @@
         <w:t xml:space="preserve"> shooters</w:t>
       </w:r>
       <w:r>
-        <w:t xml:space="preserve"> (</w:t>
-      </w:r>
-      <w:r>
-        <w:t xml:space="preserve">with the camera </w:t>
+        <w:t xml:space="preserve"> </w:t>
+      </w:r>
+      <w:r>
+        <w:t>feature</w:t>
+      </w:r>
+      <w:r>
+        <w:t xml:space="preserve"> the camera </w:t>
       </w:r>
       <w:r>
         <w:t>be</w:t>
@@ -6538,39 +6649,99 @@
         <w:t xml:space="preserve"> perspective of the</w:t>
       </w:r>
       <w:r>
-        <w:t xml:space="preserve"> protagonist) </w:t>
-      </w:r>
-      <w:r>
-        <w:t xml:space="preserve">feature a larger use of platforming and traversal as it can add variety and verticality to a game’s design. </w:t>
-      </w:r>
-      <w:r>
-        <w:t xml:space="preserve">These types of shooters can feature more routes or variety to get to your objective with a greater emphasis on an overall story more than the end of a level. </w:t>
+        <w:t xml:space="preserve"> </w:t>
+      </w:r>
+      <w:r>
+        <w:t>player. There is</w:t>
+      </w:r>
+      <w:r>
+        <w:t xml:space="preserve"> a larger use of </w:t>
+      </w:r>
+      <w:r>
+        <w:t>environment and level design</w:t>
+      </w:r>
+      <w:r>
+        <w:t xml:space="preserve">. </w:t>
+      </w:r>
+      <w:r>
+        <w:t xml:space="preserve">Many third person shooters feature more of a use of cover than 2D shooters do. Popularised by Gears of War which was partially influenced by the </w:t>
+      </w:r>
+      <w:r>
+        <w:t>mainly un</w:t>
+      </w:r>
+      <w:r>
+        <w:t>know</w:t>
+      </w:r>
+      <w:r>
+        <w:t>n</w:t>
+      </w:r>
+      <w:r>
+        <w:t xml:space="preserve"> shooter Kill Switch the use of cover in third person games has unintentionally stunted the growth </w:t>
+      </w:r>
+      <w:r>
+        <w:t xml:space="preserve">of the genre </w:t>
+      </w:r>
+      <w:r>
+        <w:t xml:space="preserve">according to some. </w:t>
+      </w:r>
+      <w:r>
+        <w:t>Examples of the genre are Gears of War, Uncharted and Dead Space.</w:t>
       </w:r>
     </w:p>
-    <w:p/>
     <w:p>
       <w:r>
         <w:t>F</w:t>
       </w:r>
       <w:r>
-        <w:t>irst person w</w:t>
-      </w:r>
-      <w:r>
-        <w:t>here the camera features the</w:t>
-      </w:r>
-      <w:r>
-        <w:t xml:space="preserve"> perspective in front of the player. </w:t>
-      </w:r>
-      <w:r>
-        <w:t xml:space="preserve">Enemy design and behaviour </w:t>
-      </w:r>
-      <w:proofErr w:type="gramStart"/>
-      <w:r>
-        <w:t>becomes</w:t>
-      </w:r>
-      <w:proofErr w:type="gramEnd"/>
-      <w:r>
-        <w:t xml:space="preserve"> a more </w:t>
+        <w:t xml:space="preserve">irst person </w:t>
+      </w:r>
+      <w:r>
+        <w:t>features the</w:t>
+      </w:r>
+      <w:r>
+        <w:t xml:space="preserve"> </w:t>
+      </w:r>
+      <w:r>
+        <w:t>camera</w:t>
+      </w:r>
+      <w:r>
+        <w:t xml:space="preserve"> </w:t>
+      </w:r>
+      <w:r>
+        <w:t xml:space="preserve">predominantly </w:t>
+      </w:r>
+      <w:r>
+        <w:t>in front of the player</w:t>
+      </w:r>
+      <w:r>
+        <w:t xml:space="preserve"> in a first-person perspective</w:t>
+      </w:r>
+      <w:r>
+        <w:t xml:space="preserve">. </w:t>
+      </w:r>
+      <w:r>
+        <w:t xml:space="preserve">This perspective requires a more limited use of some features such as platforming and more of an emphasis on environmental detail and design. It is a genre that has always been widely popular and is now a </w:t>
+      </w:r>
+      <w:r>
+        <w:t xml:space="preserve">large </w:t>
+      </w:r>
+      <w:r>
+        <w:t>part of</w:t>
+      </w:r>
+      <w:r>
+        <w:t xml:space="preserve"> the popularity in online multiplayer gaming. </w:t>
+      </w:r>
+      <w:r>
+        <w:t xml:space="preserve"> Examples of the genre include</w:t>
+      </w:r>
+      <w:r>
+        <w:t xml:space="preserve"> games such as </w:t>
+      </w:r>
+      <w:r>
+        <w:t xml:space="preserve">Call of Duty, Doom and </w:t>
+      </w:r>
+      <w:r>
+        <w:t xml:space="preserve">Half Life. </w:t>
       </w:r>
     </w:p>
     <w:p/>
@@ -6578,7 +6749,50 @@
     <w:p/>
     <w:p>
       <w:r>
-        <w:t xml:space="preserve">These themselves can be separated into genres within themselves such as survival horror, military based, Shmups (an abbreviation of the term shoot-em-up, often used to describe old school shooters) or Battle Royale games which are seen as the new market leader in the genre from their popularity from titles such as PlayerUnknown’s BattleGround (PUBG), Fortnite and the upcoming Call of Duty: Black Ops IV. There is still a market however for more </w:t>
+        <w:t xml:space="preserve">These </w:t>
+      </w:r>
+      <w:r>
+        <w:t xml:space="preserve">genre’s </w:t>
+      </w:r>
+      <w:r>
+        <w:t xml:space="preserve">themselves can be separated into genres within themselves such as survival horror, military based, </w:t>
+      </w:r>
+      <w:proofErr w:type="spellStart"/>
+      <w:r>
+        <w:rPr>
+          <w:i/>
+          <w:iCs/>
+        </w:rPr>
+        <w:t>s</w:t>
+      </w:r>
+      <w:r>
+        <w:rPr>
+          <w:i/>
+          <w:iCs/>
+        </w:rPr>
+        <w:t>hmups</w:t>
+      </w:r>
+      <w:proofErr w:type="spellEnd"/>
+      <w:r>
+        <w:t xml:space="preserve"> (an abbreviation of the term shoot-</w:t>
+      </w:r>
+      <w:proofErr w:type="spellStart"/>
+      <w:r>
+        <w:t>em</w:t>
+      </w:r>
+      <w:proofErr w:type="spellEnd"/>
+      <w:r>
+        <w:t xml:space="preserve">-up, often used to describe old school shooters) or Battle Royale games which are seen as the new market leader in the genre from their </w:t>
+      </w:r>
+      <w:r>
+        <w:lastRenderedPageBreak/>
+        <w:t xml:space="preserve">popularity from titles such as PlayerUnknown’s BattleGround (PUBG), Fortnite and </w:t>
+      </w:r>
+      <w:r>
+        <w:t xml:space="preserve">is featured in games such as Battlefield and </w:t>
+      </w:r>
+      <w:r>
+        <w:t xml:space="preserve">Call of Duty. There is still a market however for more </w:t>
       </w:r>
       <w:r>
         <w:t>classical</w:t>
@@ -6587,38 +6801,66 @@
         <w:t xml:space="preserve"> shooters like </w:t>
       </w:r>
       <w:r>
-        <w:t xml:space="preserve">DOOM, Wolfenstein and Quake. Many shooters have also experimented with physics and mechanics to expand on the genre. Max Payne for instance used a </w:t>
+        <w:t xml:space="preserve">DOOM, Wolfenstein and </w:t>
+      </w:r>
+      <w:r>
+        <w:t>Prey but many view single player shooters with no multiplayer features a risk; such is the evolution of the genre</w:t>
+      </w:r>
+      <w:r>
+        <w:t xml:space="preserve">. Many shooters have also experimented with physics and mechanics to expand on the genre. Max Payne for instance used a </w:t>
       </w:r>
       <w:r>
         <w:t>slowdown</w:t>
       </w:r>
       <w:r>
-        <w:t xml:space="preserve"> mechanic like the Matrix movies to great effect in the 6</w:t>
-      </w:r>
-      <w:r>
-        <w:rPr>
-          <w:vertAlign w:val="superscript"/>
-        </w:rPr>
-        <w:t>th</w:t>
-      </w:r>
-      <w:r>
-        <w:t xml:space="preserve"> console generation over 15 years ago. Half-life 1 and 2 were also seen as milestones in the genre from a narrative sense and for the sequel its use of physics to solve puzzles. </w:t>
+        <w:t xml:space="preserve"> </w:t>
+      </w:r>
+      <w:r>
+        <w:t xml:space="preserve">of time </w:t>
+      </w:r>
+      <w:r>
+        <w:t xml:space="preserve">mechanic </w:t>
+      </w:r>
+      <w:r>
+        <w:t xml:space="preserve">popularised in mainstream media at the time in movies </w:t>
+      </w:r>
+      <w:r>
+        <w:t xml:space="preserve">like </w:t>
+      </w:r>
+      <w:r>
+        <w:t>T</w:t>
+      </w:r>
+      <w:r>
+        <w:t xml:space="preserve">he Matrix. Half-life 1 and 2 were also seen as milestones in the genre from a narrative sense </w:t>
+      </w:r>
+      <w:r>
+        <w:t xml:space="preserve">to the player with environmental storytelling </w:t>
+      </w:r>
+      <w:r>
+        <w:t>and for the sequel</w:t>
+      </w:r>
+      <w:r>
+        <w:t>’</w:t>
+      </w:r>
+      <w:r>
+        <w:t>s use of physics to solve puzzles</w:t>
+      </w:r>
+      <w:r>
+        <w:t xml:space="preserve"> and battle enemies using the gravity gun</w:t>
+      </w:r>
+      <w:r>
+        <w:t xml:space="preserve">. </w:t>
       </w:r>
     </w:p>
     <w:p>
-      <w:r>
-        <w:t>Examples of shooter could be Gears of War, Contra, Half Life and Space Invaders.</w:t>
-      </w:r>
-      <w:r>
-        <w:t xml:space="preserve"> </w:t>
-      </w:r>
+      <w:bookmarkStart w:id="5" w:name="_GoBack"/>
+      <w:bookmarkEnd w:id="5"/>
     </w:p>
     <w:p>
       <w:r>
         <w:rPr>
           <w:noProof/>
         </w:rPr>
-        <w:lastRenderedPageBreak/>
         <w:drawing>
           <wp:inline distT="0" distB="0" distL="0" distR="0" wp14:anchorId="1B4560A6" wp14:editId="73D16E13">
             <wp:extent cx="3914775" cy="2962275"/>
@@ -6667,11 +6909,17 @@
       <w:pPr>
         <w:pStyle w:val="Heading3"/>
       </w:pPr>
-      <w:bookmarkStart w:id="5" w:name="_Toc525917239"/>
-      <w:r>
-        <w:t>Platform – Classic or 2D</w:t>
-      </w:r>
-      <w:bookmarkEnd w:id="5"/>
+      <w:bookmarkStart w:id="6" w:name="_Toc525917239"/>
+      <w:r>
+        <w:t>Platform</w:t>
+      </w:r>
+      <w:r>
+        <w:t>ers</w:t>
+      </w:r>
+      <w:r>
+        <w:t xml:space="preserve"> – Classic or 2D</w:t>
+      </w:r>
+      <w:bookmarkEnd w:id="6"/>
     </w:p>
     <w:p/>
     <w:p>
@@ -6744,7 +6992,15 @@
         <w:t>, Megaman</w:t>
       </w:r>
       <w:r>
-        <w:t xml:space="preserve"> and Castlevania. </w:t>
+        <w:t xml:space="preserve"> and </w:t>
+      </w:r>
+      <w:proofErr w:type="spellStart"/>
+      <w:r>
+        <w:t>Castlevania</w:t>
+      </w:r>
+      <w:proofErr w:type="spellEnd"/>
+      <w:r>
+        <w:t xml:space="preserve">. </w:t>
       </w:r>
     </w:p>
     <w:p>
@@ -6759,6 +7015,7 @@
         <w:rPr>
           <w:noProof/>
         </w:rPr>
+        <w:lastRenderedPageBreak/>
         <w:drawing>
           <wp:inline distT="0" distB="0" distL="0" distR="0" wp14:anchorId="6621251E" wp14:editId="23A61607">
             <wp:extent cx="3838575" cy="2171700"/>
@@ -6809,12 +7066,11 @@
       <w:pPr>
         <w:pStyle w:val="Heading3"/>
       </w:pPr>
-      <w:bookmarkStart w:id="6" w:name="_Toc525917240"/>
-      <w:r>
-        <w:lastRenderedPageBreak/>
+      <w:bookmarkStart w:id="7" w:name="_Toc525917240"/>
+      <w:r>
         <w:t>Puzzle – Action Puzzle or Desktop Puzzle</w:t>
       </w:r>
-      <w:bookmarkEnd w:id="6"/>
+      <w:bookmarkEnd w:id="7"/>
     </w:p>
     <w:p>
       <w:pPr>
@@ -6975,19 +7231,7 @@
           <w:szCs w:val="21"/>
           <w:shd w:val="clear" w:color="auto" w:fill="FFFFFF"/>
         </w:rPr>
-        <w:t xml:space="preserve">escape a room to </w:t>
-      </w:r>
-      <w:bookmarkStart w:id="7" w:name="_GoBack"/>
-      <w:bookmarkEnd w:id="7"/>
-      <w:r>
-        <w:rPr>
-          <w:rFonts w:cstheme="minorHAnsi"/>
-          <w:color w:val="222222"/>
-          <w:sz w:val="24"/>
-          <w:szCs w:val="21"/>
-          <w:shd w:val="clear" w:color="auto" w:fill="FFFFFF"/>
-        </w:rPr>
-        <w:t xml:space="preserve">progress the story. </w:t>
+        <w:t xml:space="preserve">escape a room to progress the story. </w:t>
       </w:r>
     </w:p>
     <w:p>
@@ -7168,7 +7412,15 @@
           <w:sz w:val="24"/>
           <w:szCs w:val="24"/>
         </w:rPr>
-        <w:t xml:space="preserve"> more of a convenient way for some to play games that you would play with family or friends. Card games like solitaire or board games such as chess or checkers. You would often see these sold as compilations or preinstalled on computers. There is a market for these </w:t>
+        <w:t xml:space="preserve"> more of a convenient way for some to play games that you would play with family or friends. Card games like solitaire or board games such as chess or checkers. You would often see these sold as compilations or preinstalled on computers. </w:t>
+      </w:r>
+      <w:r>
+        <w:rPr>
+          <w:sz w:val="24"/>
+          <w:szCs w:val="24"/>
+        </w:rPr>
+        <w:lastRenderedPageBreak/>
+        <w:t xml:space="preserve">There is a market for these </w:t>
       </w:r>
       <w:proofErr w:type="gramStart"/>
       <w:r>
@@ -7285,7 +7537,6 @@
           <w:sz w:val="24"/>
           <w:szCs w:val="24"/>
         </w:rPr>
-        <w:lastRenderedPageBreak/>
         <w:drawing>
           <wp:inline distT="0" distB="0" distL="0" distR="0" wp14:anchorId="05E374CB" wp14:editId="55090E03">
             <wp:extent cx="2590800" cy="2505075"/>
@@ -7575,7 +7826,6 @@
           <w:szCs w:val="21"/>
           <w:shd w:val="clear" w:color="auto" w:fill="FFFFFF"/>
         </w:rPr>
-        <w:lastRenderedPageBreak/>
         <w:t>Online Checkers:</w:t>
       </w:r>
     </w:p>
@@ -9151,7 +9401,7 @@
 
 <file path=customXml/item1.xml><?xml version="1.0" encoding="utf-8"?>
 <CoverPageProperties xmlns="http://schemas.microsoft.com/office/2006/coverPageProps">
-  <PublishDate>2019-11-01T00:00:00</PublishDate>
+  <PublishDate>2019-12-03T00:00:00</PublishDate>
   <Abstract/>
   <CompanyAddress/>
   <CompanyPhone/>
@@ -9173,7 +9423,7 @@
 </file>
 
 <file path=customXml/itemProps2.xml><?xml version="1.0" encoding="utf-8"?>
-<ds:datastoreItem xmlns:ds="http://schemas.openxmlformats.org/officeDocument/2006/customXml" ds:itemID="{AAAFD83E-9F99-400B-B11B-F8887C5BD8B9}">
+<ds:datastoreItem xmlns:ds="http://schemas.openxmlformats.org/officeDocument/2006/customXml" ds:itemID="{A768BFE4-D02D-43AF-BD91-FEBACE71DA0C}">
   <ds:schemaRefs>
     <ds:schemaRef ds:uri="http://schemas.openxmlformats.org/officeDocument/2006/bibliography"/>
   </ds:schemaRefs>

</xml_diff>

<commit_message>
Updated design document, still undecided on my final design of the game. Going back and forth on my choice of the game.
</commit_message>
<xml_diff>
--- a/Mobile App Dev - Design Doc.docx
+++ b/Mobile App Dev - Design Doc.docx
@@ -6163,15 +6163,7 @@
         <w:t xml:space="preserve"> summations; often a developer can attempt to do this with a game and lead to unflattering comparisons of the game they try to </w:t>
       </w:r>
       <w:r>
-        <w:t xml:space="preserve">imitate. Whether </w:t>
-      </w:r>
-      <w:proofErr w:type="spellStart"/>
-      <w:r>
-        <w:t>its</w:t>
-      </w:r>
-      <w:proofErr w:type="spellEnd"/>
-      <w:r>
-        <w:t xml:space="preserve"> not having the same level of feel with the gameplay or a</w:t>
+        <w:t>imitate. Whether its not having the same level of feel with the gameplay or a</w:t>
       </w:r>
       <w:r>
         <w:t xml:space="preserve"> </w:t>
@@ -6195,31 +6187,7 @@
         <w:t xml:space="preserve">internally developed </w:t>
       </w:r>
       <w:r>
-        <w:t xml:space="preserve">Yume </w:t>
-      </w:r>
-      <w:proofErr w:type="spellStart"/>
-      <w:r>
-        <w:t>Kōjō</w:t>
-      </w:r>
-      <w:proofErr w:type="spellEnd"/>
-      <w:r>
-        <w:t xml:space="preserve">: </w:t>
-      </w:r>
-      <w:proofErr w:type="spellStart"/>
-      <w:r>
-        <w:t>Doki</w:t>
-      </w:r>
-      <w:proofErr w:type="spellEnd"/>
-      <w:r>
-        <w:t xml:space="preserve"> </w:t>
-      </w:r>
-      <w:proofErr w:type="spellStart"/>
-      <w:r>
-        <w:t>Doki</w:t>
-      </w:r>
-      <w:proofErr w:type="spellEnd"/>
-      <w:r>
-        <w:t xml:space="preserve"> Panic</w:t>
+        <w:t>Yume Kōjō: Doki Doki Panic</w:t>
       </w:r>
       <w:r>
         <w:t xml:space="preserve"> game for the Western release of Super Mario Bros 2 due to the perceived difficulty of the Japanese release of the NES game. </w:t>
@@ -6349,29 +6317,13 @@
         <w:t xml:space="preserve"> I </w:t>
       </w:r>
       <w:r>
-        <w:t xml:space="preserve">find developing one of those that is entertaining and of a high quality is unlikely given the time restraints.  Instead I will look at doing a side scroller shooter. The reason I’d like to do this genre is because of the difficulty that the genre is known for. Games like </w:t>
-      </w:r>
-      <w:proofErr w:type="spellStart"/>
-      <w:r>
-        <w:t>Ikaruga</w:t>
-      </w:r>
-      <w:proofErr w:type="spellEnd"/>
-      <w:r>
-        <w:t xml:space="preserve">, </w:t>
+        <w:t xml:space="preserve">find developing one of those that is entertaining and of a high quality is unlikely given the time restraints.  Instead I will look at doing a side scroller shooter. The reason I’d like to do this genre is because of the difficulty that the genre is known for. Games like Ikaruga, </w:t>
       </w:r>
       <w:r>
         <w:t>Gunbird 2, R-Type</w:t>
       </w:r>
       <w:r>
-        <w:t xml:space="preserve"> II and Radiant </w:t>
-      </w:r>
-      <w:proofErr w:type="spellStart"/>
-      <w:r>
-        <w:t>Silvergun</w:t>
-      </w:r>
-      <w:proofErr w:type="spellEnd"/>
-      <w:r>
-        <w:t xml:space="preserve"> are known for their difficulty (often referred to a Bullet-Hell shooters) and some are considered the height of their genre. I will look to create a game that is less punishing that others like these that maybe focuses more on score than </w:t>
+        <w:t xml:space="preserve"> II and Radiant Silvergun are known for their difficulty (often referred to a Bullet-Hell shooters) and some are considered the height of their genre. I will look to create a game that is less punishing that others like these that maybe focuses more on score than </w:t>
       </w:r>
       <w:r>
         <w:t>stage-based</w:t>
@@ -6448,414 +6400,807 @@
     </w:p>
     <w:p/>
     <w:p>
-      <w:r>
+      <w:pPr>
+        <w:rPr>
+          <w:rFonts w:cstheme="minorHAnsi"/>
+        </w:rPr>
+      </w:pPr>
+      <w:r>
+        <w:rPr>
+          <w:rFonts w:cstheme="minorHAnsi"/>
+        </w:rPr>
         <w:t>Shooters come in many variations</w:t>
       </w:r>
       <w:r>
+        <w:rPr>
+          <w:rFonts w:cstheme="minorHAnsi"/>
+        </w:rPr>
         <w:t xml:space="preserve"> of the</w:t>
       </w:r>
       <w:r>
+        <w:rPr>
+          <w:rFonts w:cstheme="minorHAnsi"/>
+        </w:rPr>
         <w:t xml:space="preserve"> genre</w:t>
       </w:r>
       <w:r>
+        <w:rPr>
+          <w:rFonts w:cstheme="minorHAnsi"/>
+        </w:rPr>
         <w:t xml:space="preserve"> and like many genres </w:t>
       </w:r>
       <w:r>
+        <w:rPr>
+          <w:rFonts w:cstheme="minorHAnsi"/>
+        </w:rPr>
         <w:t xml:space="preserve">they </w:t>
       </w:r>
       <w:r>
+        <w:rPr>
+          <w:rFonts w:cstheme="minorHAnsi"/>
+        </w:rPr>
         <w:t>often change</w:t>
       </w:r>
       <w:r>
+        <w:rPr>
+          <w:rFonts w:cstheme="minorHAnsi"/>
+        </w:rPr>
         <w:t xml:space="preserve"> and adapt to type</w:t>
       </w:r>
       <w:r>
+        <w:rPr>
+          <w:rFonts w:cstheme="minorHAnsi"/>
+        </w:rPr>
         <w:t xml:space="preserve"> as the technology they are created in becomes more powerful</w:t>
       </w:r>
       <w:r>
+        <w:rPr>
+          <w:rFonts w:cstheme="minorHAnsi"/>
+        </w:rPr>
         <w:t xml:space="preserve">. </w:t>
       </w:r>
       <w:r>
+        <w:rPr>
+          <w:rFonts w:cstheme="minorHAnsi"/>
+        </w:rPr>
         <w:t xml:space="preserve">I will look at shooters in each genre and talk about how they differ from each other and the  </w:t>
       </w:r>
     </w:p>
     <w:p>
-      <w:r>
+      <w:pPr>
+        <w:rPr>
+          <w:rFonts w:cstheme="minorHAnsi"/>
+        </w:rPr>
+      </w:pPr>
+      <w:r>
+        <w:rPr>
+          <w:rFonts w:cstheme="minorHAnsi"/>
+        </w:rPr>
         <w:t xml:space="preserve">2D </w:t>
       </w:r>
       <w:r>
+        <w:rPr>
+          <w:rFonts w:cstheme="minorHAnsi"/>
+        </w:rPr>
         <w:t xml:space="preserve">shooters </w:t>
       </w:r>
       <w:r>
+        <w:rPr>
+          <w:rFonts w:cstheme="minorHAnsi"/>
+        </w:rPr>
         <w:t xml:space="preserve">are games </w:t>
       </w:r>
       <w:r>
+        <w:rPr>
+          <w:rFonts w:cstheme="minorHAnsi"/>
+        </w:rPr>
         <w:t>w</w:t>
       </w:r>
       <w:r>
+        <w:rPr>
+          <w:rFonts w:cstheme="minorHAnsi"/>
+        </w:rPr>
         <w:t>here</w:t>
       </w:r>
       <w:r>
+        <w:rPr>
+          <w:rFonts w:cstheme="minorHAnsi"/>
+        </w:rPr>
         <w:t xml:space="preserve"> the camera </w:t>
       </w:r>
       <w:r>
+        <w:rPr>
+          <w:rFonts w:cstheme="minorHAnsi"/>
+        </w:rPr>
         <w:t>perspective displays</w:t>
       </w:r>
       <w:r>
+        <w:rPr>
+          <w:rFonts w:cstheme="minorHAnsi"/>
+        </w:rPr>
         <w:t xml:space="preserve"> a two-dimensional surface where</w:t>
       </w:r>
       <w:r>
+        <w:rPr>
+          <w:rFonts w:cstheme="minorHAnsi"/>
+        </w:rPr>
         <w:t xml:space="preserve"> </w:t>
       </w:r>
       <w:r>
+        <w:rPr>
+          <w:rFonts w:cstheme="minorHAnsi"/>
+        </w:rPr>
         <w:t>the player</w:t>
       </w:r>
       <w:r>
+        <w:rPr>
+          <w:rFonts w:cstheme="minorHAnsi"/>
+        </w:rPr>
         <w:t>,</w:t>
       </w:r>
       <w:r>
+        <w:rPr>
+          <w:rFonts w:cstheme="minorHAnsi"/>
+        </w:rPr>
         <w:t xml:space="preserve"> the l</w:t>
       </w:r>
       <w:r>
+        <w:rPr>
+          <w:rFonts w:cstheme="minorHAnsi"/>
+        </w:rPr>
         <w:t>evel l</w:t>
       </w:r>
       <w:r>
+        <w:rPr>
+          <w:rFonts w:cstheme="minorHAnsi"/>
+        </w:rPr>
         <w:t xml:space="preserve">ayout </w:t>
       </w:r>
       <w:r>
+        <w:rPr>
+          <w:rFonts w:cstheme="minorHAnsi"/>
+        </w:rPr>
         <w:t>and</w:t>
       </w:r>
       <w:r>
+        <w:rPr>
+          <w:rFonts w:cstheme="minorHAnsi"/>
+        </w:rPr>
         <w:t xml:space="preserve"> enemie</w:t>
       </w:r>
       <w:r>
+        <w:rPr>
+          <w:rFonts w:cstheme="minorHAnsi"/>
+        </w:rPr>
         <w:t xml:space="preserve">s are all on the same </w:t>
       </w:r>
       <w:r>
         <w:rPr>
+          <w:rFonts w:cstheme="minorHAnsi"/>
           <w:i/>
           <w:iCs/>
         </w:rPr>
         <w:t>flat</w:t>
       </w:r>
       <w:r>
+        <w:rPr>
+          <w:rFonts w:cstheme="minorHAnsi"/>
+        </w:rPr>
         <w:t xml:space="preserve"> level</w:t>
       </w:r>
       <w:r>
+        <w:rPr>
+          <w:rFonts w:cstheme="minorHAnsi"/>
+        </w:rPr>
         <w:t>.</w:t>
       </w:r>
       <w:r>
+        <w:rPr>
+          <w:rFonts w:cstheme="minorHAnsi"/>
+        </w:rPr>
         <w:t xml:space="preserve"> These can be side scrollers or </w:t>
       </w:r>
       <w:r>
+        <w:rPr>
+          <w:rFonts w:cstheme="minorHAnsi"/>
+        </w:rPr>
         <w:t xml:space="preserve">even </w:t>
       </w:r>
       <w:r>
+        <w:rPr>
+          <w:rFonts w:cstheme="minorHAnsi"/>
+        </w:rPr>
         <w:t>feature</w:t>
       </w:r>
       <w:r>
+        <w:rPr>
+          <w:rFonts w:cstheme="minorHAnsi"/>
+        </w:rPr>
         <w:t xml:space="preserve"> a mild use of platforming to offer variety and expanded level layouts. </w:t>
       </w:r>
       <w:r>
+        <w:rPr>
+          <w:rFonts w:cstheme="minorHAnsi"/>
+        </w:rPr>
         <w:t>An example of th</w:t>
       </w:r>
       <w:r>
+        <w:rPr>
+          <w:rFonts w:cstheme="minorHAnsi"/>
+        </w:rPr>
         <w:t>ese</w:t>
       </w:r>
       <w:r>
+        <w:rPr>
+          <w:rFonts w:cstheme="minorHAnsi"/>
+        </w:rPr>
         <w:t xml:space="preserve"> type of game</w:t>
       </w:r>
       <w:r>
+        <w:rPr>
+          <w:rFonts w:cstheme="minorHAnsi"/>
+        </w:rPr>
         <w:t>s</w:t>
       </w:r>
       <w:r>
+        <w:rPr>
+          <w:rFonts w:cstheme="minorHAnsi"/>
+        </w:rPr>
         <w:t xml:space="preserve"> would be Contra</w:t>
       </w:r>
       <w:r>
+        <w:rPr>
+          <w:rFonts w:cstheme="minorHAnsi"/>
+        </w:rPr>
         <w:t>, Megaman</w:t>
       </w:r>
       <w:r>
+        <w:rPr>
+          <w:rFonts w:cstheme="minorHAnsi"/>
+        </w:rPr>
         <w:t xml:space="preserve"> or </w:t>
       </w:r>
       <w:r>
+        <w:rPr>
+          <w:rFonts w:cstheme="minorHAnsi"/>
+        </w:rPr>
         <w:t>Gradius</w:t>
       </w:r>
       <w:r>
+        <w:rPr>
+          <w:rFonts w:cstheme="minorHAnsi"/>
+        </w:rPr>
         <w:t xml:space="preserve">. </w:t>
       </w:r>
       <w:r>
+        <w:rPr>
+          <w:rFonts w:cstheme="minorHAnsi"/>
+        </w:rPr>
         <w:t xml:space="preserve">Gradius is a classic space shooter where the player moves from left to right as oncoming enemies come from the right-hand side of the screen. The gameplay variety is in enemy patterns and weapon pickups where the player’s ship temporarily gains different bullet types to attack the enemy. Megaman, </w:t>
       </w:r>
       <w:r>
+        <w:rPr>
+          <w:rFonts w:cstheme="minorHAnsi"/>
+        </w:rPr>
         <w:t xml:space="preserve">Contra and Shadow Complex are examples of 2D shooters that feature more of a use of platforming. This can offer more variety than the classic games do where most of the time you are only moving to dodge and shoot. These games still offer weapon/gun upgrades but find it easier to offer secrets and </w:t>
       </w:r>
       <w:r>
+        <w:rPr>
+          <w:rFonts w:cstheme="minorHAnsi"/>
+        </w:rPr>
         <w:t xml:space="preserve">different ways to defeat a boss or finish a level. </w:t>
       </w:r>
       <w:r>
+        <w:rPr>
+          <w:rFonts w:cstheme="minorHAnsi"/>
+        </w:rPr>
         <w:t>2D shooters</w:t>
       </w:r>
       <w:r>
+        <w:rPr>
+          <w:rFonts w:cstheme="minorHAnsi"/>
+        </w:rPr>
         <w:t xml:space="preserve"> </w:t>
       </w:r>
       <w:r>
+        <w:rPr>
+          <w:rFonts w:cstheme="minorHAnsi"/>
+        </w:rPr>
         <w:t xml:space="preserve">in general </w:t>
       </w:r>
       <w:r>
+        <w:rPr>
+          <w:rFonts w:cstheme="minorHAnsi"/>
+        </w:rPr>
         <w:t>often</w:t>
       </w:r>
       <w:r>
+        <w:rPr>
+          <w:rFonts w:cstheme="minorHAnsi"/>
+        </w:rPr>
         <w:t xml:space="preserve"> feature less of an emphasis on ammunition preservation or </w:t>
       </w:r>
       <w:r>
+        <w:rPr>
+          <w:rFonts w:cstheme="minorHAnsi"/>
+        </w:rPr>
         <w:t>objectives and more emphasises a use of different ammunition types,</w:t>
       </w:r>
       <w:r>
+        <w:rPr>
+          <w:rFonts w:cstheme="minorHAnsi"/>
+        </w:rPr>
         <w:t xml:space="preserve"> gaining</w:t>
       </w:r>
       <w:r>
+        <w:rPr>
+          <w:rFonts w:cstheme="minorHAnsi"/>
+        </w:rPr>
         <w:t xml:space="preserve"> scores and boss fights at the end of a level to add variety or challenge to the game.</w:t>
       </w:r>
     </w:p>
     <w:p>
-      <w:r>
+      <w:pPr>
+        <w:rPr>
+          <w:rFonts w:cstheme="minorHAnsi"/>
+        </w:rPr>
+      </w:pPr>
+      <w:r>
+        <w:rPr>
+          <w:rFonts w:cstheme="minorHAnsi"/>
+        </w:rPr>
         <w:t>T</w:t>
       </w:r>
       <w:r>
+        <w:rPr>
+          <w:rFonts w:cstheme="minorHAnsi"/>
+        </w:rPr>
         <w:t>hird person</w:t>
       </w:r>
       <w:r>
+        <w:rPr>
+          <w:rFonts w:cstheme="minorHAnsi"/>
+        </w:rPr>
         <w:t xml:space="preserve"> shooters</w:t>
       </w:r>
       <w:r>
+        <w:rPr>
+          <w:rFonts w:cstheme="minorHAnsi"/>
+        </w:rPr>
         <w:t xml:space="preserve"> </w:t>
       </w:r>
       <w:r>
+        <w:rPr>
+          <w:rFonts w:cstheme="minorHAnsi"/>
+        </w:rPr>
         <w:t>feature</w:t>
       </w:r>
       <w:r>
+        <w:rPr>
+          <w:rFonts w:cstheme="minorHAnsi"/>
+        </w:rPr>
         <w:t xml:space="preserve"> the camera </w:t>
       </w:r>
       <w:r>
+        <w:rPr>
+          <w:rFonts w:cstheme="minorHAnsi"/>
+        </w:rPr>
         <w:t>be</w:t>
       </w:r>
       <w:r>
+        <w:rPr>
+          <w:rFonts w:cstheme="minorHAnsi"/>
+        </w:rPr>
         <w:t>ing be</w:t>
       </w:r>
       <w:r>
+        <w:rPr>
+          <w:rFonts w:cstheme="minorHAnsi"/>
+        </w:rPr>
         <w:t>hind the</w:t>
       </w:r>
       <w:r>
+        <w:rPr>
+          <w:rFonts w:cstheme="minorHAnsi"/>
+        </w:rPr>
         <w:t xml:space="preserve"> perspective of the</w:t>
       </w:r>
       <w:r>
+        <w:rPr>
+          <w:rFonts w:cstheme="minorHAnsi"/>
+        </w:rPr>
         <w:t xml:space="preserve"> </w:t>
       </w:r>
       <w:r>
+        <w:rPr>
+          <w:rFonts w:cstheme="minorHAnsi"/>
+        </w:rPr>
         <w:t>player. There is</w:t>
       </w:r>
       <w:r>
+        <w:rPr>
+          <w:rFonts w:cstheme="minorHAnsi"/>
+        </w:rPr>
         <w:t xml:space="preserve"> a larger use of </w:t>
       </w:r>
       <w:r>
+        <w:rPr>
+          <w:rFonts w:cstheme="minorHAnsi"/>
+        </w:rPr>
         <w:t>environment and level design</w:t>
       </w:r>
       <w:r>
+        <w:rPr>
+          <w:rFonts w:cstheme="minorHAnsi"/>
+        </w:rPr>
         <w:t xml:space="preserve">. </w:t>
       </w:r>
       <w:r>
+        <w:rPr>
+          <w:rFonts w:cstheme="minorHAnsi"/>
+        </w:rPr>
         <w:t xml:space="preserve">Many third person shooters feature more of a use of cover than 2D shooters do. Popularised by Gears of War which was partially influenced by the </w:t>
       </w:r>
       <w:r>
+        <w:rPr>
+          <w:rFonts w:cstheme="minorHAnsi"/>
+        </w:rPr>
         <w:t>mainly un</w:t>
       </w:r>
       <w:r>
+        <w:rPr>
+          <w:rFonts w:cstheme="minorHAnsi"/>
+        </w:rPr>
         <w:t>know</w:t>
       </w:r>
       <w:r>
+        <w:rPr>
+          <w:rFonts w:cstheme="minorHAnsi"/>
+        </w:rPr>
         <w:t>n</w:t>
       </w:r>
       <w:r>
+        <w:rPr>
+          <w:rFonts w:cstheme="minorHAnsi"/>
+        </w:rPr>
         <w:t xml:space="preserve"> shooter Kill Switch the use of cover in third person games has unintentionally stunted the growth </w:t>
       </w:r>
       <w:r>
+        <w:rPr>
+          <w:rFonts w:cstheme="minorHAnsi"/>
+        </w:rPr>
         <w:t xml:space="preserve">of the genre </w:t>
       </w:r>
       <w:r>
+        <w:rPr>
+          <w:rFonts w:cstheme="minorHAnsi"/>
+        </w:rPr>
         <w:t xml:space="preserve">according to some. </w:t>
       </w:r>
       <w:r>
+        <w:rPr>
+          <w:rFonts w:cstheme="minorHAnsi"/>
+        </w:rPr>
         <w:t>Examples of the genre are Gears of War, Uncharted and Dead Space.</w:t>
       </w:r>
     </w:p>
     <w:p>
-      <w:r>
+      <w:pPr>
+        <w:rPr>
+          <w:rFonts w:cstheme="minorHAnsi"/>
+        </w:rPr>
+      </w:pPr>
+      <w:r>
+        <w:rPr>
+          <w:rFonts w:cstheme="minorHAnsi"/>
+        </w:rPr>
         <w:t>F</w:t>
       </w:r>
       <w:r>
+        <w:rPr>
+          <w:rFonts w:cstheme="minorHAnsi"/>
+        </w:rPr>
         <w:t xml:space="preserve">irst person </w:t>
       </w:r>
       <w:r>
+        <w:rPr>
+          <w:rFonts w:cstheme="minorHAnsi"/>
+        </w:rPr>
         <w:t>features the</w:t>
       </w:r>
       <w:r>
+        <w:rPr>
+          <w:rFonts w:cstheme="minorHAnsi"/>
+        </w:rPr>
         <w:t xml:space="preserve"> </w:t>
       </w:r>
       <w:r>
+        <w:rPr>
+          <w:rFonts w:cstheme="minorHAnsi"/>
+        </w:rPr>
         <w:t>camera</w:t>
       </w:r>
       <w:r>
+        <w:rPr>
+          <w:rFonts w:cstheme="minorHAnsi"/>
+        </w:rPr>
         <w:t xml:space="preserve"> </w:t>
       </w:r>
       <w:r>
+        <w:rPr>
+          <w:rFonts w:cstheme="minorHAnsi"/>
+        </w:rPr>
         <w:t xml:space="preserve">predominantly </w:t>
       </w:r>
       <w:r>
+        <w:rPr>
+          <w:rFonts w:cstheme="minorHAnsi"/>
+        </w:rPr>
         <w:t>in front of the player</w:t>
       </w:r>
       <w:r>
+        <w:rPr>
+          <w:rFonts w:cstheme="minorHAnsi"/>
+        </w:rPr>
         <w:t xml:space="preserve"> in a first-person perspective</w:t>
       </w:r>
       <w:r>
+        <w:rPr>
+          <w:rFonts w:cstheme="minorHAnsi"/>
+        </w:rPr>
         <w:t xml:space="preserve">. </w:t>
       </w:r>
       <w:r>
+        <w:rPr>
+          <w:rFonts w:cstheme="minorHAnsi"/>
+        </w:rPr>
         <w:t xml:space="preserve">This perspective requires a more limited use of some features such as platforming and more of an emphasis on environmental detail and design. It is a genre that has always been widely popular and is now a </w:t>
       </w:r>
       <w:r>
+        <w:rPr>
+          <w:rFonts w:cstheme="minorHAnsi"/>
+        </w:rPr>
         <w:t xml:space="preserve">large </w:t>
       </w:r>
       <w:r>
+        <w:rPr>
+          <w:rFonts w:cstheme="minorHAnsi"/>
+        </w:rPr>
         <w:t>part of</w:t>
       </w:r>
       <w:r>
+        <w:rPr>
+          <w:rFonts w:cstheme="minorHAnsi"/>
+        </w:rPr>
         <w:t xml:space="preserve"> the popularity in online multiplayer gaming. </w:t>
       </w:r>
       <w:r>
+        <w:rPr>
+          <w:rFonts w:cstheme="minorHAnsi"/>
+        </w:rPr>
         <w:t xml:space="preserve"> Examples of the genre include</w:t>
       </w:r>
       <w:r>
+        <w:rPr>
+          <w:rFonts w:cstheme="minorHAnsi"/>
+        </w:rPr>
         <w:t xml:space="preserve"> games such as </w:t>
       </w:r>
       <w:r>
+        <w:rPr>
+          <w:rFonts w:cstheme="minorHAnsi"/>
+        </w:rPr>
         <w:t xml:space="preserve">Call of Duty, Doom and </w:t>
       </w:r>
       <w:r>
+        <w:rPr>
+          <w:rFonts w:cstheme="minorHAnsi"/>
+        </w:rPr>
         <w:t xml:space="preserve">Half Life. </w:t>
+      </w:r>
+    </w:p>
+    <w:p>
+      <w:pPr>
+        <w:rPr>
+          <w:rFonts w:cstheme="minorHAnsi"/>
+        </w:rPr>
+      </w:pPr>
+    </w:p>
+    <w:p>
+      <w:pPr>
+        <w:rPr>
+          <w:rFonts w:cstheme="minorHAnsi"/>
+        </w:rPr>
+      </w:pPr>
+    </w:p>
+    <w:p>
+      <w:pPr>
+        <w:rPr>
+          <w:rFonts w:cstheme="minorHAnsi"/>
+        </w:rPr>
+      </w:pPr>
+    </w:p>
+    <w:p>
+      <w:pPr>
+        <w:rPr>
+          <w:rFonts w:cstheme="minorHAnsi"/>
+        </w:rPr>
+      </w:pPr>
+      <w:r>
+        <w:rPr>
+          <w:rFonts w:cstheme="minorHAnsi"/>
+        </w:rPr>
+        <w:t xml:space="preserve">These </w:t>
+      </w:r>
+      <w:r>
+        <w:rPr>
+          <w:rFonts w:cstheme="minorHAnsi"/>
+        </w:rPr>
+        <w:t xml:space="preserve">genre’s </w:t>
+      </w:r>
+      <w:r>
+        <w:rPr>
+          <w:rFonts w:cstheme="minorHAnsi"/>
+        </w:rPr>
+        <w:t xml:space="preserve">themselves can be separated into genres within themselves such as survival horror, military based, </w:t>
+      </w:r>
+      <w:r>
+        <w:rPr>
+          <w:rFonts w:cstheme="minorHAnsi"/>
+          <w:i/>
+          <w:iCs/>
+        </w:rPr>
+        <w:t>s</w:t>
+      </w:r>
+      <w:r>
+        <w:rPr>
+          <w:rFonts w:cstheme="minorHAnsi"/>
+          <w:i/>
+          <w:iCs/>
+        </w:rPr>
+        <w:t>hmups</w:t>
+      </w:r>
+      <w:r>
+        <w:rPr>
+          <w:rFonts w:cstheme="minorHAnsi"/>
+        </w:rPr>
+        <w:t xml:space="preserve">(an abbreviation of the term shoot-em-up, often used to describe old school shooters) or Battle Royale games which are seen as the new market leader in the genre from their </w:t>
+      </w:r>
+      <w:r>
+        <w:rPr>
+          <w:rFonts w:cstheme="minorHAnsi"/>
+        </w:rPr>
+        <w:lastRenderedPageBreak/>
+        <w:t xml:space="preserve">popularity from titles such as PlayerUnknown’s BattleGround(PUBG), Fortnite and </w:t>
+      </w:r>
+      <w:r>
+        <w:rPr>
+          <w:rFonts w:cstheme="minorHAnsi"/>
+        </w:rPr>
+        <w:t xml:space="preserve">is featured in games such as Battlefield and </w:t>
+      </w:r>
+      <w:r>
+        <w:rPr>
+          <w:rFonts w:cstheme="minorHAnsi"/>
+        </w:rPr>
+        <w:t xml:space="preserve">Call of Duty. There is still a market however for more </w:t>
+      </w:r>
+      <w:r>
+        <w:rPr>
+          <w:rFonts w:cstheme="minorHAnsi"/>
+        </w:rPr>
+        <w:t>classical</w:t>
+      </w:r>
+      <w:r>
+        <w:rPr>
+          <w:rFonts w:cstheme="minorHAnsi"/>
+        </w:rPr>
+        <w:t xml:space="preserve"> shooters like </w:t>
+      </w:r>
+      <w:r>
+        <w:rPr>
+          <w:rFonts w:cstheme="minorHAnsi"/>
+        </w:rPr>
+        <w:t xml:space="preserve">DOOM, Wolfenstein and </w:t>
+      </w:r>
+      <w:r>
+        <w:rPr>
+          <w:rFonts w:cstheme="minorHAnsi"/>
+        </w:rPr>
+        <w:t>Prey but many view single player shooters with no multiplayer features a risk; such is the evolution of the genre</w:t>
+      </w:r>
+      <w:r>
+        <w:rPr>
+          <w:rFonts w:cstheme="minorHAnsi"/>
+        </w:rPr>
+        <w:t xml:space="preserve">. Many shooters have also experimented with physics and mechanics to expand on the genre. Max Payne for instance used a </w:t>
+      </w:r>
+      <w:r>
+        <w:rPr>
+          <w:rFonts w:cstheme="minorHAnsi"/>
+        </w:rPr>
+        <w:t>slowdown</w:t>
+      </w:r>
+      <w:r>
+        <w:rPr>
+          <w:rFonts w:cstheme="minorHAnsi"/>
+        </w:rPr>
+        <w:t xml:space="preserve"> </w:t>
+      </w:r>
+      <w:r>
+        <w:rPr>
+          <w:rFonts w:cstheme="minorHAnsi"/>
+        </w:rPr>
+        <w:t xml:space="preserve">of time </w:t>
+      </w:r>
+      <w:r>
+        <w:rPr>
+          <w:rFonts w:cstheme="minorHAnsi"/>
+        </w:rPr>
+        <w:t xml:space="preserve">mechanic </w:t>
+      </w:r>
+      <w:r>
+        <w:rPr>
+          <w:rFonts w:cstheme="minorHAnsi"/>
+        </w:rPr>
+        <w:t xml:space="preserve">popularised in mainstream media at the time in movies </w:t>
+      </w:r>
+      <w:r>
+        <w:rPr>
+          <w:rFonts w:cstheme="minorHAnsi"/>
+        </w:rPr>
+        <w:t xml:space="preserve">like </w:t>
+      </w:r>
+      <w:r>
+        <w:rPr>
+          <w:rFonts w:cstheme="minorHAnsi"/>
+        </w:rPr>
+        <w:t>T</w:t>
+      </w:r>
+      <w:r>
+        <w:rPr>
+          <w:rFonts w:cstheme="minorHAnsi"/>
+        </w:rPr>
+        <w:t xml:space="preserve">he Matrix. Half-life 1 and 2 were also seen as milestones in the genre from a narrative sense </w:t>
+      </w:r>
+      <w:r>
+        <w:rPr>
+          <w:rFonts w:cstheme="minorHAnsi"/>
+        </w:rPr>
+        <w:t xml:space="preserve">to the player with environmental storytelling </w:t>
+      </w:r>
+      <w:r>
+        <w:rPr>
+          <w:rFonts w:cstheme="minorHAnsi"/>
+        </w:rPr>
+        <w:t>and for the sequel</w:t>
+      </w:r>
+      <w:r>
+        <w:rPr>
+          <w:rFonts w:cstheme="minorHAnsi"/>
+        </w:rPr>
+        <w:t>’</w:t>
+      </w:r>
+      <w:r>
+        <w:rPr>
+          <w:rFonts w:cstheme="minorHAnsi"/>
+        </w:rPr>
+        <w:t>s use of physics to solve puzzles</w:t>
+      </w:r>
+      <w:r>
+        <w:rPr>
+          <w:rFonts w:cstheme="minorHAnsi"/>
+        </w:rPr>
+        <w:t xml:space="preserve"> and battle enemies using the gravity gun</w:t>
+      </w:r>
+      <w:r>
+        <w:rPr>
+          <w:rFonts w:cstheme="minorHAnsi"/>
+        </w:rPr>
+        <w:t xml:space="preserve">. </w:t>
       </w:r>
     </w:p>
     <w:p/>
-    <w:p/>
-    <w:p/>
-    <w:p>
-      <w:r>
-        <w:t xml:space="preserve">These </w:t>
-      </w:r>
-      <w:r>
-        <w:t xml:space="preserve">genre’s </w:t>
-      </w:r>
-      <w:r>
-        <w:t xml:space="preserve">themselves can be separated into genres within themselves such as survival horror, military based, </w:t>
-      </w:r>
-      <w:proofErr w:type="spellStart"/>
-      <w:r>
-        <w:rPr>
-          <w:i/>
-          <w:iCs/>
-        </w:rPr>
-        <w:t>s</w:t>
-      </w:r>
-      <w:r>
-        <w:rPr>
-          <w:i/>
-          <w:iCs/>
-        </w:rPr>
-        <w:t>hmups</w:t>
-      </w:r>
-      <w:proofErr w:type="spellEnd"/>
-      <w:r>
-        <w:t xml:space="preserve"> (an abbreviation of the term shoot-</w:t>
-      </w:r>
-      <w:proofErr w:type="spellStart"/>
-      <w:r>
-        <w:t>em</w:t>
-      </w:r>
-      <w:proofErr w:type="spellEnd"/>
-      <w:r>
-        <w:t xml:space="preserve">-up, often used to describe old school shooters) or Battle Royale games which are seen as the new market leader in the genre from their </w:t>
-      </w:r>
-      <w:r>
-        <w:lastRenderedPageBreak/>
-        <w:t xml:space="preserve">popularity from titles such as PlayerUnknown’s BattleGround (PUBG), Fortnite and </w:t>
-      </w:r>
-      <w:r>
-        <w:t xml:space="preserve">is featured in games such as Battlefield and </w:t>
-      </w:r>
-      <w:r>
-        <w:t xml:space="preserve">Call of Duty. There is still a market however for more </w:t>
-      </w:r>
-      <w:r>
-        <w:t>classical</w:t>
-      </w:r>
-      <w:r>
-        <w:t xml:space="preserve"> shooters like </w:t>
-      </w:r>
-      <w:r>
-        <w:t xml:space="preserve">DOOM, Wolfenstein and </w:t>
-      </w:r>
-      <w:r>
-        <w:t>Prey but many view single player shooters with no multiplayer features a risk; such is the evolution of the genre</w:t>
-      </w:r>
-      <w:r>
-        <w:t xml:space="preserve">. Many shooters have also experimented with physics and mechanics to expand on the genre. Max Payne for instance used a </w:t>
-      </w:r>
-      <w:r>
-        <w:t>slowdown</w:t>
-      </w:r>
-      <w:r>
-        <w:t xml:space="preserve"> </w:t>
-      </w:r>
-      <w:r>
-        <w:t xml:space="preserve">of time </w:t>
-      </w:r>
-      <w:r>
-        <w:t xml:space="preserve">mechanic </w:t>
-      </w:r>
-      <w:r>
-        <w:t xml:space="preserve">popularised in mainstream media at the time in movies </w:t>
-      </w:r>
-      <w:r>
-        <w:t xml:space="preserve">like </w:t>
-      </w:r>
-      <w:r>
-        <w:t>T</w:t>
-      </w:r>
-      <w:r>
-        <w:t xml:space="preserve">he Matrix. Half-life 1 and 2 were also seen as milestones in the genre from a narrative sense </w:t>
-      </w:r>
-      <w:r>
-        <w:t xml:space="preserve">to the player with environmental storytelling </w:t>
-      </w:r>
-      <w:r>
-        <w:t>and for the sequel</w:t>
-      </w:r>
-      <w:r>
-        <w:t>’</w:t>
-      </w:r>
-      <w:r>
-        <w:t>s use of physics to solve puzzles</w:t>
-      </w:r>
-      <w:r>
-        <w:t xml:space="preserve"> and battle enemies using the gravity gun</w:t>
-      </w:r>
-      <w:r>
-        <w:t xml:space="preserve">. </w:t>
-      </w:r>
-    </w:p>
-    <w:p>
-      <w:bookmarkStart w:id="5" w:name="_GoBack"/>
-      <w:bookmarkEnd w:id="5"/>
-    </w:p>
     <w:p>
       <w:r>
         <w:rPr>
@@ -6909,7 +7254,7 @@
       <w:pPr>
         <w:pStyle w:val="Heading3"/>
       </w:pPr>
-      <w:bookmarkStart w:id="6" w:name="_Toc525917239"/>
+      <w:bookmarkStart w:id="5" w:name="_Toc525917239"/>
       <w:r>
         <w:t>Platform</w:t>
       </w:r>
@@ -6919,93 +7264,78 @@
       <w:r>
         <w:t xml:space="preserve"> – Classic or 2D</w:t>
       </w:r>
-      <w:bookmarkEnd w:id="6"/>
+      <w:bookmarkEnd w:id="5"/>
     </w:p>
     <w:p/>
     <w:p>
       <w:r>
-        <w:t xml:space="preserve">Platformers are seen by many as a classic genre as their popularity has declined </w:t>
-      </w:r>
-      <w:r>
-        <w:t xml:space="preserve">in popularity </w:t>
-      </w:r>
-      <w:r>
-        <w:t xml:space="preserve">overall </w:t>
-      </w:r>
-      <w:proofErr w:type="gramStart"/>
-      <w:r>
-        <w:t>with the exception of</w:t>
-      </w:r>
-      <w:proofErr w:type="gramEnd"/>
-      <w:r>
-        <w:t xml:space="preserve"> a few</w:t>
-      </w:r>
-      <w:r>
-        <w:t xml:space="preserve"> select</w:t>
-      </w:r>
-      <w:r>
-        <w:t xml:space="preserve"> </w:t>
-      </w:r>
-      <w:r>
-        <w:t>companies</w:t>
-      </w:r>
-      <w:r>
-        <w:t xml:space="preserve">. Most notably Nintendo </w:t>
-      </w:r>
-      <w:r>
-        <w:t xml:space="preserve">games such as the Mario </w:t>
-      </w:r>
-      <w:r>
-        <w:t xml:space="preserve">series </w:t>
-      </w:r>
-      <w:r>
-        <w:t xml:space="preserve">and other first party titles. Mainly the platform genre is seen to have had its popularity decrease since the days of arcades, Atari’s and Super Nintendo. </w:t>
-      </w:r>
-      <w:r>
-        <w:t xml:space="preserve">The market became oversaturated with mascot platformers in the 90’s which cannibalised one another until the idea of a AAA platformer was seen to be risky. </w:t>
-      </w:r>
-      <w:r>
-        <w:t>But in recent years the market has grown though independent games as the cost is seen favourably to consumers paying fifteen dollars/euros for games like Su</w:t>
-      </w:r>
-      <w:r>
-        <w:t>p</w:t>
-      </w:r>
-      <w:r>
-        <w:t>er</w:t>
-      </w:r>
-      <w:r>
-        <w:t xml:space="preserve"> </w:t>
-      </w:r>
-      <w:r>
-        <w:t>Meat</w:t>
-      </w:r>
-      <w:r>
-        <w:t xml:space="preserve"> </w:t>
-      </w:r>
-      <w:r>
-        <w:t xml:space="preserve">Boy, Braid and Limbo all of which were critically and commercially well received. Many games outside the genre also made platforming part of their </w:t>
-      </w:r>
-      <w:r>
-        <w:t>structure such as titles like Super Metroid</w:t>
-      </w:r>
-      <w:r>
-        <w:t>, Megaman</w:t>
-      </w:r>
-      <w:r>
-        <w:t xml:space="preserve"> and </w:t>
-      </w:r>
-      <w:proofErr w:type="spellStart"/>
-      <w:r>
-        <w:t>Castlevania</w:t>
-      </w:r>
-      <w:proofErr w:type="spellEnd"/>
+        <w:t xml:space="preserve">Platformers involve the protagonist traversing a level or environment to get to an end goal or point of the level. The player can have weapons but also be the weapon themselves. Many platformers feature a variety of levels and </w:t>
+      </w:r>
+      <w:r>
+        <w:t xml:space="preserve">boss fights. Some platformers such as Sonic feature level design with enough complexity to have multiple routes throughout the level. Platformers can </w:t>
+      </w:r>
+      <w:r>
+        <w:t xml:space="preserve">be complex to create and the genre in general has fluctuated in popularity at times over the past few decades. Once the gaming industry moved from making mainly 2D dimensional platformers many companies struggled </w:t>
+      </w:r>
+      <w:r>
+        <w:t>with the move to 3D game development from 2D</w:t>
+      </w:r>
+      <w:r>
+        <w:t>, m</w:t>
+      </w:r>
+      <w:r>
+        <w:t>uch of the issues of 3D platformers was developers lack of experience developing games and environments in 3D</w:t>
+      </w:r>
+      <w:r>
+        <w:t xml:space="preserve">. </w:t>
+      </w:r>
+      <w:r>
+        <w:t xml:space="preserve">This became more apparent with the abundance of mascot platformers that were released at the time and received a lukewarm reception from critics. </w:t>
+      </w:r>
+      <w:r>
+        <w:t xml:space="preserve">Often cited as being one of the best games of all time Super Mario 64 is still widely believed to be </w:t>
+      </w:r>
+      <w:r>
+        <w:t>the best 3D platformer ever made despite being one of the first to be released</w:t>
+      </w:r>
+      <w:r>
+        <w:t>, Mario seems to be one of the few 2D videogame series that have flourished in a 3D environment</w:t>
+      </w:r>
       <w:r>
         <w:t xml:space="preserve">. </w:t>
       </w:r>
     </w:p>
     <w:p>
       <w:r>
-        <w:t>Examples of platformers would be Shovel Knight, Pitfall, Crash Bandicoot and Mario 64.</w:t>
+        <w:t xml:space="preserve">In recent years there has been an increase of games created in 2D through digital </w:t>
+      </w:r>
+      <w:r>
+        <w:t xml:space="preserve">stores with indie games featuring art and mechanics not capable in the games that inspired them. For instance, Shovel Knight is a game inspired by Nintendo Entertainment Era (NES) games and the art style shows </w:t>
+      </w:r>
+      <w:r>
+        <w:lastRenderedPageBreak/>
+        <w:t xml:space="preserve">that era of games is a clear inspiration but at times they go beyond the power that was available in the late 1980’s or early 1990’s when the NES was prominent. Another interesting game is Braid, developed by Jonathan Blow and </w:t>
+      </w:r>
+      <w:r>
+        <w:t>featured in ‘Indie Game the Movie’ Braid is a platformer which features time</w:t>
+      </w:r>
+      <w:r>
+        <w:t>-</w:t>
+      </w:r>
+      <w:r>
+        <w:t xml:space="preserve">based mechanics. </w:t>
+      </w:r>
+      <w:r>
+        <w:t>Braid allows the player to rewind time as a primary mechanic, but this is changed up in every world there are new mechanics in the levels; like time being controlled by the players horizontal axis or time running backwards by default. Other modern 2D platformers</w:t>
+      </w:r>
+      <w:r>
+        <w:t xml:space="preserve"> include Celeste and Super Meat Boy. These games rely more on the perfection of tight controls and quick reactions. Celeste allows the player to tweak some settings to allow for slower mechanics but also features </w:t>
+      </w:r>
+      <w:r>
+        <w:t xml:space="preserve">specifically designed </w:t>
+      </w:r>
+      <w:r>
+        <w:t>levels called the B &amp; C sides to offer the player more of a challenge to those who mastered the game’s controls.</w:t>
       </w:r>
     </w:p>
     <w:p/>
@@ -7015,7 +7345,6 @@
         <w:rPr>
           <w:noProof/>
         </w:rPr>
-        <w:lastRenderedPageBreak/>
         <w:drawing>
           <wp:inline distT="0" distB="0" distL="0" distR="0" wp14:anchorId="6621251E" wp14:editId="23A61607">
             <wp:extent cx="3838575" cy="2171700"/>
@@ -7066,11 +7395,16 @@
       <w:pPr>
         <w:pStyle w:val="Heading3"/>
       </w:pPr>
-      <w:bookmarkStart w:id="7" w:name="_Toc525917240"/>
+      <w:bookmarkStart w:id="6" w:name="_Toc525917240"/>
+    </w:p>
+    <w:p>
+      <w:pPr>
+        <w:pStyle w:val="Heading3"/>
+      </w:pPr>
       <w:r>
         <w:t>Puzzle – Action Puzzle or Desktop Puzzle</w:t>
       </w:r>
-      <w:bookmarkEnd w:id="7"/>
+      <w:bookmarkEnd w:id="6"/>
     </w:p>
     <w:p>
       <w:pPr>
@@ -7088,9 +7422,7 @@
       <w:pPr>
         <w:rPr>
           <w:rFonts w:cstheme="minorHAnsi"/>
-          <w:color w:val="222222"/>
-          <w:sz w:val="24"/>
-          <w:szCs w:val="21"/>
+          <w:szCs w:val="20"/>
           <w:shd w:val="clear" w:color="auto" w:fill="FFFFFF"/>
         </w:rPr>
       </w:pPr>
@@ -7098,9 +7430,7 @@
         <w:rPr>
           <w:rFonts w:cstheme="minorHAnsi"/>
           <w:bCs/>
-          <w:color w:val="222222"/>
-          <w:sz w:val="24"/>
-          <w:szCs w:val="21"/>
+          <w:szCs w:val="20"/>
           <w:shd w:val="clear" w:color="auto" w:fill="FFFFFF"/>
         </w:rPr>
         <w:t>Puzzle video games</w:t>
@@ -7108,191 +7438,368 @@
       <w:r>
         <w:rPr>
           <w:rFonts w:cstheme="minorHAnsi"/>
-          <w:color w:val="222222"/>
-          <w:sz w:val="24"/>
-          <w:szCs w:val="21"/>
+          <w:szCs w:val="20"/>
           <w:shd w:val="clear" w:color="auto" w:fill="FFFFFF"/>
         </w:rPr>
-        <w:t> involve</w:t>
-      </w:r>
-      <w:r>
-        <w:rPr>
-          <w:rFonts w:cstheme="minorHAnsi"/>
-          <w:color w:val="222222"/>
-          <w:sz w:val="24"/>
-          <w:szCs w:val="21"/>
+        <w:t xml:space="preserve"> involve </w:t>
+      </w:r>
+      <w:r>
+        <w:rPr>
+          <w:rFonts w:cstheme="minorHAnsi"/>
+          <w:szCs w:val="20"/>
           <w:shd w:val="clear" w:color="auto" w:fill="FFFFFF"/>
         </w:rPr>
-        <w:t xml:space="preserve"> the use and solving of puzzles as its key gameplay mechanic. The types of puzzles can test many problem-solving skills including </w:t>
-      </w:r>
-      <w:r>
-        <w:rPr>
-          <w:rFonts w:cstheme="minorHAnsi"/>
-          <w:sz w:val="24"/>
-          <w:szCs w:val="21"/>
+        <w:t xml:space="preserve">the mechanic of </w:t>
+      </w:r>
+      <w:r>
+        <w:rPr>
+          <w:rFonts w:cstheme="minorHAnsi"/>
+          <w:szCs w:val="20"/>
           <w:shd w:val="clear" w:color="auto" w:fill="FFFFFF"/>
         </w:rPr>
-        <w:t>logic</w:t>
-      </w:r>
-      <w:r>
-        <w:rPr>
-          <w:rFonts w:cstheme="minorHAnsi"/>
-          <w:color w:val="222222"/>
-          <w:sz w:val="24"/>
-          <w:szCs w:val="21"/>
+        <w:t xml:space="preserve">solving </w:t>
+      </w:r>
+      <w:r>
+        <w:rPr>
+          <w:rFonts w:cstheme="minorHAnsi"/>
+          <w:szCs w:val="20"/>
           <w:shd w:val="clear" w:color="auto" w:fill="FFFFFF"/>
         </w:rPr>
-        <w:t>, </w:t>
-      </w:r>
-      <w:r>
-        <w:rPr>
-          <w:rFonts w:cstheme="minorHAnsi"/>
-          <w:sz w:val="24"/>
-          <w:szCs w:val="21"/>
+        <w:t>problem</w:t>
+      </w:r>
+      <w:r>
+        <w:rPr>
+          <w:rFonts w:cstheme="minorHAnsi"/>
+          <w:szCs w:val="20"/>
           <w:shd w:val="clear" w:color="auto" w:fill="FFFFFF"/>
         </w:rPr>
-        <w:t>pattern recognition</w:t>
-      </w:r>
-      <w:r>
-        <w:rPr>
-          <w:rFonts w:cstheme="minorHAnsi"/>
-          <w:color w:val="222222"/>
-          <w:sz w:val="24"/>
-          <w:szCs w:val="21"/>
+        <w:t>s as its key</w:t>
+      </w:r>
+      <w:r>
+        <w:rPr>
+          <w:rFonts w:cstheme="minorHAnsi"/>
+          <w:szCs w:val="20"/>
           <w:shd w:val="clear" w:color="auto" w:fill="FFFFFF"/>
         </w:rPr>
-        <w:t>, </w:t>
-      </w:r>
-      <w:r>
-        <w:rPr>
-          <w:rFonts w:cstheme="minorHAnsi"/>
-          <w:sz w:val="24"/>
-          <w:szCs w:val="21"/>
+        <w:t xml:space="preserve"> central</w:t>
+      </w:r>
+      <w:r>
+        <w:rPr>
+          <w:rFonts w:cstheme="minorHAnsi"/>
+          <w:szCs w:val="20"/>
           <w:shd w:val="clear" w:color="auto" w:fill="FFFFFF"/>
         </w:rPr>
-        <w:t>sequence solving</w:t>
-      </w:r>
-      <w:r>
-        <w:rPr>
-          <w:rFonts w:cstheme="minorHAnsi"/>
-          <w:color w:val="222222"/>
-          <w:sz w:val="24"/>
-          <w:szCs w:val="21"/>
+        <w:t xml:space="preserve"> gameplay mechanic. The types of puzzles </w:t>
+      </w:r>
+      <w:r>
+        <w:rPr>
+          <w:rFonts w:cstheme="minorHAnsi"/>
+          <w:szCs w:val="20"/>
           <w:shd w:val="clear" w:color="auto" w:fill="FFFFFF"/>
         </w:rPr>
-        <w:t>, and </w:t>
-      </w:r>
-      <w:r>
-        <w:rPr>
-          <w:rFonts w:cstheme="minorHAnsi"/>
-          <w:sz w:val="24"/>
-          <w:szCs w:val="21"/>
+        <w:t>and problems can vary in their variety</w:t>
+      </w:r>
+      <w:r>
+        <w:rPr>
+          <w:rFonts w:cstheme="minorHAnsi"/>
+          <w:szCs w:val="20"/>
           <w:shd w:val="clear" w:color="auto" w:fill="FFFFFF"/>
         </w:rPr>
-        <w:t>word completion</w:t>
-      </w:r>
-      <w:r>
-        <w:rPr>
-          <w:rFonts w:cstheme="minorHAnsi"/>
-          <w:color w:val="222222"/>
-          <w:sz w:val="24"/>
-          <w:szCs w:val="21"/>
+        <w:t>.</w:t>
+      </w:r>
+      <w:r>
+        <w:rPr>
+          <w:rFonts w:cstheme="minorHAnsi"/>
+          <w:szCs w:val="20"/>
           <w:shd w:val="clear" w:color="auto" w:fill="FFFFFF"/>
         </w:rPr>
-        <w:t xml:space="preserve">. The player can have a limit on attempts and time as a way of testing the players skills. They can also use an aspect of memory </w:t>
-      </w:r>
-      <w:proofErr w:type="gramStart"/>
-      <w:r>
-        <w:rPr>
-          <w:rFonts w:cstheme="minorHAnsi"/>
-          <w:color w:val="222222"/>
-          <w:sz w:val="24"/>
-          <w:szCs w:val="21"/>
+        <w:t xml:space="preserve"> They can require the player to problem solve a situation to progress or combine items to create their solution. It’s also a gameplay mechanic that often appears in other games outside of the genre to offer some variety and a change of pace. Puzzle games often lean to the use of tries or attempts more than lives</w:t>
+      </w:r>
+      <w:r>
+        <w:rPr>
+          <w:rFonts w:cstheme="minorHAnsi"/>
+          <w:szCs w:val="20"/>
           <w:shd w:val="clear" w:color="auto" w:fill="FFFFFF"/>
         </w:rPr>
-        <w:t>as a means to</w:t>
-      </w:r>
-      <w:proofErr w:type="gramEnd"/>
-      <w:r>
-        <w:rPr>
-          <w:rFonts w:cstheme="minorHAnsi"/>
-          <w:color w:val="222222"/>
-          <w:sz w:val="24"/>
-          <w:szCs w:val="21"/>
+        <w:t>.</w:t>
+      </w:r>
+      <w:r>
+        <w:rPr>
+          <w:rFonts w:cstheme="minorHAnsi"/>
+          <w:szCs w:val="20"/>
           <w:shd w:val="clear" w:color="auto" w:fill="FFFFFF"/>
         </w:rPr>
-        <w:t xml:space="preserve"> test the player as solutions to previous solved puzzles may not work on new puzzles or the solution may be tweaked to trick the player. In more recent years the puzzle genre has been expanded to be based around a narrative of a story as a reward for progression such as the Zero Escape series where the character is asked to solve puzzles as a way to </w:t>
-      </w:r>
-      <w:r>
-        <w:rPr>
-          <w:rFonts w:cstheme="minorHAnsi"/>
-          <w:color w:val="222222"/>
-          <w:sz w:val="24"/>
-          <w:szCs w:val="21"/>
-          <w:shd w:val="clear" w:color="auto" w:fill="FFFFFF"/>
-        </w:rPr>
-        <w:t xml:space="preserve">escape a room to progress the story. </w:t>
+        <w:t xml:space="preserve"> </w:t>
       </w:r>
     </w:p>
     <w:p>
       <w:pPr>
         <w:rPr>
           <w:rFonts w:cstheme="minorHAnsi"/>
-          <w:color w:val="222222"/>
-          <w:sz w:val="24"/>
-          <w:szCs w:val="21"/>
+          <w:szCs w:val="20"/>
           <w:shd w:val="clear" w:color="auto" w:fill="FFFFFF"/>
         </w:rPr>
       </w:pPr>
       <w:r>
         <w:rPr>
           <w:rFonts w:cstheme="minorHAnsi"/>
-          <w:color w:val="222222"/>
-          <w:sz w:val="24"/>
-          <w:szCs w:val="21"/>
+          <w:szCs w:val="20"/>
           <w:shd w:val="clear" w:color="auto" w:fill="FFFFFF"/>
         </w:rPr>
-        <w:t xml:space="preserve">Examples of puzzle games include Tetris, Minesweeper, </w:t>
-      </w:r>
-      <w:r>
-        <w:rPr>
-          <w:rFonts w:cstheme="minorHAnsi"/>
-          <w:color w:val="222222"/>
-          <w:sz w:val="24"/>
-          <w:szCs w:val="21"/>
+        <w:t>A more familiar puzzle game that people may not consider is Tetris. It features tile matching and a high level of problem solving as the game is constantly in progress The player must juggles with the static field at the bottom of the screen of fallen pieces to clear lines and also deal with the next piece that is going to scroll down the screen.</w:t>
+      </w:r>
+    </w:p>
+    <w:p>
+      <w:pPr>
+        <w:rPr>
+          <w:rFonts w:cstheme="minorHAnsi"/>
+          <w:szCs w:val="20"/>
           <w:shd w:val="clear" w:color="auto" w:fill="FFFFFF"/>
         </w:rPr>
-        <w:t>Candy Crush, 2048</w:t>
-      </w:r>
-      <w:r>
-        <w:rPr>
-          <w:rFonts w:cstheme="minorHAnsi"/>
-          <w:color w:val="222222"/>
-          <w:sz w:val="24"/>
-          <w:szCs w:val="21"/>
+      </w:pPr>
+      <w:r>
+        <w:rPr>
+          <w:rFonts w:cstheme="minorHAnsi"/>
+          <w:szCs w:val="20"/>
           <w:shd w:val="clear" w:color="auto" w:fill="FFFFFF"/>
         </w:rPr>
-        <w:t xml:space="preserve"> and the </w:t>
-      </w:r>
-      <w:r>
-        <w:rPr>
-          <w:rFonts w:cstheme="minorHAnsi"/>
-          <w:color w:val="222222"/>
-          <w:sz w:val="24"/>
-          <w:szCs w:val="21"/>
+        <w:t>Lucasarts have created several puzzle games in the 1990’s and early 2000’s</w:t>
+      </w:r>
+      <w:r>
+        <w:rPr>
+          <w:rFonts w:cstheme="minorHAnsi"/>
+          <w:szCs w:val="20"/>
           <w:shd w:val="clear" w:color="auto" w:fill="FFFFFF"/>
         </w:rPr>
-        <w:t>Witness</w:t>
-      </w:r>
-      <w:r>
-        <w:rPr>
-          <w:rFonts w:cstheme="minorHAnsi"/>
-          <w:color w:val="222222"/>
-          <w:sz w:val="24"/>
-          <w:szCs w:val="21"/>
+        <w:t xml:space="preserve"> before their closure when its parent company were sold to Disney</w:t>
+      </w:r>
+      <w:r>
+        <w:rPr>
+          <w:rFonts w:cstheme="minorHAnsi"/>
+          <w:szCs w:val="20"/>
           <w:shd w:val="clear" w:color="auto" w:fill="FFFFFF"/>
         </w:rPr>
-        <w:t>.</w:t>
+        <w:t>. These include games such as Monkey Island, Sam and Max</w:t>
+      </w:r>
+      <w:r>
+        <w:rPr>
+          <w:rFonts w:cstheme="minorHAnsi"/>
+          <w:szCs w:val="20"/>
+          <w:shd w:val="clear" w:color="auto" w:fill="FFFFFF"/>
+        </w:rPr>
+        <w:t>,</w:t>
+      </w:r>
+      <w:r>
+        <w:rPr>
+          <w:rFonts w:cstheme="minorHAnsi"/>
+          <w:szCs w:val="20"/>
+          <w:shd w:val="clear" w:color="auto" w:fill="FFFFFF"/>
+        </w:rPr>
+        <w:t xml:space="preserve"> and Day of the Tentacle. The games rely on the gameplay mechanic of point and click but task the player to solve problems or puzzles that often require lateral thinking. Th</w:t>
+      </w:r>
+      <w:r>
+        <w:rPr>
+          <w:rFonts w:cstheme="minorHAnsi"/>
+          <w:szCs w:val="20"/>
+          <w:shd w:val="clear" w:color="auto" w:fill="FFFFFF"/>
+        </w:rPr>
+        <w:t>ese style of games can</w:t>
+      </w:r>
+      <w:r>
+        <w:rPr>
+          <w:rFonts w:cstheme="minorHAnsi"/>
+          <w:szCs w:val="20"/>
+          <w:shd w:val="clear" w:color="auto" w:fill="FFFFFF"/>
+        </w:rPr>
+        <w:t xml:space="preserve"> lead to a lot of frustration at times for the</w:t>
+      </w:r>
+      <w:r>
+        <w:rPr>
+          <w:rFonts w:cstheme="minorHAnsi"/>
+          <w:szCs w:val="20"/>
+          <w:shd w:val="clear" w:color="auto" w:fill="FFFFFF"/>
+        </w:rPr>
+        <w:t xml:space="preserve"> player to deal with puzzles with often bizarre solutions and some cited this as the reason the point &amp; click genre as a whole declined in popularity after the release of Grim Fandango. </w:t>
+      </w:r>
+      <w:r>
+        <w:rPr>
+          <w:rFonts w:cstheme="minorHAnsi"/>
+          <w:szCs w:val="20"/>
+          <w:shd w:val="clear" w:color="auto" w:fill="FFFFFF"/>
+        </w:rPr>
+        <w:t xml:space="preserve">To provide </w:t>
+      </w:r>
+      <w:r>
+        <w:rPr>
+          <w:rFonts w:cstheme="minorHAnsi"/>
+          <w:szCs w:val="20"/>
+          <w:shd w:val="clear" w:color="auto" w:fill="FFFFFF"/>
+        </w:rPr>
+        <w:t xml:space="preserve">some help to the player these games </w:t>
+      </w:r>
+      <w:r>
+        <w:rPr>
+          <w:rFonts w:cstheme="minorHAnsi"/>
+          <w:szCs w:val="20"/>
+          <w:shd w:val="clear" w:color="auto" w:fill="FFFFFF"/>
+        </w:rPr>
+        <w:t xml:space="preserve">will </w:t>
+      </w:r>
+      <w:r>
+        <w:rPr>
+          <w:rFonts w:cstheme="minorHAnsi"/>
+          <w:szCs w:val="20"/>
+          <w:shd w:val="clear" w:color="auto" w:fill="FFFFFF"/>
+        </w:rPr>
+        <w:t>often feature the use of a h</w:t>
+      </w:r>
+      <w:r>
+        <w:rPr>
+          <w:rFonts w:cstheme="minorHAnsi"/>
+          <w:szCs w:val="20"/>
+          <w:shd w:val="clear" w:color="auto" w:fill="FFFFFF"/>
+        </w:rPr>
+        <w:t>i</w:t>
+      </w:r>
+      <w:r>
+        <w:rPr>
+          <w:rFonts w:cstheme="minorHAnsi"/>
+          <w:szCs w:val="20"/>
+          <w:shd w:val="clear" w:color="auto" w:fill="FFFFFF"/>
+        </w:rPr>
+        <w:t>nt system to help the player with a puzzle they may be struggling with</w:t>
+      </w:r>
+      <w:r>
+        <w:rPr>
+          <w:rFonts w:cstheme="minorHAnsi"/>
+          <w:szCs w:val="20"/>
+          <w:shd w:val="clear" w:color="auto" w:fill="FFFFFF"/>
+        </w:rPr>
+        <w:t xml:space="preserve"> and reduce frustration</w:t>
+      </w:r>
+      <w:r>
+        <w:rPr>
+          <w:rFonts w:cstheme="minorHAnsi"/>
+          <w:szCs w:val="20"/>
+          <w:shd w:val="clear" w:color="auto" w:fill="FFFFFF"/>
+        </w:rPr>
+        <w:t xml:space="preserve">. </w:t>
+      </w:r>
+    </w:p>
+    <w:p>
+      <w:pPr>
+        <w:rPr>
+          <w:rFonts w:cstheme="minorHAnsi"/>
+          <w:szCs w:val="20"/>
+          <w:shd w:val="clear" w:color="auto" w:fill="FFFFFF"/>
+        </w:rPr>
+      </w:pPr>
+      <w:r>
+        <w:rPr>
+          <w:rFonts w:cstheme="minorHAnsi"/>
+          <w:szCs w:val="20"/>
+          <w:shd w:val="clear" w:color="auto" w:fill="FFFFFF"/>
+        </w:rPr>
+        <w:lastRenderedPageBreak/>
+        <w:t xml:space="preserve">In more recent years the puzzle genre has been expanded to be based around a narrative of a story as a reward for progression such as the Zero Escape series where the character is asked to solve puzzles as a way to escape a room to progress the story. </w:t>
+      </w:r>
+      <w:r>
+        <w:rPr>
+          <w:rFonts w:cstheme="minorHAnsi"/>
+          <w:szCs w:val="20"/>
+          <w:shd w:val="clear" w:color="auto" w:fill="FFFFFF"/>
+        </w:rPr>
+        <w:t>Another example that became popular on the Nintendo DS was the Professor Layton series, these games offered over one hundred puzzles of a wide variety such as spotting the difference, riddles like the chicken crossing and even chess-based puzzles.</w:t>
+      </w:r>
+    </w:p>
+    <w:p>
+      <w:pPr>
+        <w:rPr>
+          <w:rFonts w:cstheme="minorHAnsi"/>
+          <w:szCs w:val="20"/>
+          <w:shd w:val="clear" w:color="auto" w:fill="FFFFFF"/>
+        </w:rPr>
+      </w:pPr>
+      <w:r>
+        <w:rPr>
+          <w:rFonts w:cstheme="minorHAnsi"/>
+          <w:szCs w:val="20"/>
+          <w:shd w:val="clear" w:color="auto" w:fill="FFFFFF"/>
+        </w:rPr>
+        <w:t xml:space="preserve">Modern </w:t>
+      </w:r>
+      <w:r>
+        <w:rPr>
+          <w:rFonts w:cstheme="minorHAnsi"/>
+          <w:szCs w:val="20"/>
+          <w:shd w:val="clear" w:color="auto" w:fill="FFFFFF"/>
+        </w:rPr>
+        <w:t xml:space="preserve">classic </w:t>
+      </w:r>
+      <w:r>
+        <w:rPr>
+          <w:rFonts w:cstheme="minorHAnsi"/>
+          <w:szCs w:val="20"/>
+          <w:shd w:val="clear" w:color="auto" w:fill="FFFFFF"/>
+        </w:rPr>
+        <w:t xml:space="preserve">puzzle games include Portal and The Witness. Portal was developed </w:t>
+      </w:r>
+      <w:r>
+        <w:rPr>
+          <w:rFonts w:cstheme="minorHAnsi"/>
+          <w:szCs w:val="20"/>
+          <w:shd w:val="clear" w:color="auto" w:fill="FFFFFF"/>
+        </w:rPr>
+        <w:t>as a spiritual successor to a student created game which lead to it drawing interest from Valve. It featured in the Orange Box as what many expected to be a bonus for a Half Life 2 collection but quickly drew the attention of the public for its clever use of a portal gun. The player can shoot two portals, one an entrance and the other an exit. The game uses physics like gravity and momentum to expand this gently as the game progresses and this led to an equally well received sequel being released over three years later. The Witness designed by Jonathan Blow features almost exclusive use of line puzzles through a</w:t>
+      </w:r>
+      <w:r>
+        <w:rPr>
+          <w:rFonts w:cstheme="minorHAnsi"/>
+          <w:szCs w:val="20"/>
+          <w:shd w:val="clear" w:color="auto" w:fill="FFFFFF"/>
+        </w:rPr>
+        <w:t>n interface</w:t>
+      </w:r>
+      <w:r>
+        <w:rPr>
+          <w:rFonts w:cstheme="minorHAnsi"/>
+          <w:szCs w:val="20"/>
+          <w:shd w:val="clear" w:color="auto" w:fill="FFFFFF"/>
+        </w:rPr>
+        <w:t xml:space="preserve"> </w:t>
+      </w:r>
+      <w:r>
+        <w:rPr>
+          <w:rFonts w:cstheme="minorHAnsi"/>
+          <w:szCs w:val="20"/>
+          <w:shd w:val="clear" w:color="auto" w:fill="FFFFFF"/>
+        </w:rPr>
+        <w:t>on the screen of the player. The game contains over five hundred of these puzzles as the player progresses through a mysterious Island.</w:t>
+      </w:r>
+    </w:p>
+    <w:p>
+      <w:pPr>
+        <w:rPr>
+          <w:rFonts w:cstheme="minorHAnsi"/>
+          <w:szCs w:val="20"/>
+          <w:shd w:val="clear" w:color="auto" w:fill="FFFFFF"/>
+        </w:rPr>
+      </w:pPr>
+      <w:r>
+        <w:rPr>
+          <w:rFonts w:cstheme="minorHAnsi"/>
+          <w:szCs w:val="20"/>
+          <w:shd w:val="clear" w:color="auto" w:fill="FFFFFF"/>
+        </w:rPr>
+        <w:t xml:space="preserve"> </w:t>
+      </w:r>
+      <w:r>
+        <w:rPr>
+          <w:rFonts w:cstheme="minorHAnsi"/>
+          <w:szCs w:val="20"/>
+          <w:shd w:val="clear" w:color="auto" w:fill="FFFFFF"/>
+        </w:rPr>
+        <w:t xml:space="preserve"> </w:t>
       </w:r>
     </w:p>
     <w:p>
@@ -7372,11 +7879,11 @@
           <w:sz w:val="32"/>
         </w:rPr>
       </w:pPr>
-      <w:bookmarkStart w:id="8" w:name="_Toc525917241"/>
+      <w:bookmarkStart w:id="7" w:name="_Toc525917241"/>
       <w:r>
         <w:t>Traditional Game – Board Games</w:t>
       </w:r>
-      <w:bookmarkEnd w:id="8"/>
+      <w:bookmarkEnd w:id="7"/>
     </w:p>
     <w:p>
       <w:pPr>
@@ -7387,143 +7894,452 @@
       </w:pPr>
     </w:p>
     <w:p>
-      <w:pPr>
-        <w:rPr>
-          <w:sz w:val="24"/>
-          <w:szCs w:val="24"/>
-        </w:rPr>
-      </w:pPr>
-      <w:r>
-        <w:rPr>
-          <w:sz w:val="24"/>
-          <w:szCs w:val="24"/>
-        </w:rPr>
-        <w:t xml:space="preserve">Traditional games would </w:t>
-      </w:r>
-      <w:r>
-        <w:rPr>
-          <w:sz w:val="24"/>
-          <w:szCs w:val="24"/>
-        </w:rPr>
-        <w:t>be</w:t>
-      </w:r>
-      <w:r>
-        <w:rPr>
-          <w:sz w:val="24"/>
-          <w:szCs w:val="24"/>
-        </w:rPr>
-        <w:t xml:space="preserve"> more of a convenient way for some to play games that you would play with family or friends. Card games like solitaire or board games such as chess or checkers. You would often see these sold as compilations or preinstalled on computers. </w:t>
-      </w:r>
-      <w:r>
-        <w:rPr>
-          <w:sz w:val="24"/>
-          <w:szCs w:val="24"/>
-        </w:rPr>
-        <w:lastRenderedPageBreak/>
-        <w:t xml:space="preserve">There is a market for these </w:t>
-      </w:r>
-      <w:proofErr w:type="gramStart"/>
-      <w:r>
-        <w:rPr>
-          <w:sz w:val="24"/>
-          <w:szCs w:val="24"/>
-        </w:rPr>
-        <w:t>games</w:t>
-      </w:r>
-      <w:proofErr w:type="gramEnd"/>
-      <w:r>
-        <w:rPr>
-          <w:sz w:val="24"/>
-          <w:szCs w:val="24"/>
-        </w:rPr>
-        <w:t xml:space="preserve"> but many are freely available there may not be the appetite for a traditional game as there would be of other genres. </w:t>
+      <w:r>
+        <w:t>Traditional games of</w:t>
+      </w:r>
+      <w:r>
+        <w:t>fer</w:t>
+      </w:r>
+      <w:r>
+        <w:t xml:space="preserve"> a </w:t>
+      </w:r>
+      <w:r>
+        <w:t xml:space="preserve">more </w:t>
+      </w:r>
+      <w:r>
+        <w:t xml:space="preserve">convenient way for some to play games that you would </w:t>
+      </w:r>
+      <w:r>
+        <w:t xml:space="preserve">normally </w:t>
+      </w:r>
+      <w:r>
+        <w:t>play</w:t>
+      </w:r>
+      <w:r>
+        <w:t xml:space="preserve"> on a tabletop</w:t>
+      </w:r>
+      <w:r>
+        <w:t xml:space="preserve"> </w:t>
+      </w:r>
+      <w:r>
+        <w:t>such as card games or board games</w:t>
+      </w:r>
+      <w:r>
+        <w:t xml:space="preserve">. </w:t>
+      </w:r>
+      <w:r>
+        <w:t>M</w:t>
+      </w:r>
+      <w:r>
+        <w:t>o</w:t>
+      </w:r>
+      <w:r>
+        <w:t>st</w:t>
+      </w:r>
+      <w:r>
+        <w:t xml:space="preserve"> of these</w:t>
+      </w:r>
+      <w:r>
+        <w:t xml:space="preserve"> </w:t>
+      </w:r>
+      <w:r>
+        <w:t>games are b</w:t>
+      </w:r>
+      <w:r>
+        <w:t>uilt</w:t>
+      </w:r>
+      <w:r>
+        <w:t xml:space="preserve"> </w:t>
+      </w:r>
+      <w:r>
+        <w:t>with</w:t>
+      </w:r>
+      <w:r>
+        <w:t xml:space="preserve"> more</w:t>
+      </w:r>
+      <w:r>
+        <w:t xml:space="preserve"> of a </w:t>
+      </w:r>
+      <w:r>
+        <w:t xml:space="preserve">casual approach </w:t>
+      </w:r>
+      <w:r>
+        <w:t>to</w:t>
+      </w:r>
+      <w:r>
+        <w:t xml:space="preserve"> </w:t>
+      </w:r>
+      <w:r>
+        <w:t>the design, made to be played more to</w:t>
+      </w:r>
+      <w:r>
+        <w:t xml:space="preserve"> pass </w:t>
+      </w:r>
+      <w:r>
+        <w:t xml:space="preserve">time than </w:t>
+      </w:r>
+      <w:r>
+        <w:t xml:space="preserve">be an </w:t>
+      </w:r>
+      <w:r>
+        <w:t xml:space="preserve">overly challenging </w:t>
+      </w:r>
+      <w:r>
+        <w:t>experience</w:t>
+      </w:r>
+      <w:r>
+        <w:t xml:space="preserve">. </w:t>
+      </w:r>
+      <w:r>
+        <w:t xml:space="preserve">These games </w:t>
+      </w:r>
+      <w:r>
+        <w:t xml:space="preserve">require an </w:t>
+      </w:r>
+      <w:r>
+        <w:t>artificial intelligence (</w:t>
+      </w:r>
+      <w:r>
+        <w:t>AI</w:t>
+      </w:r>
+      <w:r>
+        <w:t>)</w:t>
+      </w:r>
+      <w:r>
+        <w:t xml:space="preserve"> to be developed and balanced so that it tests the player but never to a degree to where the player </w:t>
+      </w:r>
+      <w:r>
+        <w:t xml:space="preserve">could </w:t>
+      </w:r>
+      <w:r>
+        <w:t xml:space="preserve">feel </w:t>
+      </w:r>
+      <w:r>
+        <w:t>they</w:t>
+      </w:r>
+      <w:r>
+        <w:t xml:space="preserve"> </w:t>
+      </w:r>
+      <w:r>
+        <w:t>are</w:t>
+      </w:r>
+      <w:r>
+        <w:t xml:space="preserve"> often</w:t>
+      </w:r>
+      <w:r>
+        <w:t xml:space="preserve"> in a position where they</w:t>
+      </w:r>
+      <w:r>
+        <w:t xml:space="preserve"> </w:t>
+      </w:r>
+      <w:r>
+        <w:t xml:space="preserve">cannot win. </w:t>
+      </w:r>
+      <w:r>
+        <w:t xml:space="preserve">The goal of the AI </w:t>
+      </w:r>
+      <w:r>
+        <w:t xml:space="preserve">here </w:t>
+      </w:r>
+      <w:r>
+        <w:t xml:space="preserve">is to mimic the feeling of playing another human player. </w:t>
+      </w:r>
+      <w:r>
+        <w:t xml:space="preserve">The advantage of developing these games is that there is a written set of rules and corresponding responses </w:t>
+      </w:r>
+      <w:r>
+        <w:t xml:space="preserve">for each game </w:t>
+      </w:r>
+      <w:r>
+        <w:t xml:space="preserve">are </w:t>
+      </w:r>
+      <w:r>
+        <w:t xml:space="preserve">generally </w:t>
+      </w:r>
+      <w:r>
+        <w:t>known</w:t>
+      </w:r>
+      <w:r>
+        <w:t>.</w:t>
+      </w:r>
+      <w:r>
+        <w:t xml:space="preserve"> </w:t>
       </w:r>
     </w:p>
     <w:p>
-      <w:pPr>
-        <w:rPr>
-          <w:sz w:val="24"/>
-          <w:szCs w:val="24"/>
-        </w:rPr>
-      </w:pPr>
-      <w:r>
-        <w:rPr>
-          <w:sz w:val="24"/>
-          <w:szCs w:val="24"/>
-        </w:rPr>
-        <w:t xml:space="preserve">Examples of traditional games would be </w:t>
-      </w:r>
-      <w:r>
-        <w:rPr>
-          <w:sz w:val="24"/>
-          <w:szCs w:val="24"/>
-        </w:rPr>
-        <w:t>247 Checkers, B</w:t>
-      </w:r>
-      <w:r>
-        <w:rPr>
-          <w:sz w:val="24"/>
-          <w:szCs w:val="24"/>
-        </w:rPr>
-        <w:t>o</w:t>
-      </w:r>
-      <w:r>
-        <w:rPr>
-          <w:sz w:val="24"/>
-          <w:szCs w:val="24"/>
-        </w:rPr>
-        <w:t>ard</w:t>
-      </w:r>
-      <w:r>
-        <w:rPr>
-          <w:sz w:val="24"/>
-          <w:szCs w:val="24"/>
-        </w:rPr>
+      <w:r>
+        <w:t xml:space="preserve">Examples of </w:t>
+      </w:r>
+      <w:r>
+        <w:t>a traditional</w:t>
+      </w:r>
+      <w:r>
+        <w:t xml:space="preserve"> game would be something like chess or checkers. Checkers is obviously a</w:t>
+      </w:r>
+      <w:r>
+        <w:t>n</w:t>
+      </w:r>
+      <w:r>
+        <w:t xml:space="preserve"> easier game to balance the AI with as the pieces don’t have a myriad of rules, both players will continue until there are no pieces left. Whereas with chess each piece </w:t>
+      </w:r>
+      <w:r>
+        <w:t>must</w:t>
+      </w:r>
+      <w:r>
+        <w:t xml:space="preserve"> abide by its own </w:t>
+      </w:r>
+      <w:r>
+        <w:t xml:space="preserve">set of </w:t>
+      </w:r>
+      <w:r>
+        <w:t xml:space="preserve">rules </w:t>
+      </w:r>
+      <w:r>
+        <w:t xml:space="preserve">e.g. </w:t>
+      </w:r>
+      <w:r>
+        <w:t>Queen can move any number of vacant squares diagonally, horizontally, or vertically.</w:t>
+      </w:r>
+      <w:r>
+        <w:t xml:space="preserve"> T</w:t>
+      </w:r>
+      <w:r>
+        <w:t xml:space="preserve">here </w:t>
+      </w:r>
+      <w:r>
+        <w:lastRenderedPageBreak/>
+        <w:t>are</w:t>
+      </w:r>
+      <w:r>
+        <w:t xml:space="preserve"> also</w:t>
+      </w:r>
+      <w:r>
+        <w:t xml:space="preserve"> several winning conditions that can lead to a check mate</w:t>
+      </w:r>
+      <w:r>
+        <w:t xml:space="preserve"> and draws are entirely plausible albeit rare.</w:t>
+      </w:r>
+    </w:p>
+    <w:p>
+      <w:r>
+        <w:t xml:space="preserve">Card games </w:t>
+      </w:r>
+      <w:r>
+        <w:t xml:space="preserve">are also very popular games. Solitaire, poker and </w:t>
+      </w:r>
+      <w:r>
+        <w:t xml:space="preserve">cribbage are widely available to play either as freeware games or through online portals. Solitaire is </w:t>
+      </w:r>
+      <w:r>
+        <w:t xml:space="preserve">played mainly as </w:t>
+      </w:r>
+      <w:r>
+        <w:t xml:space="preserve">a single player game but </w:t>
+      </w:r>
+      <w:r>
+        <w:t xml:space="preserve">can be played by two players. The game requires </w:t>
+      </w:r>
+      <w:r>
+        <w:t xml:space="preserve">the player to re-order </w:t>
+      </w:r>
+      <w:r>
+        <w:t>a</w:t>
+      </w:r>
+      <w:r>
+        <w:t xml:space="preserve"> deck by means of shifting cards by suit and rank</w:t>
+      </w:r>
+      <w:r>
+        <w:t xml:space="preserve">. It </w:t>
+      </w:r>
+      <w:r>
+        <w:t>comes pre</w:t>
+      </w:r>
+      <w:r>
+        <w:t>-</w:t>
+      </w:r>
+      <w:r>
+        <w:t>installed on</w:t>
+      </w:r>
+      <w:r>
+        <w:t xml:space="preserve"> windows systems. There are over 150 varieties of solitaire such as Canfield and chain solitaire</w:t>
+      </w:r>
+      <w:r>
+        <w:t xml:space="preserve">. There are other games such as </w:t>
+      </w:r>
+      <w:r>
+        <w:t>Sudoku</w:t>
+      </w:r>
+      <w:r>
+        <w:t xml:space="preserve">, often played on paper but can be played online. It’s a traditional puzzle game that </w:t>
+      </w:r>
+      <w:r>
+        <w:t>is a number</w:t>
+      </w:r>
+      <w:r>
         <w:t xml:space="preserve"> </w:t>
       </w:r>
       <w:r>
-        <w:rPr>
-          <w:sz w:val="24"/>
-          <w:szCs w:val="24"/>
-        </w:rPr>
-        <w:t>Game</w:t>
-      </w:r>
-      <w:r>
-        <w:rPr>
-          <w:sz w:val="24"/>
-          <w:szCs w:val="24"/>
-        </w:rPr>
+        <w:t>placement puzzle. The objective is to fill</w:t>
+      </w:r>
+      <w:r>
+        <w:t xml:space="preserve"> out</w:t>
+      </w:r>
+      <w:r>
+        <w:t xml:space="preserve"> a 9</w:t>
+      </w:r>
+      <w:r>
         <w:t xml:space="preserve"> </w:t>
       </w:r>
       <w:r>
-        <w:rPr>
-          <w:sz w:val="24"/>
-          <w:szCs w:val="24"/>
-        </w:rPr>
-        <w:t xml:space="preserve">Arena, </w:t>
-      </w:r>
-      <w:r>
-        <w:rPr>
-          <w:sz w:val="24"/>
-          <w:szCs w:val="24"/>
-        </w:rPr>
-        <w:t>S</w:t>
-      </w:r>
-      <w:r>
-        <w:rPr>
-          <w:sz w:val="24"/>
-          <w:szCs w:val="24"/>
-        </w:rPr>
-        <w:t xml:space="preserve">olitaire and </w:t>
-      </w:r>
-      <w:r>
-        <w:rPr>
-          <w:sz w:val="24"/>
-          <w:szCs w:val="24"/>
-        </w:rPr>
-        <w:t>chess apps.</w:t>
+        <w:t>×</w:t>
+      </w:r>
+      <w:r>
+        <w:t xml:space="preserve"> </w:t>
+      </w:r>
+      <w:r>
+        <w:t>9 grid with digits so that each column, each row, and each of the nine 3</w:t>
+      </w:r>
+      <w:r>
+        <w:t xml:space="preserve"> </w:t>
+      </w:r>
+      <w:r>
+        <w:t>×</w:t>
+      </w:r>
+      <w:r>
+        <w:t xml:space="preserve"> </w:t>
+      </w:r>
+      <w:r>
+        <w:t>3 sub</w:t>
+      </w:r>
+      <w:r>
+        <w:t>-</w:t>
+      </w:r>
+      <w:r>
+        <w:t xml:space="preserve">grids that compose the grid </w:t>
+      </w:r>
+      <w:r>
+        <w:t xml:space="preserve">must </w:t>
+      </w:r>
+      <w:r>
+        <w:t xml:space="preserve">contain </w:t>
+      </w:r>
+      <w:r>
+        <w:t>all</w:t>
+      </w:r>
+      <w:r>
+        <w:t xml:space="preserve"> digits from 1 to 9</w:t>
+      </w:r>
+      <w:r>
+        <w:t>.</w:t>
       </w:r>
     </w:p>
+    <w:p>
+      <w:r>
+        <w:t xml:space="preserve">There are other card games on the market that aren’t traditional card games but are more focused on being </w:t>
+      </w:r>
+      <w:r>
+        <w:t>collectable card games</w:t>
+      </w:r>
+      <w:r>
+        <w:t xml:space="preserve">, these feature </w:t>
+      </w:r>
+      <w:r>
+        <w:t>their own unique set of rules and</w:t>
+      </w:r>
+      <w:r>
+        <w:t xml:space="preserve"> ways to play</w:t>
+      </w:r>
+      <w:r>
+        <w:t>. Games such as Heartstone based off the World of Warcraft franchise</w:t>
+      </w:r>
+      <w:r>
+        <w:t xml:space="preserve">, the game </w:t>
+      </w:r>
+      <w:r>
+        <w:t>is a turn-based card game between two opponents, using constructed decks of 30 cards along with a selected hero with a unique power. The game features several modes of play, including casual and ranked matches</w:t>
+      </w:r>
+      <w:r>
+        <w:t xml:space="preserve"> </w:t>
+      </w:r>
+      <w:r>
+        <w:t>and single</w:t>
+      </w:r>
+      <w:r>
+        <w:t xml:space="preserve"> </w:t>
+      </w:r>
+      <w:r>
+        <w:t>player</w:t>
+      </w:r>
+      <w:r>
+        <w:t xml:space="preserve"> </w:t>
+      </w:r>
+      <w:r>
+        <w:t>adventures.</w:t>
+      </w:r>
+      <w:r>
+        <w:t xml:space="preserve"> </w:t>
+      </w:r>
+      <w:r>
+        <w:t>Gwent</w:t>
+      </w:r>
+      <w:r>
+        <w:t xml:space="preserve"> is part of The Witcher videogame serie</w:t>
+      </w:r>
+      <w:r>
+        <w:t>s, first introduced in the Witcher 3 as a side activity</w:t>
+      </w:r>
+      <w:r>
+        <w:t xml:space="preserve">. </w:t>
+      </w:r>
+      <w:r>
+        <w:t>Gwent is a turn-based card game between two players</w:t>
+      </w:r>
+      <w:r>
+        <w:t xml:space="preserve"> (human or AI) and</w:t>
+      </w:r>
+      <w:r>
+        <w:t xml:space="preserve"> each game </w:t>
+      </w:r>
+      <w:r>
+        <w:t>is the best of</w:t>
+      </w:r>
+      <w:r>
+        <w:t xml:space="preserve"> three rounds. Each player must play one card </w:t>
+      </w:r>
+      <w:r>
+        <w:t xml:space="preserve">on </w:t>
+      </w:r>
+      <w:r>
+        <w:t xml:space="preserve">each turn from a deck of at least twenty-five cards. Each deck belongs to a </w:t>
+      </w:r>
+      <w:r>
+        <w:t xml:space="preserve">unique </w:t>
+      </w:r>
+      <w:r>
+        <w:t xml:space="preserve">faction </w:t>
+      </w:r>
+      <w:r>
+        <w:t xml:space="preserve">and each of these </w:t>
+      </w:r>
+      <w:r>
+        <w:t>ha</w:t>
+      </w:r>
+      <w:r>
+        <w:t>ve</w:t>
+      </w:r>
+      <w:r>
+        <w:t xml:space="preserve"> different leaders each </w:t>
+      </w:r>
+      <w:r>
+        <w:t xml:space="preserve">of which </w:t>
+      </w:r>
+      <w:r>
+        <w:t>have individual abilities.</w:t>
+      </w:r>
+      <w:bookmarkStart w:id="8" w:name="_GoBack"/>
+      <w:bookmarkEnd w:id="8"/>
+    </w:p>
+    <w:p/>
     <w:p>
       <w:pPr>
         <w:rPr>
@@ -7597,6 +8413,205 @@
     </w:p>
     <w:p>
       <w:pPr>
+        <w:autoSpaceDE w:val="0"/>
+        <w:autoSpaceDN w:val="0"/>
+        <w:adjustRightInd w:val="0"/>
+        <w:spacing w:after="0" w:line="240" w:lineRule="auto"/>
+        <w:rPr>
+          <w:rFonts w:ascii="Calibri" w:hAnsi="Calibri" w:cs="Calibri"/>
+          <w:color w:val="000000"/>
+          <w:sz w:val="24"/>
+          <w:szCs w:val="24"/>
+        </w:rPr>
+      </w:pPr>
+    </w:p>
+    <w:p>
+      <w:pPr>
+        <w:pStyle w:val="Heading3"/>
+      </w:pPr>
+      <w:r>
+        <w:t>Project Design:</w:t>
+      </w:r>
+    </w:p>
+    <w:p>
+      <w:pPr>
+        <w:autoSpaceDE w:val="0"/>
+        <w:autoSpaceDN w:val="0"/>
+        <w:adjustRightInd w:val="0"/>
+        <w:spacing w:after="0" w:line="240" w:lineRule="auto"/>
+        <w:rPr>
+          <w:rFonts w:ascii="Calibri" w:hAnsi="Calibri" w:cs="Calibri"/>
+          <w:color w:val="000000"/>
+          <w:sz w:val="24"/>
+          <w:szCs w:val="24"/>
+        </w:rPr>
+      </w:pPr>
+    </w:p>
+    <w:p>
+      <w:pPr>
+        <w:autoSpaceDE w:val="0"/>
+        <w:autoSpaceDN w:val="0"/>
+        <w:adjustRightInd w:val="0"/>
+        <w:spacing w:after="0" w:line="240" w:lineRule="auto"/>
+        <w:rPr>
+          <w:rFonts w:cstheme="minorHAnsi"/>
+          <w:color w:val="000000"/>
+        </w:rPr>
+      </w:pPr>
+      <w:r>
+        <w:rPr>
+          <w:rFonts w:cstheme="minorHAnsi"/>
+          <w:color w:val="000000"/>
+        </w:rPr>
+        <w:t xml:space="preserve">For the design, you need to create the following components </w:t>
+      </w:r>
+    </w:p>
+    <w:p>
+      <w:pPr>
+        <w:autoSpaceDE w:val="0"/>
+        <w:autoSpaceDN w:val="0"/>
+        <w:adjustRightInd w:val="0"/>
+        <w:spacing w:after="37" w:line="240" w:lineRule="auto"/>
+        <w:rPr>
+          <w:rFonts w:cstheme="minorHAnsi"/>
+          <w:color w:val="000000"/>
+        </w:rPr>
+      </w:pPr>
+      <w:r>
+        <w:rPr>
+          <w:rFonts w:cstheme="minorHAnsi"/>
+          <w:color w:val="000000"/>
+        </w:rPr>
+        <w:t xml:space="preserve">1. </w:t>
+      </w:r>
+      <w:r>
+        <w:rPr>
+          <w:rFonts w:cstheme="minorHAnsi"/>
+          <w:b/>
+          <w:bCs/>
+          <w:color w:val="000000"/>
+        </w:rPr>
+        <w:t>Front End</w:t>
+      </w:r>
+      <w:r>
+        <w:rPr>
+          <w:rFonts w:cstheme="minorHAnsi"/>
+          <w:color w:val="000000"/>
+        </w:rPr>
+        <w:t xml:space="preserve">: A term applied to all menus and screens that occur outside of the gameplay. This takes the player from the title screen to the point that gameplay begins. </w:t>
+      </w:r>
+    </w:p>
+    <w:p>
+      <w:pPr>
+        <w:autoSpaceDE w:val="0"/>
+        <w:autoSpaceDN w:val="0"/>
+        <w:adjustRightInd w:val="0"/>
+        <w:spacing w:after="37" w:line="240" w:lineRule="auto"/>
+        <w:rPr>
+          <w:rFonts w:cstheme="minorHAnsi"/>
+          <w:color w:val="000000"/>
+        </w:rPr>
+      </w:pPr>
+      <w:r>
+        <w:rPr>
+          <w:rFonts w:cstheme="minorHAnsi"/>
+          <w:color w:val="000000"/>
+        </w:rPr>
+        <w:t xml:space="preserve">2. </w:t>
+      </w:r>
+      <w:r>
+        <w:rPr>
+          <w:rFonts w:cstheme="minorHAnsi"/>
+          <w:b/>
+          <w:bCs/>
+          <w:color w:val="000000"/>
+        </w:rPr>
+        <w:t>In-Game Menus</w:t>
+      </w:r>
+      <w:r>
+        <w:rPr>
+          <w:rFonts w:cstheme="minorHAnsi"/>
+          <w:color w:val="000000"/>
+        </w:rPr>
+        <w:t xml:space="preserve">: A set of menus and screens accessed in-game, often from a pause menu. These form part of the game mechanisms rather than being distinctly separate. </w:t>
+      </w:r>
+    </w:p>
+    <w:p>
+      <w:pPr>
+        <w:autoSpaceDE w:val="0"/>
+        <w:autoSpaceDN w:val="0"/>
+        <w:adjustRightInd w:val="0"/>
+        <w:spacing w:after="37" w:line="240" w:lineRule="auto"/>
+        <w:rPr>
+          <w:rFonts w:cstheme="minorHAnsi"/>
+          <w:color w:val="000000"/>
+        </w:rPr>
+      </w:pPr>
+      <w:r>
+        <w:rPr>
+          <w:rFonts w:cstheme="minorHAnsi"/>
+          <w:color w:val="000000"/>
+        </w:rPr>
+        <w:lastRenderedPageBreak/>
+        <w:t xml:space="preserve">3. </w:t>
+      </w:r>
+      <w:r>
+        <w:rPr>
+          <w:rFonts w:cstheme="minorHAnsi"/>
+          <w:b/>
+          <w:bCs/>
+          <w:color w:val="000000"/>
+        </w:rPr>
+        <w:t>Control Mechanisms</w:t>
+      </w:r>
+      <w:r>
+        <w:rPr>
+          <w:rFonts w:cstheme="minorHAnsi"/>
+          <w:color w:val="000000"/>
+        </w:rPr>
+        <w:t xml:space="preserve">: The way in which the player controls the game entities. Many games have just one control mechanism. </w:t>
+      </w:r>
+    </w:p>
+    <w:p>
+      <w:pPr>
+        <w:autoSpaceDE w:val="0"/>
+        <w:autoSpaceDN w:val="0"/>
+        <w:adjustRightInd w:val="0"/>
+        <w:spacing w:after="0" w:line="240" w:lineRule="auto"/>
+        <w:rPr>
+          <w:rFonts w:cstheme="minorHAnsi"/>
+          <w:color w:val="000000"/>
+        </w:rPr>
+      </w:pPr>
+      <w:r>
+        <w:rPr>
+          <w:rFonts w:cstheme="minorHAnsi"/>
+          <w:color w:val="000000"/>
+        </w:rPr>
+        <w:t xml:space="preserve">4. </w:t>
+      </w:r>
+      <w:r>
+        <w:rPr>
+          <w:rFonts w:cstheme="minorHAnsi"/>
+          <w:b/>
+          <w:bCs/>
+          <w:color w:val="000000"/>
+        </w:rPr>
+        <w:t>The Game</w:t>
+      </w:r>
+      <w:r>
+        <w:rPr>
+          <w:rFonts w:cstheme="minorHAnsi"/>
+          <w:color w:val="000000"/>
+        </w:rPr>
+        <w:t xml:space="preserve">: The gameplay screens showing the initial setup, how the action starts, a midpoint in play and the winning/progression conditions depending on the game you are designing. If the game is episodic in nature, then explain how episodes are defined and how the player moves between them. </w:t>
+      </w:r>
+    </w:p>
+    <w:p/>
+    <w:p/>
+    <w:p/>
+    <w:p>
+      <w:pPr>
         <w:pStyle w:val="Heading2"/>
         <w:rPr>
           <w:sz w:val="32"/>
@@ -7874,7 +8889,19 @@
           <w:rPr>
             <w:rStyle w:val="Hyperlink"/>
           </w:rPr>
-          <w:t>https://developer.mozilla.org/en-US/docs/Games/Techniques/Control_mechanisms/Desktop_with_mouse_and_keyboard</w:t>
+          <w:t>https://developer.mozilla.org/en-US/docs/Games/Techniques/Con</w:t>
+        </w:r>
+        <w:r>
+          <w:rPr>
+            <w:rStyle w:val="Hyperlink"/>
+          </w:rPr>
+          <w:t>t</w:t>
+        </w:r>
+        <w:r>
+          <w:rPr>
+            <w:rStyle w:val="Hyperlink"/>
+          </w:rPr>
+          <w:t>rol_mechanisms/Desktop_with_mouse_and_keyboard</w:t>
         </w:r>
       </w:hyperlink>
     </w:p>
@@ -9101,6 +10128,18 @@
       <w:color w:val="2F5496" w:themeColor="accent1" w:themeShade="BF"/>
     </w:rPr>
   </w:style>
+  <w:style w:type="character" w:styleId="FollowedHyperlink">
+    <w:name w:val="FollowedHyperlink"/>
+    <w:basedOn w:val="DefaultParagraphFont"/>
+    <w:uiPriority w:val="99"/>
+    <w:semiHidden/>
+    <w:unhideWhenUsed/>
+    <w:rsid w:val="00B125E6"/>
+    <w:rPr>
+      <w:color w:val="954F72" w:themeColor="followedHyperlink"/>
+      <w:u w:val="single"/>
+    </w:rPr>
+  </w:style>
 </w:styles>
 </file>
 
@@ -9423,7 +10462,7 @@
 </file>
 
 <file path=customXml/itemProps2.xml><?xml version="1.0" encoding="utf-8"?>
-<ds:datastoreItem xmlns:ds="http://schemas.openxmlformats.org/officeDocument/2006/customXml" ds:itemID="{A768BFE4-D02D-43AF-BD91-FEBACE71DA0C}">
+<ds:datastoreItem xmlns:ds="http://schemas.openxmlformats.org/officeDocument/2006/customXml" ds:itemID="{CC7AF437-F56D-4D37-8731-8D45037300A4}">
   <ds:schemaRefs>
     <ds:schemaRef ds:uri="http://schemas.openxmlformats.org/officeDocument/2006/bibliography"/>
   </ds:schemaRefs>

</xml_diff>

<commit_message>
Have had huge issues with the game the past few days but have a better running code now, bullet prefabs work and player no longer disappears. Far behind ahead of the deadline in 2 days time.
</commit_message>
<xml_diff>
--- a/Mobile App Dev - Design Doc.docx
+++ b/Mobile App Dev - Design Doc.docx
@@ -135,7 +135,6 @@
                             </wps:style>
                             <wps:txbx>
                               <w:txbxContent>
-                                <w:bookmarkStart w:id="0" w:name="_GoBack" w:displacedByCustomXml="next"/>
                                 <w:sdt>
                                   <w:sdtPr>
                                     <w:rPr>
@@ -177,7 +176,6 @@
                                     </w:p>
                                   </w:sdtContent>
                                 </w:sdt>
-                                <w:bookmarkEnd w:id="0" w:displacedByCustomXml="prev"/>
                               </w:txbxContent>
                             </wps:txbx>
                             <wps:bodyPr rot="0" spcFirstLastPara="0" vert="horz" wrap="square" lIns="91440" tIns="0" rIns="182880" bIns="0" numCol="1" spcCol="0" rtlCol="0" fromWordArt="0" anchor="ctr" anchorCtr="0" forceAA="0" compatLnSpc="1">
@@ -3450,7 +3448,6 @@
                     <v:shape id="Pentagon 4" o:spid="_x0000_s1028" type="#_x0000_t15" style="position:absolute;top:14668;width:21945;height:5521;visibility:visible;mso-wrap-style:square;v-text-anchor:middle" o:gfxdata="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" adj="18883" fillcolor="#4472c4 [3204]" stroked="f" strokeweight="1pt">
                       <v:textbox inset=",0,14.4pt,0">
                         <w:txbxContent>
-                          <w:bookmarkStart w:id="1" w:name="_GoBack" w:displacedByCustomXml="next"/>
                           <w:sdt>
                             <w:sdtPr>
                               <w:rPr>
@@ -3492,7 +3489,6 @@
                               </w:p>
                             </w:sdtContent>
                           </w:sdt>
-                          <w:bookmarkEnd w:id="1" w:displacedByCustomXml="prev"/>
                         </w:txbxContent>
                       </v:textbox>
                     </v:shape>
@@ -5066,7 +5062,7 @@
           <w:sz w:val="32"/>
         </w:rPr>
       </w:pPr>
-      <w:bookmarkStart w:id="2" w:name="_Toc27075816"/>
+      <w:bookmarkStart w:id="0" w:name="_Toc27075816"/>
     </w:p>
     <w:p/>
     <w:p>
@@ -5092,7 +5088,7 @@
         <w:lastRenderedPageBreak/>
         <w:t>Introduction</w:t>
       </w:r>
-      <w:bookmarkEnd w:id="2"/>
+      <w:bookmarkEnd w:id="0"/>
     </w:p>
     <w:p/>
     <w:p>
@@ -5316,14 +5312,14 @@
           <w:sz w:val="32"/>
         </w:rPr>
       </w:pPr>
-      <w:bookmarkStart w:id="3" w:name="_Toc27075817"/>
+      <w:bookmarkStart w:id="1" w:name="_Toc27075817"/>
       <w:r>
         <w:rPr>
           <w:sz w:val="32"/>
         </w:rPr>
         <w:t>Overview</w:t>
       </w:r>
-      <w:bookmarkEnd w:id="3"/>
+      <w:bookmarkEnd w:id="1"/>
     </w:p>
     <w:p>
       <w:pPr>
@@ -5448,6 +5444,22 @@
         </w:rPr>
         <w:t>.</w:t>
       </w:r>
+      <w:r>
+        <w:rPr>
+          <w:rFonts w:cstheme="minorHAnsi"/>
+          <w:color w:val="000000"/>
+        </w:rPr>
+        <w:t xml:space="preserve"> </w:t>
+      </w:r>
+      <w:hyperlink r:id="rId9" w:history="1">
+        <w:r>
+          <w:rPr>
+            <w:rStyle w:val="Hyperlink"/>
+            <w:rFonts w:cstheme="minorHAnsi"/>
+          </w:rPr>
+          <w:t>[1]</w:t>
+        </w:r>
+      </w:hyperlink>
     </w:p>
     <w:p>
       <w:pPr>
@@ -5530,6 +5542,22 @@
         </w:rPr>
         <w:t xml:space="preserve"> when chasing the player. The red ghost will aggressively pursue the player, while the pink ghost will attempt to ambush the player by trying to predict the players path. The orange ghost will move around the map in a random unpredictable behaviour and finally the cyan ghost will patrol the area of the map he is in.</w:t>
       </w:r>
+      <w:r>
+        <w:rPr>
+          <w:rFonts w:cstheme="minorHAnsi"/>
+          <w:color w:val="000000"/>
+        </w:rPr>
+        <w:t xml:space="preserve"> </w:t>
+      </w:r>
+      <w:hyperlink r:id="rId10" w:history="1">
+        <w:r>
+          <w:rPr>
+            <w:rStyle w:val="Hyperlink"/>
+            <w:rFonts w:cstheme="minorHAnsi"/>
+          </w:rPr>
+          <w:t>[2]</w:t>
+        </w:r>
+      </w:hyperlink>
     </w:p>
     <w:p>
       <w:pPr>
@@ -5632,6 +5660,21 @@
           <w:rFonts w:cstheme="minorHAnsi"/>
           <w:color w:val="000000"/>
         </w:rPr>
+        <w:t xml:space="preserve"> </w:t>
+      </w:r>
+      <w:hyperlink r:id="rId11" w:history="1">
+        <w:r>
+          <w:rPr>
+            <w:rStyle w:val="Hyperlink"/>
+          </w:rPr>
+          <w:t>[3]</w:t>
+        </w:r>
+      </w:hyperlink>
+      <w:r>
+        <w:rPr>
+          <w:rFonts w:cstheme="minorHAnsi"/>
+          <w:color w:val="000000"/>
+        </w:rPr>
         <w:t xml:space="preserve"> This can be done by tweaking Artificial Intelligence (AI) and </w:t>
       </w:r>
       <w:r>
@@ -5736,6 +5779,14 @@
       <w:r>
         <w:t xml:space="preserve">. </w:t>
       </w:r>
+      <w:hyperlink r:id="rId12" w:history="1">
+        <w:r>
+          <w:rPr>
+            <w:rStyle w:val="Hyperlink"/>
+          </w:rPr>
+          <w:t>[5]</w:t>
+        </w:r>
+      </w:hyperlink>
     </w:p>
     <w:p>
       <w:pPr>
@@ -5790,15 +5841,7 @@
         <w:t xml:space="preserve">key game </w:t>
       </w:r>
       <w:r>
-        <w:t xml:space="preserve">mechanic. The Trials videogame series developed by </w:t>
-      </w:r>
-      <w:proofErr w:type="spellStart"/>
-      <w:r>
-        <w:t>RedLynx</w:t>
-      </w:r>
-      <w:proofErr w:type="spellEnd"/>
-      <w:r>
-        <w:t xml:space="preserve"> </w:t>
+        <w:t xml:space="preserve">mechanic. The Trials videogame series developed by RedLynx </w:t>
       </w:r>
       <w:r>
         <w:t>uses</w:t>
@@ -5909,6 +5952,17 @@
       <w:r>
         <w:t>frustration it also makes the overall user experience smoother for the player which benefits the enjoyment of the game.</w:t>
       </w:r>
+      <w:r>
+        <w:t xml:space="preserve"> </w:t>
+      </w:r>
+      <w:hyperlink r:id="rId13" w:history="1">
+        <w:r>
+          <w:rPr>
+            <w:rStyle w:val="Hyperlink"/>
+          </w:rPr>
+          <w:t>[4]</w:t>
+        </w:r>
+      </w:hyperlink>
     </w:p>
     <w:p>
       <w:pPr>
@@ -5922,394 +5976,436 @@
           <w:sz w:val="32"/>
         </w:rPr>
       </w:pPr>
-      <w:bookmarkStart w:id="4" w:name="_Toc27075818"/>
+      <w:bookmarkStart w:id="2" w:name="_Toc27075818"/>
       <w:r>
         <w:rPr>
           <w:sz w:val="32"/>
         </w:rPr>
         <w:t>Aims and Objectives</w:t>
       </w:r>
+      <w:bookmarkEnd w:id="2"/>
+    </w:p>
+    <w:p/>
+    <w:p>
+      <w:r>
+        <w:t>I am choosing not to</w:t>
+      </w:r>
+      <w:r>
+        <w:t xml:space="preserve"> use the</w:t>
+      </w:r>
+      <w:r>
+        <w:t xml:space="preserve"> clone and tweak </w:t>
+      </w:r>
+      <w:r>
+        <w:t xml:space="preserve">approach of </w:t>
+      </w:r>
+      <w:r>
+        <w:t>a given game as I often feel with th</w:t>
+      </w:r>
+      <w:r>
+        <w:t xml:space="preserve">is method it </w:t>
+      </w:r>
+      <w:r>
+        <w:t xml:space="preserve">can </w:t>
+      </w:r>
+      <w:r>
+        <w:t>lead</w:t>
+      </w:r>
+      <w:r>
+        <w:t xml:space="preserve"> </w:t>
+      </w:r>
+      <w:r>
+        <w:t>to</w:t>
+      </w:r>
+      <w:r>
+        <w:t xml:space="preserve"> mixed </w:t>
+      </w:r>
+      <w:r>
+        <w:t>results</w:t>
+      </w:r>
+      <w:r>
+        <w:t xml:space="preserve">. </w:t>
+      </w:r>
+      <w:r>
+        <w:t xml:space="preserve">I’m basing this approach on </w:t>
+      </w:r>
+      <w:r>
+        <w:t>several</w:t>
+      </w:r>
+      <w:r>
+        <w:t xml:space="preserve"> summations; often a developer can attempt to do this with a game and lead to unflattering comparisons of the game they try to </w:t>
+      </w:r>
+      <w:r>
+        <w:t xml:space="preserve">imitate. Whether </w:t>
+      </w:r>
+      <w:r>
+        <w:t>it’s</w:t>
+      </w:r>
+      <w:r>
+        <w:t xml:space="preserve"> not having the same level of feel with the gameplay or a</w:t>
+      </w:r>
+      <w:r>
+        <w:t xml:space="preserve"> </w:t>
+      </w:r>
+      <w:r>
+        <w:t>level design that compliments</w:t>
+      </w:r>
+      <w:r>
+        <w:t xml:space="preserve"> </w:t>
+      </w:r>
+      <w:r>
+        <w:t xml:space="preserve">the gameplay in a way to accentuate the platforming or shooting for example. There are modifications </w:t>
+      </w:r>
+      <w:r>
+        <w:t xml:space="preserve">to some games that have proven to be useful like </w:t>
+      </w:r>
+      <w:r>
+        <w:t xml:space="preserve">Nintendo reskinning the </w:t>
+      </w:r>
+      <w:r>
+        <w:t>internally developed game for the Western release of Super Mario Bros 2 due to the perceived difficulty of the Japanese release of the NES game.</w:t>
+      </w:r>
+      <w:r>
+        <w:t xml:space="preserve"> </w:t>
+      </w:r>
+      <w:hyperlink r:id="rId14" w:history="1">
+        <w:r>
+          <w:rPr>
+            <w:rStyle w:val="Hyperlink"/>
+          </w:rPr>
+          <w:t>[6]</w:t>
+        </w:r>
+      </w:hyperlink>
+      <w:r>
+        <w:t xml:space="preserve"> </w:t>
+      </w:r>
+      <w:r>
+        <w:t xml:space="preserve">There are some uses to modifying games with language </w:t>
+      </w:r>
+      <w:r>
+        <w:t>translati</w:t>
+      </w:r>
+      <w:r>
+        <w:t>o</w:t>
+      </w:r>
+      <w:r>
+        <w:t>n</w:t>
+      </w:r>
+      <w:r>
+        <w:t>s of</w:t>
+      </w:r>
+      <w:r>
+        <w:t xml:space="preserve"> Japanese only release</w:t>
+      </w:r>
+      <w:r>
+        <w:t>s</w:t>
+      </w:r>
+      <w:r>
+        <w:t xml:space="preserve"> of old</w:t>
+      </w:r>
+      <w:r>
+        <w:t xml:space="preserve">er </w:t>
+      </w:r>
+      <w:r>
+        <w:t>Nintend</w:t>
+      </w:r>
+      <w:r>
+        <w:t>o</w:t>
+      </w:r>
+      <w:r>
+        <w:t xml:space="preserve"> ga</w:t>
+      </w:r>
+      <w:r>
+        <w:t xml:space="preserve">mes to English </w:t>
+      </w:r>
+      <w:r>
+        <w:t xml:space="preserve">which </w:t>
+      </w:r>
+      <w:r>
+        <w:t xml:space="preserve">were never given a Western release. There are also interesting changes that can be made to finished games such as </w:t>
+      </w:r>
+      <w:r>
+        <w:t xml:space="preserve">layout randomizer for A link to the Past which </w:t>
+      </w:r>
+      <w:r>
+        <w:t xml:space="preserve">changes locations of weapons and Dungeons layouts, </w:t>
+      </w:r>
+      <w:r>
+        <w:t>add</w:t>
+      </w:r>
+      <w:r>
+        <w:t>ing</w:t>
+      </w:r>
+      <w:r>
+        <w:t xml:space="preserve"> replayability.</w:t>
+      </w:r>
+      <w:r>
+        <w:t xml:space="preserve"> </w:t>
+      </w:r>
+      <w:hyperlink r:id="rId15" w:history="1">
+        <w:r>
+          <w:rPr>
+            <w:rStyle w:val="Hyperlink"/>
+          </w:rPr>
+          <w:t>[7]</w:t>
+        </w:r>
+      </w:hyperlink>
+      <w:r>
+        <w:t xml:space="preserve"> But often these can also result in the game having bugs or</w:t>
+      </w:r>
+      <w:r>
+        <w:t xml:space="preserve"> the introduction of</w:t>
+      </w:r>
+      <w:r>
+        <w:t xml:space="preserve"> unforeseen errors like</w:t>
+      </w:r>
+      <w:r>
+        <w:t xml:space="preserve"> the game</w:t>
+      </w:r>
+      <w:r>
+        <w:t xml:space="preserve"> freezing, save</w:t>
+      </w:r>
+      <w:r>
+        <w:t xml:space="preserve"> file</w:t>
+      </w:r>
+      <w:r>
+        <w:t xml:space="preserve"> issues and </w:t>
+      </w:r>
+      <w:r>
+        <w:t xml:space="preserve">game </w:t>
+      </w:r>
+      <w:r>
+        <w:t xml:space="preserve">crashes. </w:t>
+      </w:r>
+    </w:p>
+    <w:p>
+      <w:r>
+        <w:t>Looking at the choices of genres I am going to</w:t>
+      </w:r>
+      <w:r>
+        <w:t xml:space="preserve"> do a shooter, I have ideas for most of the </w:t>
+      </w:r>
+      <w:r>
+        <w:t>genres</w:t>
+      </w:r>
+      <w:r>
+        <w:t xml:space="preserve"> I described</w:t>
+      </w:r>
+      <w:r>
+        <w:t>,</w:t>
+      </w:r>
+      <w:r>
+        <w:t xml:space="preserve"> but I am tentatively choosing this as it’s a genre I have </w:t>
+      </w:r>
+      <w:r>
+        <w:t>some</w:t>
+      </w:r>
+      <w:r>
+        <w:t xml:space="preserve"> experience in</w:t>
+      </w:r>
+      <w:r>
+        <w:t xml:space="preserve"> playing</w:t>
+      </w:r>
+      <w:r>
+        <w:t xml:space="preserve">. </w:t>
+      </w:r>
+      <w:r>
+        <w:t>While I do have</w:t>
+      </w:r>
+      <w:r>
+        <w:t xml:space="preserve"> </w:t>
+      </w:r>
+      <w:r>
+        <w:t>experience</w:t>
+      </w:r>
+      <w:r>
+        <w:t xml:space="preserve"> play</w:t>
+      </w:r>
+      <w:r>
+        <w:t>ing</w:t>
+      </w:r>
+      <w:r>
+        <w:t xml:space="preserve"> </w:t>
+      </w:r>
+      <w:r>
+        <w:t>shooters,</w:t>
+      </w:r>
+      <w:r>
+        <w:t xml:space="preserve"> </w:t>
+      </w:r>
+      <w:r>
+        <w:t>I am</w:t>
+      </w:r>
+      <w:r>
+        <w:t xml:space="preserve"> a novice</w:t>
+      </w:r>
+      <w:r>
+        <w:t xml:space="preserve"> when it comes to</w:t>
+      </w:r>
+      <w:r>
+        <w:t xml:space="preserve"> Unity</w:t>
+      </w:r>
+      <w:r>
+        <w:t xml:space="preserve"> game</w:t>
+      </w:r>
+      <w:r>
+        <w:t xml:space="preserve"> </w:t>
+      </w:r>
+      <w:r>
+        <w:t>development.</w:t>
+      </w:r>
+      <w:r>
+        <w:t xml:space="preserve"> I </w:t>
+      </w:r>
+      <w:r>
+        <w:t xml:space="preserve">find developing </w:t>
+      </w:r>
+      <w:r>
+        <w:t>a game that</w:t>
+      </w:r>
+      <w:r>
+        <w:t xml:space="preserve"> is entertaining and of a high quality is unlikely given the time restraints.  Instead I will look at doing a </w:t>
+      </w:r>
+      <w:r>
+        <w:t>top down 2D</w:t>
+      </w:r>
+      <w:r>
+        <w:t xml:space="preserve"> shooter.</w:t>
+      </w:r>
+      <w:r>
+        <w:t xml:space="preserve"> </w:t>
+      </w:r>
+      <w:hyperlink r:id="rId16" w:history="1">
+        <w:r>
+          <w:rPr>
+            <w:rStyle w:val="Hyperlink"/>
+          </w:rPr>
+          <w:t>[20]</w:t>
+        </w:r>
+      </w:hyperlink>
+      <w:r>
+        <w:t xml:space="preserve"> The reason I’d like to </w:t>
+      </w:r>
+      <w:r>
+        <w:t xml:space="preserve">make a game in </w:t>
+      </w:r>
+      <w:r>
+        <w:t>this genre is because of the difficulty that the genre is known for</w:t>
+      </w:r>
+      <w:r>
+        <w:t xml:space="preserve"> beginners, I would take a more casual approach to the genre</w:t>
+      </w:r>
+      <w:r>
+        <w:t xml:space="preserve">. Games like Ikaruga, </w:t>
+      </w:r>
+      <w:r>
+        <w:t>Gunbird 2, R-Type</w:t>
+      </w:r>
+      <w:r>
+        <w:t xml:space="preserve"> II and Radiant Silvergun are known for their </w:t>
+      </w:r>
+      <w:r>
+        <w:t xml:space="preserve">high level of </w:t>
+      </w:r>
+      <w:r>
+        <w:t xml:space="preserve">difficulty (often referred to a Bullet-Hell shooters) </w:t>
+      </w:r>
+      <w:r>
+        <w:t xml:space="preserve">but some </w:t>
+      </w:r>
+      <w:r>
+        <w:t>are</w:t>
+      </w:r>
+      <w:r>
+        <w:t xml:space="preserve"> also</w:t>
+      </w:r>
+      <w:r>
+        <w:t xml:space="preserve"> considered the height of their genre</w:t>
+      </w:r>
+      <w:r>
+        <w:t xml:space="preserve"> when it comes to quality</w:t>
+      </w:r>
+      <w:r>
+        <w:t>. I will look to create a game that is less punishing that others like these that maybe focuses more o</w:t>
+      </w:r>
+      <w:r>
+        <w:t>f a</w:t>
+      </w:r>
+      <w:r>
+        <w:t xml:space="preserve"> score </w:t>
+      </w:r>
+      <w:r>
+        <w:t xml:space="preserve">chasing </w:t>
+      </w:r>
+      <w:r>
+        <w:t xml:space="preserve">than </w:t>
+      </w:r>
+      <w:r>
+        <w:t>stage-based</w:t>
+      </w:r>
+      <w:r>
+        <w:t xml:space="preserve"> game design. I will go into more detail on the design below.</w:t>
+      </w:r>
+    </w:p>
+    <w:p/>
+    <w:p>
+      <w:r>
+        <w:t xml:space="preserve">My ideas for other genres would be a 2D platformer where you </w:t>
+      </w:r>
+      <w:r>
+        <w:t>need</w:t>
+      </w:r>
+      <w:r>
+        <w:t xml:space="preserve"> to avoid enemies and use the environment to get past them such as pushing objects from a height to block enemy paths and create ones for the player. For a puzzle game I was thinking about a game like Marble Madness where you would guide a ball through obstacle courses </w:t>
+      </w:r>
+      <w:r>
+        <w:t xml:space="preserve">and use physics (maybe using a gyroscope in handheld mode) that would allow the ball to drop down to a lower area of ever increasing in difficulty levels. </w:t>
+      </w:r>
+      <w:r>
+        <w:t>I always liked the idea of making a card based</w:t>
+      </w:r>
+      <w:r>
+        <w:t xml:space="preserve"> traditional game with a rock, paper, scissors approach where one type of card would beat another but always have its own weakness. It would be hard for me to create this type of game as it requires a balanced AI that would challenge the player but also would not be overly punishing to the player.  </w:t>
+      </w:r>
+      <w:r>
+        <w:t xml:space="preserve"> </w:t>
+      </w:r>
+    </w:p>
+    <w:p/>
+    <w:p>
+      <w:pPr>
+        <w:pStyle w:val="Heading2"/>
+        <w:rPr>
+          <w:sz w:val="32"/>
+        </w:rPr>
+      </w:pPr>
+      <w:bookmarkStart w:id="3" w:name="_Toc27075819"/>
+    </w:p>
+    <w:p>
+      <w:pPr>
+        <w:pStyle w:val="Heading2"/>
+        <w:rPr>
+          <w:sz w:val="32"/>
+        </w:rPr>
+      </w:pPr>
+      <w:r>
+        <w:rPr>
+          <w:sz w:val="32"/>
+        </w:rPr>
+        <w:t>Genres</w:t>
+      </w:r>
+      <w:bookmarkEnd w:id="3"/>
+    </w:p>
+    <w:p/>
+    <w:p>
+      <w:pPr>
+        <w:pStyle w:val="Heading3"/>
+      </w:pPr>
+      <w:bookmarkStart w:id="4" w:name="_Toc27075820"/>
+      <w:r>
+        <w:t>Shooters – Classic, horizontal or vertical scrolling</w:t>
+      </w:r>
       <w:bookmarkEnd w:id="4"/>
-    </w:p>
-    <w:p/>
-    <w:p>
-      <w:r>
-        <w:t>I am choosing not to</w:t>
-      </w:r>
-      <w:r>
-        <w:t xml:space="preserve"> use the</w:t>
-      </w:r>
-      <w:r>
-        <w:t xml:space="preserve"> clone and tweak </w:t>
-      </w:r>
-      <w:r>
-        <w:t xml:space="preserve">approach of </w:t>
-      </w:r>
-      <w:r>
-        <w:t>a given game as I often feel with th</w:t>
-      </w:r>
-      <w:r>
-        <w:t xml:space="preserve">is method it </w:t>
-      </w:r>
-      <w:r>
-        <w:t xml:space="preserve">can </w:t>
-      </w:r>
-      <w:r>
-        <w:t>lead</w:t>
-      </w:r>
-      <w:r>
-        <w:t xml:space="preserve"> </w:t>
-      </w:r>
-      <w:r>
-        <w:t>to</w:t>
-      </w:r>
-      <w:r>
-        <w:t xml:space="preserve"> mixed </w:t>
-      </w:r>
-      <w:r>
-        <w:t>results</w:t>
-      </w:r>
-      <w:r>
-        <w:t xml:space="preserve">. </w:t>
-      </w:r>
-      <w:r>
-        <w:t xml:space="preserve">I’m basing this approach on </w:t>
-      </w:r>
-      <w:r>
-        <w:t>several</w:t>
-      </w:r>
-      <w:r>
-        <w:t xml:space="preserve"> summations; often a developer can attempt to do this with a game and lead to unflattering comparisons of the game they try to </w:t>
-      </w:r>
-      <w:r>
-        <w:t xml:space="preserve">imitate. Whether </w:t>
-      </w:r>
-      <w:r>
-        <w:t>it’s</w:t>
-      </w:r>
-      <w:r>
-        <w:t xml:space="preserve"> not having the same level of feel with the gameplay or a</w:t>
-      </w:r>
-      <w:r>
-        <w:t xml:space="preserve"> </w:t>
-      </w:r>
-      <w:r>
-        <w:t>level design that compliments</w:t>
-      </w:r>
-      <w:r>
-        <w:t xml:space="preserve"> </w:t>
-      </w:r>
-      <w:r>
-        <w:t xml:space="preserve">the gameplay in a way to accentuate the platforming or shooting for example. There are modifications </w:t>
-      </w:r>
-      <w:r>
-        <w:t xml:space="preserve">to some games that have proven to be useful like </w:t>
-      </w:r>
-      <w:r>
-        <w:t xml:space="preserve">Nintendo reskinning the </w:t>
-      </w:r>
-      <w:r>
-        <w:t xml:space="preserve">internally developed game for the Western release of Super Mario Bros 2 due to the perceived difficulty of the Japanese release of the NES game. </w:t>
-      </w:r>
-      <w:r>
-        <w:t xml:space="preserve">There are some uses to modifying games with language </w:t>
-      </w:r>
-      <w:r>
-        <w:t>translati</w:t>
-      </w:r>
-      <w:r>
-        <w:t>o</w:t>
-      </w:r>
-      <w:r>
-        <w:t>n</w:t>
-      </w:r>
-      <w:r>
-        <w:t>s of</w:t>
-      </w:r>
-      <w:r>
-        <w:t xml:space="preserve"> Japanese only release</w:t>
-      </w:r>
-      <w:r>
-        <w:t>s</w:t>
-      </w:r>
-      <w:r>
-        <w:t xml:space="preserve"> of old</w:t>
-      </w:r>
-      <w:r>
-        <w:t xml:space="preserve">er </w:t>
-      </w:r>
-      <w:r>
-        <w:t>Nintend</w:t>
-      </w:r>
-      <w:r>
-        <w:t>o</w:t>
-      </w:r>
-      <w:r>
-        <w:t xml:space="preserve"> ga</w:t>
-      </w:r>
-      <w:r>
-        <w:t xml:space="preserve">mes to English </w:t>
-      </w:r>
-      <w:r>
-        <w:t xml:space="preserve">which </w:t>
-      </w:r>
-      <w:r>
-        <w:t xml:space="preserve">were never given a Western release. There are also interesting changes that can be made to finished games such as </w:t>
-      </w:r>
-      <w:r>
-        <w:t xml:space="preserve">layout randomizer for A link to the Past which </w:t>
-      </w:r>
-      <w:r>
-        <w:t xml:space="preserve">changes locations of weapons and Dungeons layouts, </w:t>
-      </w:r>
-      <w:r>
-        <w:t>add</w:t>
-      </w:r>
-      <w:r>
-        <w:t>ing</w:t>
-      </w:r>
-      <w:r>
-        <w:t xml:space="preserve"> replayability. But often these can also result in the game having bugs or</w:t>
-      </w:r>
-      <w:r>
-        <w:t xml:space="preserve"> the introduction of</w:t>
-      </w:r>
-      <w:r>
-        <w:t xml:space="preserve"> unforeseen errors like</w:t>
-      </w:r>
-      <w:r>
-        <w:t xml:space="preserve"> the game</w:t>
-      </w:r>
-      <w:r>
-        <w:t xml:space="preserve"> freezing, save</w:t>
-      </w:r>
-      <w:r>
-        <w:t xml:space="preserve"> file</w:t>
-      </w:r>
-      <w:r>
-        <w:t xml:space="preserve"> issues and </w:t>
-      </w:r>
-      <w:r>
-        <w:t xml:space="preserve">game </w:t>
-      </w:r>
-      <w:r>
-        <w:t xml:space="preserve">crashes. </w:t>
-      </w:r>
-    </w:p>
-    <w:p>
-      <w:r>
-        <w:t>Looking at the choices of genres I am going to</w:t>
-      </w:r>
-      <w:r>
-        <w:t xml:space="preserve"> do a shooter, I have ideas for most of the </w:t>
-      </w:r>
-      <w:r>
-        <w:t>genres</w:t>
-      </w:r>
-      <w:r>
-        <w:t xml:space="preserve"> I described</w:t>
-      </w:r>
-      <w:r>
-        <w:t>,</w:t>
-      </w:r>
-      <w:r>
-        <w:t xml:space="preserve"> but I am tentatively choosing this as it’s a genre I have </w:t>
-      </w:r>
-      <w:r>
-        <w:t>some</w:t>
-      </w:r>
-      <w:r>
-        <w:t xml:space="preserve"> experience in</w:t>
-      </w:r>
-      <w:r>
-        <w:t xml:space="preserve"> playing</w:t>
-      </w:r>
-      <w:r>
-        <w:t xml:space="preserve">. </w:t>
-      </w:r>
-      <w:r>
-        <w:t>While I do have</w:t>
-      </w:r>
-      <w:r>
-        <w:t xml:space="preserve"> </w:t>
-      </w:r>
-      <w:r>
-        <w:t>experience</w:t>
-      </w:r>
-      <w:r>
-        <w:t xml:space="preserve"> play</w:t>
-      </w:r>
-      <w:r>
-        <w:t>ing</w:t>
-      </w:r>
-      <w:r>
-        <w:t xml:space="preserve"> </w:t>
-      </w:r>
-      <w:r>
-        <w:t>shooters,</w:t>
-      </w:r>
-      <w:r>
-        <w:t xml:space="preserve"> </w:t>
-      </w:r>
-      <w:r>
-        <w:t>I am</w:t>
-      </w:r>
-      <w:r>
-        <w:t xml:space="preserve"> a novice</w:t>
-      </w:r>
-      <w:r>
-        <w:t xml:space="preserve"> when it comes to</w:t>
-      </w:r>
-      <w:r>
-        <w:t xml:space="preserve"> Unity</w:t>
-      </w:r>
-      <w:r>
-        <w:t xml:space="preserve"> game</w:t>
-      </w:r>
-      <w:r>
-        <w:t xml:space="preserve"> </w:t>
-      </w:r>
-      <w:r>
-        <w:t>development.</w:t>
-      </w:r>
-      <w:r>
-        <w:t xml:space="preserve"> I </w:t>
-      </w:r>
-      <w:r>
-        <w:t xml:space="preserve">find developing </w:t>
-      </w:r>
-      <w:r>
-        <w:t>a game that</w:t>
-      </w:r>
-      <w:r>
-        <w:t xml:space="preserve"> is entertaining and of a high quality is unlikely given the time restraints.  Instead I will look at doing a </w:t>
-      </w:r>
-      <w:r>
-        <w:t>top down 2D</w:t>
-      </w:r>
-      <w:r>
-        <w:t xml:space="preserve"> shooter. The reason I’d like to </w:t>
-      </w:r>
-      <w:r>
-        <w:t xml:space="preserve">make a game in </w:t>
-      </w:r>
-      <w:r>
-        <w:t>this genre is because of the difficulty that the genre is known for</w:t>
-      </w:r>
-      <w:r>
-        <w:t xml:space="preserve"> beginners, I would take a more casual approach to the genre</w:t>
-      </w:r>
-      <w:r>
-        <w:t xml:space="preserve">. Games like Ikaruga, </w:t>
-      </w:r>
-      <w:r>
-        <w:t>Gunbird 2, R-Type</w:t>
-      </w:r>
-      <w:r>
-        <w:t xml:space="preserve"> II and Radiant Silvergun are known for their </w:t>
-      </w:r>
-      <w:r>
-        <w:t xml:space="preserve">high level of </w:t>
-      </w:r>
-      <w:r>
-        <w:t xml:space="preserve">difficulty (often referred to a Bullet-Hell shooters) </w:t>
-      </w:r>
-      <w:r>
-        <w:t xml:space="preserve">but some </w:t>
-      </w:r>
-      <w:r>
-        <w:t>are</w:t>
-      </w:r>
-      <w:r>
-        <w:t xml:space="preserve"> also</w:t>
-      </w:r>
-      <w:r>
-        <w:t xml:space="preserve"> considered the height of their genre</w:t>
-      </w:r>
-      <w:r>
-        <w:t xml:space="preserve"> when it comes to quality</w:t>
-      </w:r>
-      <w:r>
-        <w:t>. I will look to create a game that is less punishing that others like these that maybe focuses more o</w:t>
-      </w:r>
-      <w:r>
-        <w:t>f a</w:t>
-      </w:r>
-      <w:r>
-        <w:t xml:space="preserve"> score </w:t>
-      </w:r>
-      <w:r>
-        <w:t xml:space="preserve">chasing </w:t>
-      </w:r>
-      <w:r>
-        <w:t xml:space="preserve">than </w:t>
-      </w:r>
-      <w:r>
-        <w:t>stage-based</w:t>
-      </w:r>
-      <w:r>
-        <w:t xml:space="preserve"> game design. I will go into more detail on the design below.</w:t>
-      </w:r>
-    </w:p>
-    <w:p/>
-    <w:p>
-      <w:r>
-        <w:t xml:space="preserve">My ideas for other genres would be a 2D platformer where you </w:t>
-      </w:r>
-      <w:r>
-        <w:t>need</w:t>
-      </w:r>
-      <w:r>
-        <w:t xml:space="preserve"> to avoid enemies and use the environment to get past them such as pushing objects from a height to block enemy paths and create ones for the player. For a puzzle game I was thinking about a game like Marble Madness where you would guide a ball through obstacle courses </w:t>
-      </w:r>
-      <w:r>
-        <w:t xml:space="preserve">and use physics (maybe using a gyroscope in handheld mode) that would allow the ball to drop down to a lower area of ever increasing in difficulty levels. </w:t>
-      </w:r>
-      <w:r>
-        <w:t>I always liked the idea of making a card based</w:t>
-      </w:r>
-      <w:r>
-        <w:t xml:space="preserve"> traditional game with a rock, paper, scissors approach where one type of card would beat another but always have its own weakness. It would be hard for me to create this type of game as it requires a balanced AI that would challenge the player but also would not be overly punishing to the player.  </w:t>
-      </w:r>
-      <w:r>
-        <w:t xml:space="preserve"> </w:t>
-      </w:r>
-    </w:p>
-    <w:p/>
-    <w:p>
-      <w:pPr>
-        <w:pStyle w:val="Heading2"/>
-        <w:rPr>
-          <w:sz w:val="32"/>
-        </w:rPr>
-      </w:pPr>
-      <w:bookmarkStart w:id="5" w:name="_Toc27075819"/>
-    </w:p>
-    <w:p>
-      <w:pPr>
-        <w:pStyle w:val="Heading2"/>
-        <w:rPr>
-          <w:sz w:val="32"/>
-        </w:rPr>
-      </w:pPr>
-      <w:r>
-        <w:rPr>
-          <w:sz w:val="32"/>
-        </w:rPr>
-        <w:t>Genres</w:t>
-      </w:r>
-      <w:bookmarkEnd w:id="5"/>
-    </w:p>
-    <w:p/>
-    <w:p>
-      <w:pPr>
-        <w:pStyle w:val="Heading3"/>
-      </w:pPr>
-      <w:bookmarkStart w:id="6" w:name="_Toc27075820"/>
-      <w:r>
-        <w:t>Shooters – Classic, horizontal or vertical scrolling</w:t>
-      </w:r>
-      <w:bookmarkEnd w:id="6"/>
     </w:p>
     <w:p/>
     <w:p>
@@ -6752,7 +6848,28 @@
         <w:rPr>
           <w:rFonts w:cstheme="minorHAnsi"/>
         </w:rPr>
-        <w:t xml:space="preserve">Many third person shooters feature more of a use of cover than 2D shooters do. Popularised by Gears of War which was partially influenced by the </w:t>
+        <w:t>Many third person shooters feature more of a use of cover than 2D shooters do.</w:t>
+      </w:r>
+      <w:r>
+        <w:rPr>
+          <w:rFonts w:cstheme="minorHAnsi"/>
+        </w:rPr>
+        <w:t xml:space="preserve"> </w:t>
+      </w:r>
+      <w:hyperlink r:id="rId17" w:history="1">
+        <w:r>
+          <w:rPr>
+            <w:rStyle w:val="Hyperlink"/>
+            <w:rFonts w:cstheme="minorHAnsi"/>
+          </w:rPr>
+          <w:t>[8]</w:t>
+        </w:r>
+      </w:hyperlink>
+      <w:r>
+        <w:rPr>
+          <w:rFonts w:cstheme="minorHAnsi"/>
+        </w:rPr>
+        <w:t xml:space="preserve"> Popularised by Gears of War which was partially influenced by the </w:t>
       </w:r>
       <w:r>
         <w:rPr>
@@ -6957,7 +7074,6 @@
         </w:rPr>
         <w:t xml:space="preserve">themselves can be separated into genres within themselves such as survival horror, military based, </w:t>
       </w:r>
-      <w:proofErr w:type="spellStart"/>
       <w:r>
         <w:rPr>
           <w:rFonts w:cstheme="minorHAnsi"/>
@@ -6974,68 +7090,11 @@
         </w:rPr>
         <w:t>hmups</w:t>
       </w:r>
-      <w:proofErr w:type="spellEnd"/>
-      <w:r>
-        <w:rPr>
-          <w:rFonts w:cstheme="minorHAnsi"/>
-        </w:rPr>
-        <w:t>(an abbreviation of the term shoot-</w:t>
-      </w:r>
-      <w:proofErr w:type="spellStart"/>
-      <w:r>
-        <w:rPr>
-          <w:rFonts w:cstheme="minorHAnsi"/>
-        </w:rPr>
-        <w:t>em</w:t>
-      </w:r>
-      <w:proofErr w:type="spellEnd"/>
-      <w:r>
-        <w:rPr>
-          <w:rFonts w:cstheme="minorHAnsi"/>
-        </w:rPr>
-        <w:t xml:space="preserve">-up, often used to describe old school shooters) or Battle Royale games which are seen as the new market leader in the genre from their popularity from titles such as </w:t>
-      </w:r>
-      <w:proofErr w:type="spellStart"/>
-      <w:r>
-        <w:rPr>
-          <w:rFonts w:cstheme="minorHAnsi"/>
-        </w:rPr>
-        <w:t>PlayerUnknown’s</w:t>
-      </w:r>
-      <w:proofErr w:type="spellEnd"/>
-      <w:r>
-        <w:rPr>
-          <w:rFonts w:cstheme="minorHAnsi"/>
-        </w:rPr>
-        <w:t xml:space="preserve"> </w:t>
-      </w:r>
-      <w:proofErr w:type="spellStart"/>
-      <w:r>
-        <w:rPr>
-          <w:rFonts w:cstheme="minorHAnsi"/>
-        </w:rPr>
-        <w:t>BattleGround</w:t>
-      </w:r>
-      <w:proofErr w:type="spellEnd"/>
-      <w:r>
-        <w:rPr>
-          <w:rFonts w:cstheme="minorHAnsi"/>
-        </w:rPr>
-        <w:t xml:space="preserve">(PUBG), </w:t>
-      </w:r>
-      <w:proofErr w:type="spellStart"/>
-      <w:r>
-        <w:rPr>
-          <w:rFonts w:cstheme="minorHAnsi"/>
-        </w:rPr>
-        <w:t>Fortnite</w:t>
-      </w:r>
-      <w:proofErr w:type="spellEnd"/>
-      <w:r>
-        <w:rPr>
-          <w:rFonts w:cstheme="minorHAnsi"/>
-        </w:rPr>
-        <w:t xml:space="preserve"> and </w:t>
+      <w:r>
+        <w:rPr>
+          <w:rFonts w:cstheme="minorHAnsi"/>
+        </w:rPr>
+        <w:t xml:space="preserve">(an abbreviation of the term shoot-em-up, often used to describe old school shooters) or Battle Royale games which are seen as the new market leader in the genre from their popularity from titles such as PlayerUnknown’s BattleGround(PUBG), Fortnite and </w:t>
       </w:r>
       <w:r>
         <w:rPr>
@@ -7170,6 +7229,15 @@
         </w:rPr>
         <w:t xml:space="preserve">. </w:t>
       </w:r>
+      <w:hyperlink r:id="rId18" w:history="1">
+        <w:r>
+          <w:rPr>
+            <w:rStyle w:val="Hyperlink"/>
+            <w:rFonts w:cstheme="minorHAnsi"/>
+          </w:rPr>
+          <w:t>[9]</w:t>
+        </w:r>
+      </w:hyperlink>
     </w:p>
     <w:p/>
     <w:p>
@@ -7193,7 +7261,7 @@
                     <pic:cNvPicPr/>
                   </pic:nvPicPr>
                   <pic:blipFill>
-                    <a:blip r:embed="rId9">
+                    <a:blip r:embed="rId19">
                       <a:extLst>
                         <a:ext uri="{28A0092B-C50C-407E-A947-70E740481C1C}">
                           <a14:useLocalDpi xmlns:a14="http://schemas.microsoft.com/office/drawing/2010/main" val="0"/>
@@ -7225,7 +7293,7 @@
       <w:pPr>
         <w:pStyle w:val="Heading3"/>
       </w:pPr>
-      <w:bookmarkStart w:id="7" w:name="_Toc27075821"/>
+      <w:bookmarkStart w:id="5" w:name="_Toc27075821"/>
       <w:r>
         <w:t>Platform</w:t>
       </w:r>
@@ -7235,7 +7303,7 @@
       <w:r>
         <w:t xml:space="preserve"> – Classic or 2D</w:t>
       </w:r>
-      <w:bookmarkEnd w:id="7"/>
+      <w:bookmarkEnd w:id="5"/>
     </w:p>
     <w:p/>
     <w:p>
@@ -7243,7 +7311,21 @@
         <w:t xml:space="preserve">Platformers involve the protagonist traversing a level or environment to get to an end goal or point of the level. The player can have weapons but also be the weapon themselves. Many platformers feature a variety of levels and </w:t>
       </w:r>
       <w:r>
-        <w:t xml:space="preserve">boss fights. Some platformers such as Sonic feature level design with enough complexity to have multiple routes throughout the level. Platformers can </w:t>
+        <w:t>boss fights. Some platformers such as Sonic feature level design with enough complexity to have multiple routes throughout the level.</w:t>
+      </w:r>
+      <w:r>
+        <w:t xml:space="preserve"> </w:t>
+      </w:r>
+      <w:hyperlink r:id="rId20" w:history="1">
+        <w:r>
+          <w:rPr>
+            <w:rStyle w:val="Hyperlink"/>
+          </w:rPr>
+          <w:t>[10]</w:t>
+        </w:r>
+      </w:hyperlink>
+      <w:r>
+        <w:t xml:space="preserve"> Platformers can </w:t>
       </w:r>
       <w:r>
         <w:t xml:space="preserve">be complex to create and the genre in general has fluctuated in popularity at times over the past few decades. Once the gaming industry moved from making mainly 2D dimensional platformers many companies struggled </w:t>
@@ -7252,7 +7334,15 @@
         <w:t>with the move to 3D game development from 2D</w:t>
       </w:r>
       <w:r>
-        <w:t>, much of the issues of 3D platformers was developers lack of experience developing games and environments in 3D</w:t>
+        <w:t xml:space="preserve">, much of the issues of 3D platformers was developers </w:t>
+      </w:r>
+      <w:proofErr w:type="gramStart"/>
+      <w:r>
+        <w:t>lack of</w:t>
+      </w:r>
+      <w:proofErr w:type="gramEnd"/>
+      <w:r>
+        <w:t xml:space="preserve"> experience developing games and environments in 3D</w:t>
       </w:r>
       <w:r>
         <w:t xml:space="preserve">. </w:t>
@@ -7278,10 +7368,50 @@
         <w:t xml:space="preserve">In recent years there has been an increase of games created in 2D through digital </w:t>
       </w:r>
       <w:r>
-        <w:t xml:space="preserve">stores with indie games featuring art and mechanics not capable in the games that inspired them. For instance, Shovel Knight is a game inspired by Nintendo Entertainment Era (NES) games and the art style shows that era of games is a clear inspiration but at times they go beyond the power that was available in the late 1980’s or early 1990’s when the NES was prominent. Another interesting game is Braid, developed by Jonathan Blow and </w:t>
-      </w:r>
-      <w:r>
-        <w:t>featured in ‘Indie Game the Movie’ Braid is a platformer which features time</w:t>
+        <w:t>stores with indie games featuring art and mechanics not capable in the games that inspired them. For instance, Shovel Knight</w:t>
+      </w:r>
+      <w:r>
+        <w:t xml:space="preserve"> </w:t>
+      </w:r>
+      <w:hyperlink r:id="rId21" w:history="1">
+        <w:r>
+          <w:rPr>
+            <w:rStyle w:val="Hyperlink"/>
+          </w:rPr>
+          <w:t>[11]</w:t>
+        </w:r>
+      </w:hyperlink>
+      <w:r>
+        <w:t xml:space="preserve"> is a game inspired by Nintendo Entertainment Era (NES) games and the art style shows that era of games is a clear inspiration but at times they go beyond the power that was available in the late 1980’s or early 1990’s when the NES was prominent. Another interesting game is Braid, developed by Jonathan Blow and </w:t>
+      </w:r>
+      <w:r>
+        <w:t>featured in ‘Indie Game the Movie’ Braid</w:t>
+      </w:r>
+      <w:r>
+        <w:t xml:space="preserve"> </w:t>
+      </w:r>
+      <w:hyperlink r:id="rId22" w:history="1">
+        <w:r>
+          <w:rPr>
+            <w:rStyle w:val="Hyperlink"/>
+          </w:rPr>
+          <w:t>[1</w:t>
+        </w:r>
+        <w:r>
+          <w:rPr>
+            <w:rStyle w:val="Hyperlink"/>
+          </w:rPr>
+          <w:t>2</w:t>
+        </w:r>
+        <w:r>
+          <w:rPr>
+            <w:rStyle w:val="Hyperlink"/>
+          </w:rPr>
+          <w:t>]</w:t>
+        </w:r>
+      </w:hyperlink>
+      <w:r>
+        <w:t xml:space="preserve"> is a platformer which features time</w:t>
       </w:r>
       <w:r>
         <w:t>-</w:t>
@@ -7290,11 +7420,11 @@
         <w:t xml:space="preserve">based mechanics. </w:t>
       </w:r>
       <w:r>
-        <w:t xml:space="preserve">Braid allows the player to rewind time as a primary mechanic, but </w:t>
+        <w:t xml:space="preserve">Braid allows the player to rewind time as a </w:t>
       </w:r>
       <w:r>
         <w:lastRenderedPageBreak/>
-        <w:t>this is changed up in every world there are new mechanics in the levels; like time being controlled by the players horizontal axis or time running backwards by default. Other modern 2D platformers</w:t>
+        <w:t>primary mechanic, but this is changed up in every world there are new mechanics in the levels; like time being controlled by the players horizontal axis or time running backwards by default. Other modern 2D platformers</w:t>
       </w:r>
       <w:r>
         <w:t xml:space="preserve"> include Celeste and Super Meat Boy. These games rely more on the perfection of tight controls and quick reactions. Celeste allows the player to tweak some settings to allow for slower mechanics but also features specifically designed levels called the B &amp; C sides to offer the player more of a challenge to those who mastered the game’s controls.</w:t>
@@ -7323,7 +7453,7 @@
                     <pic:cNvPicPr/>
                   </pic:nvPicPr>
                   <pic:blipFill>
-                    <a:blip r:embed="rId10">
+                    <a:blip r:embed="rId23">
                       <a:extLst>
                         <a:ext uri="{28A0092B-C50C-407E-A947-70E740481C1C}">
                           <a14:useLocalDpi xmlns:a14="http://schemas.microsoft.com/office/drawing/2010/main" val="0"/>
@@ -7362,11 +7492,11 @@
       <w:pPr>
         <w:pStyle w:val="Heading3"/>
       </w:pPr>
-      <w:bookmarkStart w:id="8" w:name="_Toc27075822"/>
+      <w:bookmarkStart w:id="6" w:name="_Toc27075822"/>
       <w:r>
         <w:t>Puzzle – Action Puzzle or Desktop Puzzle</w:t>
       </w:r>
-      <w:bookmarkEnd w:id="8"/>
+      <w:bookmarkEnd w:id="6"/>
     </w:p>
     <w:p>
       <w:pPr>
@@ -7525,7 +7655,7 @@
           <w:szCs w:val="20"/>
           <w:shd w:val="clear" w:color="auto" w:fill="FFFFFF"/>
         </w:rPr>
-        <w:t>Lucasarts have created several puzzle games in the 1990’s and early 2000’s</w:t>
+        <w:t>Lucasarts have created several puzzle games</w:t>
       </w:r>
       <w:r>
         <w:rPr>
@@ -7533,15 +7663,44 @@
           <w:szCs w:val="20"/>
           <w:shd w:val="clear" w:color="auto" w:fill="FFFFFF"/>
         </w:rPr>
-        <w:t xml:space="preserve"> before their closure when its parent company were sold to Disney</w:t>
-      </w:r>
+        <w:t xml:space="preserve"> </w:t>
+      </w:r>
+      <w:hyperlink r:id="rId24" w:history="1">
+        <w:r>
+          <w:rPr>
+            <w:rStyle w:val="Hyperlink"/>
+            <w:rFonts w:cstheme="minorHAnsi"/>
+            <w:szCs w:val="20"/>
+            <w:shd w:val="clear" w:color="auto" w:fill="FFFFFF"/>
+          </w:rPr>
+          <w:t>[1</w:t>
+        </w:r>
+        <w:r>
+          <w:rPr>
+            <w:rStyle w:val="Hyperlink"/>
+            <w:rFonts w:cstheme="minorHAnsi"/>
+            <w:szCs w:val="20"/>
+            <w:shd w:val="clear" w:color="auto" w:fill="FFFFFF"/>
+          </w:rPr>
+          <w:t>3</w:t>
+        </w:r>
+        <w:r>
+          <w:rPr>
+            <w:rStyle w:val="Hyperlink"/>
+            <w:rFonts w:cstheme="minorHAnsi"/>
+            <w:szCs w:val="20"/>
+            <w:shd w:val="clear" w:color="auto" w:fill="FFFFFF"/>
+          </w:rPr>
+          <w:t>]</w:t>
+        </w:r>
+      </w:hyperlink>
       <w:r>
         <w:rPr>
           <w:rFonts w:cstheme="minorHAnsi"/>
           <w:szCs w:val="20"/>
           <w:shd w:val="clear" w:color="auto" w:fill="FFFFFF"/>
         </w:rPr>
-        <w:t>. These include games such as Monkey Island, Sam and Max</w:t>
+        <w:t xml:space="preserve"> in the 1990’s and early 2000’s</w:t>
       </w:r>
       <w:r>
         <w:rPr>
@@ -7549,7 +7708,7 @@
           <w:szCs w:val="20"/>
           <w:shd w:val="clear" w:color="auto" w:fill="FFFFFF"/>
         </w:rPr>
-        <w:t>,</w:t>
+        <w:t xml:space="preserve"> before their closure when its parent company were sold to Disney</w:t>
       </w:r>
       <w:r>
         <w:rPr>
@@ -7557,7 +7716,7 @@
           <w:szCs w:val="20"/>
           <w:shd w:val="clear" w:color="auto" w:fill="FFFFFF"/>
         </w:rPr>
-        <w:t xml:space="preserve"> and Day of the Tentacle. The games rely on the gameplay mechanic of point and click but task the player to solve problems or puzzles that often require lateral thinking. Th</w:t>
+        <w:t>. These include games such as Monkey Island, Sam and Max</w:t>
       </w:r>
       <w:r>
         <w:rPr>
@@ -7565,7 +7724,7 @@
           <w:szCs w:val="20"/>
           <w:shd w:val="clear" w:color="auto" w:fill="FFFFFF"/>
         </w:rPr>
-        <w:t>ese style of games can</w:t>
+        <w:t>,</w:t>
       </w:r>
       <w:r>
         <w:rPr>
@@ -7573,7 +7732,7 @@
           <w:szCs w:val="20"/>
           <w:shd w:val="clear" w:color="auto" w:fill="FFFFFF"/>
         </w:rPr>
-        <w:t xml:space="preserve"> lead to a lot of frustration at times for the</w:t>
+        <w:t xml:space="preserve"> and Day of the Tentacle. The games rely on the gameplay mechanic of point and click but task the player to solve problems or puzzles that often require lateral thinking. Th</w:t>
       </w:r>
       <w:r>
         <w:rPr>
@@ -7581,7 +7740,7 @@
           <w:szCs w:val="20"/>
           <w:shd w:val="clear" w:color="auto" w:fill="FFFFFF"/>
         </w:rPr>
-        <w:t xml:space="preserve"> player to deal with puzzles with often bizarre solutions and some cited this as the reason the point &amp; click genre as a whole declined in popularity after the release of Grim Fandango. </w:t>
+        <w:t>ese style of games can</w:t>
       </w:r>
       <w:r>
         <w:rPr>
@@ -7589,7 +7748,7 @@
           <w:szCs w:val="20"/>
           <w:shd w:val="clear" w:color="auto" w:fill="FFFFFF"/>
         </w:rPr>
-        <w:t xml:space="preserve">To provide </w:t>
+        <w:t xml:space="preserve"> lead to a lot of frustration at times for the</w:t>
       </w:r>
       <w:r>
         <w:rPr>
@@ -7597,7 +7756,7 @@
           <w:szCs w:val="20"/>
           <w:shd w:val="clear" w:color="auto" w:fill="FFFFFF"/>
         </w:rPr>
-        <w:t xml:space="preserve">some help to the player these games </w:t>
+        <w:t xml:space="preserve"> player to deal with puzzles with often bizarre solutions and some cited this as the reason the point &amp; click genre as a whole declined in popularity after the release of Grim Fandango. </w:t>
       </w:r>
       <w:r>
         <w:rPr>
@@ -7605,7 +7764,7 @@
           <w:szCs w:val="20"/>
           <w:shd w:val="clear" w:color="auto" w:fill="FFFFFF"/>
         </w:rPr>
-        <w:t xml:space="preserve">will </w:t>
+        <w:t xml:space="preserve">To provide </w:t>
       </w:r>
       <w:r>
         <w:rPr>
@@ -7613,7 +7772,7 @@
           <w:szCs w:val="20"/>
           <w:shd w:val="clear" w:color="auto" w:fill="FFFFFF"/>
         </w:rPr>
-        <w:t>often feature the use of a h</w:t>
+        <w:t xml:space="preserve">some help to the player these games </w:t>
       </w:r>
       <w:r>
         <w:rPr>
@@ -7621,7 +7780,7 @@
           <w:szCs w:val="20"/>
           <w:shd w:val="clear" w:color="auto" w:fill="FFFFFF"/>
         </w:rPr>
-        <w:t>i</w:t>
+        <w:t xml:space="preserve">will </w:t>
       </w:r>
       <w:r>
         <w:rPr>
@@ -7629,7 +7788,7 @@
           <w:szCs w:val="20"/>
           <w:shd w:val="clear" w:color="auto" w:fill="FFFFFF"/>
         </w:rPr>
-        <w:t>nt system to help the player with a puzzle they may be struggling with</w:t>
+        <w:t>often feature the use of a h</w:t>
       </w:r>
       <w:r>
         <w:rPr>
@@ -7637,7 +7796,7 @@
           <w:szCs w:val="20"/>
           <w:shd w:val="clear" w:color="auto" w:fill="FFFFFF"/>
         </w:rPr>
-        <w:t xml:space="preserve"> and reduce frustration</w:t>
+        <w:t>i</w:t>
       </w:r>
       <w:r>
         <w:rPr>
@@ -7645,66 +7804,76 @@
           <w:szCs w:val="20"/>
           <w:shd w:val="clear" w:color="auto" w:fill="FFFFFF"/>
         </w:rPr>
-        <w:t xml:space="preserve">. </w:t>
-      </w:r>
-    </w:p>
-    <w:p>
-      <w:pPr>
+        <w:t>nt system to help the player with a puzzle they may be struggling with</w:t>
+      </w:r>
+      <w:r>
         <w:rPr>
           <w:rFonts w:cstheme="minorHAnsi"/>
           <w:szCs w:val="20"/>
           <w:shd w:val="clear" w:color="auto" w:fill="FFFFFF"/>
         </w:rPr>
-      </w:pPr>
+        <w:t xml:space="preserve"> and reduce frustration</w:t>
+      </w:r>
       <w:r>
         <w:rPr>
           <w:rFonts w:cstheme="minorHAnsi"/>
           <w:szCs w:val="20"/>
           <w:shd w:val="clear" w:color="auto" w:fill="FFFFFF"/>
         </w:rPr>
-        <w:t xml:space="preserve">In more recent years the puzzle genre has been expanded to be based around a narrative of a story as a reward for progression such as the Zero Escape series where the character is asked to solve puzzles as a way to escape a room to progress the story. </w:t>
-      </w:r>
-      <w:r>
+        <w:t xml:space="preserve">. </w:t>
+      </w:r>
+    </w:p>
+    <w:p>
+      <w:pPr>
         <w:rPr>
           <w:rFonts w:cstheme="minorHAnsi"/>
           <w:szCs w:val="20"/>
           <w:shd w:val="clear" w:color="auto" w:fill="FFFFFF"/>
         </w:rPr>
-        <w:t xml:space="preserve">Another example that became popular on </w:t>
-      </w:r>
+      </w:pPr>
       <w:r>
         <w:rPr>
           <w:rFonts w:cstheme="minorHAnsi"/>
           <w:szCs w:val="20"/>
           <w:shd w:val="clear" w:color="auto" w:fill="FFFFFF"/>
         </w:rPr>
-        <w:lastRenderedPageBreak/>
-        <w:t>the Nintendo DS was the Professor Layton series, these games offered over one hundred puzzles of a wide variety such as spotting the difference, riddles like the chicken crossing and even chess-based puzzles.</w:t>
-      </w:r>
-    </w:p>
-    <w:p>
-      <w:pPr>
+        <w:t xml:space="preserve">In more recent years the puzzle genre has been expanded to be based around a narrative of a story as a reward for progression such as the Zero Escape series where the character is asked to solve puzzles as a way to escape a room to progress the story. </w:t>
+      </w:r>
+      <w:r>
         <w:rPr>
           <w:rFonts w:cstheme="minorHAnsi"/>
           <w:szCs w:val="20"/>
           <w:shd w:val="clear" w:color="auto" w:fill="FFFFFF"/>
         </w:rPr>
-      </w:pPr>
+        <w:t xml:space="preserve">Another example that became popular on </w:t>
+      </w:r>
       <w:r>
         <w:rPr>
           <w:rFonts w:cstheme="minorHAnsi"/>
           <w:szCs w:val="20"/>
           <w:shd w:val="clear" w:color="auto" w:fill="FFFFFF"/>
         </w:rPr>
-        <w:t xml:space="preserve">Modern </w:t>
-      </w:r>
+        <w:lastRenderedPageBreak/>
+        <w:t xml:space="preserve">the Nintendo DS was the Professor Layton series, these games offered over one hundred puzzles of a wide variety such as spotting the difference, riddles like the chicken crossing </w:t>
+      </w:r>
+      <w:hyperlink r:id="rId25" w:history="1">
+        <w:r>
+          <w:rPr>
+            <w:rStyle w:val="Hyperlink"/>
+            <w:rFonts w:cstheme="minorHAnsi"/>
+            <w:szCs w:val="20"/>
+            <w:shd w:val="clear" w:color="auto" w:fill="FFFFFF"/>
+          </w:rPr>
+          <w:t>[14]</w:t>
+        </w:r>
+      </w:hyperlink>
       <w:r>
         <w:rPr>
           <w:rFonts w:cstheme="minorHAnsi"/>
           <w:szCs w:val="20"/>
           <w:shd w:val="clear" w:color="auto" w:fill="FFFFFF"/>
         </w:rPr>
-        <w:t xml:space="preserve">classic </w:t>
+        <w:t xml:space="preserve"> </w:t>
       </w:r>
       <w:r>
         <w:rPr>
@@ -7712,15 +7881,75 @@
           <w:szCs w:val="20"/>
           <w:shd w:val="clear" w:color="auto" w:fill="FFFFFF"/>
         </w:rPr>
-        <w:t xml:space="preserve">puzzle games include Portal and The Witness. Portal was developed </w:t>
-      </w:r>
-      <w:r>
+        <w:t>and even chess-based puzzles.</w:t>
+      </w:r>
+    </w:p>
+    <w:p>
+      <w:pPr>
         <w:rPr>
           <w:rFonts w:cstheme="minorHAnsi"/>
           <w:szCs w:val="20"/>
           <w:shd w:val="clear" w:color="auto" w:fill="FFFFFF"/>
         </w:rPr>
-        <w:t>as a spiritual successor to a student created game which lead to it drawing interest from Valve. It featured in the Orange Box as what many expected to be a bonus for a Half Life 2 collection but quickly drew the attention of the public for its clever use of a portal gun. The player can shoot two portals, one an entrance and the other an exit. The game uses physics like gravity and momentum to expand this gently as the game progresses and this led to an equally well received sequel being released over three years later. The Witness designed by Jonathan Blow features almost exclusive use of line puzzles through a</w:t>
+      </w:pPr>
+      <w:r>
+        <w:rPr>
+          <w:rFonts w:cstheme="minorHAnsi"/>
+          <w:szCs w:val="20"/>
+          <w:shd w:val="clear" w:color="auto" w:fill="FFFFFF"/>
+        </w:rPr>
+        <w:t xml:space="preserve">Modern </w:t>
+      </w:r>
+      <w:r>
+        <w:rPr>
+          <w:rFonts w:cstheme="minorHAnsi"/>
+          <w:szCs w:val="20"/>
+          <w:shd w:val="clear" w:color="auto" w:fill="FFFFFF"/>
+        </w:rPr>
+        <w:t xml:space="preserve">classic </w:t>
+      </w:r>
+      <w:r>
+        <w:rPr>
+          <w:rFonts w:cstheme="minorHAnsi"/>
+          <w:szCs w:val="20"/>
+          <w:shd w:val="clear" w:color="auto" w:fill="FFFFFF"/>
+        </w:rPr>
+        <w:t xml:space="preserve">puzzle games include Portal and The Witness. Portal was developed </w:t>
+      </w:r>
+      <w:r>
+        <w:rPr>
+          <w:rFonts w:cstheme="minorHAnsi"/>
+          <w:szCs w:val="20"/>
+          <w:shd w:val="clear" w:color="auto" w:fill="FFFFFF"/>
+        </w:rPr>
+        <w:t>as a spiritual successor to a student created game which lead to it drawing interest from Valve. It featured in the Orange Box as what many expected to be a bonus for a Half Life 2 collection but quickly drew the attention of the public for its clever use of a portal gun.</w:t>
+      </w:r>
+      <w:r>
+        <w:rPr>
+          <w:rFonts w:cstheme="minorHAnsi"/>
+          <w:szCs w:val="20"/>
+          <w:shd w:val="clear" w:color="auto" w:fill="FFFFFF"/>
+        </w:rPr>
+        <w:t xml:space="preserve"> </w:t>
+      </w:r>
+      <w:hyperlink r:id="rId26" w:history="1">
+        <w:r>
+          <w:rPr>
+            <w:rStyle w:val="Hyperlink"/>
+            <w:rFonts w:cstheme="minorHAnsi"/>
+            <w:szCs w:val="20"/>
+            <w:shd w:val="clear" w:color="auto" w:fill="FFFFFF"/>
+          </w:rPr>
+          <w:t>[15]</w:t>
+        </w:r>
+      </w:hyperlink>
+      <w:r>
+        <w:rPr>
+          <w:rFonts w:cstheme="minorHAnsi"/>
+          <w:szCs w:val="20"/>
+          <w:shd w:val="clear" w:color="auto" w:fill="FFFFFF"/>
+        </w:rPr>
+        <w:t xml:space="preserve"> The player can shoot two portals, one an entrance and the other an exit. The game uses physics like gravity and momentum to expand this gently as the game progresses and this led to an equally well received sequel being released over three years later. The Witness designed by Jonathan Blow features almost exclusive use of line puzzles through a</w:t>
       </w:r>
       <w:r>
         <w:rPr>
@@ -7807,7 +8036,7 @@
                     <pic:cNvPicPr/>
                   </pic:nvPicPr>
                   <pic:blipFill>
-                    <a:blip r:embed="rId11">
+                    <a:blip r:embed="rId27">
                       <a:extLst>
                         <a:ext uri="{28A0092B-C50C-407E-A947-70E740481C1C}">
                           <a14:useLocalDpi xmlns:a14="http://schemas.microsoft.com/office/drawing/2010/main" val="0"/>
@@ -7849,11 +8078,11 @@
           <w:sz w:val="32"/>
         </w:rPr>
       </w:pPr>
-      <w:bookmarkStart w:id="9" w:name="_Toc27075823"/>
+      <w:bookmarkStart w:id="7" w:name="_Toc27075823"/>
       <w:r>
         <w:t>Traditional Game – Board Games</w:t>
       </w:r>
-      <w:bookmarkEnd w:id="9"/>
+      <w:bookmarkEnd w:id="7"/>
     </w:p>
     <w:p>
       <w:pPr>
@@ -7895,162 +8124,202 @@
         <w:t>such as card games or board games</w:t>
       </w:r>
       <w:r>
+        <w:t>.</w:t>
+      </w:r>
+      <w:r>
+        <w:t xml:space="preserve"> </w:t>
+      </w:r>
+      <w:hyperlink r:id="rId28" w:history="1">
+        <w:r>
+          <w:rPr>
+            <w:rStyle w:val="Hyperlink"/>
+          </w:rPr>
+          <w:t>[16]</w:t>
+        </w:r>
+      </w:hyperlink>
+      <w:r>
+        <w:t xml:space="preserve"> </w:t>
+      </w:r>
+      <w:r>
+        <w:t>M</w:t>
+      </w:r>
+      <w:r>
+        <w:t>o</w:t>
+      </w:r>
+      <w:r>
+        <w:t>st</w:t>
+      </w:r>
+      <w:r>
+        <w:t xml:space="preserve"> of these</w:t>
+      </w:r>
+      <w:r>
+        <w:t xml:space="preserve"> </w:t>
+      </w:r>
+      <w:r>
+        <w:t>games are b</w:t>
+      </w:r>
+      <w:r>
+        <w:t>uilt</w:t>
+      </w:r>
+      <w:r>
+        <w:t xml:space="preserve"> </w:t>
+      </w:r>
+      <w:r>
+        <w:t>with</w:t>
+      </w:r>
+      <w:r>
+        <w:t xml:space="preserve"> more</w:t>
+      </w:r>
+      <w:r>
+        <w:t xml:space="preserve"> of a </w:t>
+      </w:r>
+      <w:r>
+        <w:t xml:space="preserve">casual approach </w:t>
+      </w:r>
+      <w:r>
+        <w:t>to</w:t>
+      </w:r>
+      <w:r>
+        <w:t xml:space="preserve"> </w:t>
+      </w:r>
+      <w:r>
+        <w:t>the design, made to be played more to</w:t>
+      </w:r>
+      <w:r>
+        <w:t xml:space="preserve"> pass </w:t>
+      </w:r>
+      <w:r>
+        <w:t xml:space="preserve">time than </w:t>
+      </w:r>
+      <w:r>
+        <w:t xml:space="preserve">be an </w:t>
+      </w:r>
+      <w:r>
+        <w:t xml:space="preserve">overly challenging </w:t>
+      </w:r>
+      <w:r>
+        <w:t>experience</w:t>
+      </w:r>
+      <w:r>
         <w:t xml:space="preserve">. </w:t>
       </w:r>
       <w:r>
-        <w:t>M</w:t>
-      </w:r>
-      <w:r>
-        <w:t>o</w:t>
-      </w:r>
-      <w:r>
-        <w:t>st</w:t>
-      </w:r>
-      <w:r>
-        <w:t xml:space="preserve"> of these</w:t>
+        <w:t xml:space="preserve">These games </w:t>
+      </w:r>
+      <w:r>
+        <w:t xml:space="preserve">require an </w:t>
+      </w:r>
+      <w:r>
+        <w:t>artificial intelligence (</w:t>
+      </w:r>
+      <w:r>
+        <w:t>AI</w:t>
+      </w:r>
+      <w:r>
+        <w:t>)</w:t>
+      </w:r>
+      <w:r>
+        <w:t xml:space="preserve"> to be developed and balanced so that it tests the player but never to a degree to where the player </w:t>
+      </w:r>
+      <w:r>
+        <w:t xml:space="preserve">could </w:t>
+      </w:r>
+      <w:r>
+        <w:t xml:space="preserve">feel </w:t>
+      </w:r>
+      <w:r>
+        <w:t>they</w:t>
       </w:r>
       <w:r>
         <w:t xml:space="preserve"> </w:t>
       </w:r>
       <w:r>
-        <w:t>games are b</w:t>
-      </w:r>
-      <w:r>
-        <w:t>uilt</w:t>
+        <w:t>are</w:t>
+      </w:r>
+      <w:r>
+        <w:t xml:space="preserve"> often</w:t>
+      </w:r>
+      <w:r>
+        <w:t xml:space="preserve"> in a position where they</w:t>
       </w:r>
       <w:r>
         <w:t xml:space="preserve"> </w:t>
       </w:r>
       <w:r>
-        <w:t>with</w:t>
-      </w:r>
-      <w:r>
-        <w:t xml:space="preserve"> more</w:t>
-      </w:r>
-      <w:r>
-        <w:t xml:space="preserve"> of a </w:t>
-      </w:r>
-      <w:r>
-        <w:t xml:space="preserve">casual approach </w:t>
-      </w:r>
-      <w:r>
-        <w:t>to</w:t>
+        <w:t xml:space="preserve">cannot win. </w:t>
+      </w:r>
+      <w:r>
+        <w:t xml:space="preserve">The goal of the AI </w:t>
+      </w:r>
+      <w:r>
+        <w:t xml:space="preserve">here </w:t>
+      </w:r>
+      <w:r>
+        <w:t xml:space="preserve">is to mimic the feeling of playing another human player. </w:t>
+      </w:r>
+      <w:r>
+        <w:t xml:space="preserve">The advantage of developing these games is that there is a written set of rules and corresponding responses </w:t>
+      </w:r>
+      <w:r>
+        <w:t xml:space="preserve">for each game </w:t>
+      </w:r>
+      <w:r>
+        <w:t xml:space="preserve">are </w:t>
+      </w:r>
+      <w:r>
+        <w:t xml:space="preserve">generally </w:t>
+      </w:r>
+      <w:r>
+        <w:t>known</w:t>
+      </w:r>
+      <w:r>
+        <w:t>.</w:t>
       </w:r>
       <w:r>
         <w:t xml:space="preserve"> </w:t>
       </w:r>
-      <w:r>
-        <w:t>the design, made to be played more to</w:t>
-      </w:r>
-      <w:r>
-        <w:t xml:space="preserve"> pass </w:t>
-      </w:r>
-      <w:r>
-        <w:t xml:space="preserve">time than </w:t>
-      </w:r>
-      <w:r>
-        <w:t xml:space="preserve">be an </w:t>
-      </w:r>
-      <w:r>
-        <w:t xml:space="preserve">overly challenging </w:t>
-      </w:r>
-      <w:r>
-        <w:t>experience</w:t>
-      </w:r>
-      <w:r>
-        <w:t xml:space="preserve">. </w:t>
-      </w:r>
-      <w:r>
-        <w:t xml:space="preserve">These games </w:t>
-      </w:r>
-      <w:r>
-        <w:t xml:space="preserve">require an </w:t>
-      </w:r>
-      <w:r>
-        <w:t>artificial intelligence (</w:t>
-      </w:r>
-      <w:r>
-        <w:t>AI</w:t>
-      </w:r>
-      <w:r>
-        <w:t>)</w:t>
-      </w:r>
-      <w:r>
-        <w:t xml:space="preserve"> to be developed and balanced so that it tests the player but never to a degree to where the player </w:t>
-      </w:r>
-      <w:r>
-        <w:t xml:space="preserve">could </w:t>
-      </w:r>
-      <w:r>
-        <w:t xml:space="preserve">feel </w:t>
-      </w:r>
-      <w:r>
-        <w:t>they</w:t>
-      </w:r>
+    </w:p>
+    <w:p>
+      <w:r>
+        <w:t xml:space="preserve">Examples of </w:t>
+      </w:r>
+      <w:r>
+        <w:t>a traditional</w:t>
+      </w:r>
+      <w:r>
+        <w:t xml:space="preserve"> game would be something like chess or checkers. Checkers is obviously a</w:t>
+      </w:r>
+      <w:r>
+        <w:t>n</w:t>
+      </w:r>
+      <w:r>
+        <w:t xml:space="preserve"> easier game to balance the AI with as the pieces don’t have a myriad of rules, both players will continue until there are no pieces left. Whereas with chess </w:t>
+      </w:r>
+      <w:hyperlink r:id="rId29" w:history="1">
+        <w:r>
+          <w:rPr>
+            <w:rStyle w:val="Hyperlink"/>
+          </w:rPr>
+          <w:t>[1</w:t>
+        </w:r>
+        <w:r>
+          <w:rPr>
+            <w:rStyle w:val="Hyperlink"/>
+          </w:rPr>
+          <w:t>7</w:t>
+        </w:r>
+        <w:r>
+          <w:rPr>
+            <w:rStyle w:val="Hyperlink"/>
+          </w:rPr>
+          <w:t>]</w:t>
+        </w:r>
+      </w:hyperlink>
       <w:r>
         <w:t xml:space="preserve"> </w:t>
       </w:r>
       <w:r>
-        <w:t>are</w:t>
-      </w:r>
-      <w:r>
-        <w:t xml:space="preserve"> often</w:t>
-      </w:r>
-      <w:r>
-        <w:t xml:space="preserve"> in a position where they</w:t>
-      </w:r>
-      <w:r>
-        <w:t xml:space="preserve"> </w:t>
-      </w:r>
-      <w:r>
-        <w:t xml:space="preserve">cannot win. </w:t>
-      </w:r>
-      <w:r>
-        <w:t xml:space="preserve">The goal of the AI </w:t>
-      </w:r>
-      <w:r>
-        <w:t xml:space="preserve">here </w:t>
-      </w:r>
-      <w:r>
-        <w:t xml:space="preserve">is to mimic the feeling of playing another human player. </w:t>
-      </w:r>
-      <w:r>
-        <w:t xml:space="preserve">The advantage of developing these games is that there is a written set of rules and corresponding responses </w:t>
-      </w:r>
-      <w:r>
-        <w:t xml:space="preserve">for each game </w:t>
-      </w:r>
-      <w:r>
-        <w:t xml:space="preserve">are </w:t>
-      </w:r>
-      <w:r>
-        <w:t xml:space="preserve">generally </w:t>
-      </w:r>
-      <w:r>
-        <w:t>known</w:t>
-      </w:r>
-      <w:r>
-        <w:t>.</w:t>
-      </w:r>
-      <w:r>
-        <w:t xml:space="preserve"> </w:t>
-      </w:r>
-    </w:p>
-    <w:p>
-      <w:r>
-        <w:t xml:space="preserve">Examples of </w:t>
-      </w:r>
-      <w:r>
-        <w:t>a traditional</w:t>
-      </w:r>
-      <w:r>
-        <w:t xml:space="preserve"> game would be something like chess or checkers. Checkers is obviously a</w:t>
-      </w:r>
-      <w:r>
-        <w:t>n</w:t>
-      </w:r>
-      <w:r>
-        <w:t xml:space="preserve"> easier game to balance the AI with as the pieces don’t have a myriad of rules, both players will continue until there are no pieces left. Whereas with chess each piece </w:t>
+        <w:t xml:space="preserve">each piece </w:t>
       </w:r>
       <w:r>
         <w:t>must</w:t>
@@ -8095,7 +8364,33 @@
         <w:t xml:space="preserve">are also very popular games. Solitaire, poker and </w:t>
       </w:r>
       <w:r>
-        <w:t xml:space="preserve">cribbage are widely available to play either as freeware games or through online portals. Solitaire is </w:t>
+        <w:t>cribbage are widely available to play either as freeware games or through online portals.</w:t>
+      </w:r>
+      <w:r>
+        <w:t xml:space="preserve"> </w:t>
+      </w:r>
+      <w:hyperlink r:id="rId30" w:history="1">
+        <w:r>
+          <w:rPr>
+            <w:rStyle w:val="Hyperlink"/>
+          </w:rPr>
+          <w:t>[1</w:t>
+        </w:r>
+        <w:r>
+          <w:rPr>
+            <w:rStyle w:val="Hyperlink"/>
+          </w:rPr>
+          <w:t>8</w:t>
+        </w:r>
+        <w:r>
+          <w:rPr>
+            <w:rStyle w:val="Hyperlink"/>
+          </w:rPr>
+          <w:t>]</w:t>
+        </w:r>
+      </w:hyperlink>
+      <w:r>
+        <w:t xml:space="preserve"> Solitaire is </w:t>
       </w:r>
       <w:r>
         <w:t xml:space="preserve">played mainly as </w:t>
@@ -8253,7 +8548,21 @@
         <w:t xml:space="preserve">. </w:t>
       </w:r>
       <w:r>
-        <w:t>Gwent is a turn-based card game between two players</w:t>
+        <w:t xml:space="preserve">Gwent </w:t>
+      </w:r>
+      <w:hyperlink r:id="rId31" w:history="1">
+        <w:r>
+          <w:rPr>
+            <w:rStyle w:val="Hyperlink"/>
+          </w:rPr>
+          <w:t>[19]</w:t>
+        </w:r>
+      </w:hyperlink>
+      <w:r>
+        <w:t xml:space="preserve"> </w:t>
+      </w:r>
+      <w:r>
+        <w:t>is a turn-based card game between two players</w:t>
       </w:r>
       <w:r>
         <w:t xml:space="preserve"> (human or AI) and</w:t>
@@ -8328,7 +8637,7 @@
                     <pic:cNvPicPr/>
                   </pic:nvPicPr>
                   <pic:blipFill>
-                    <a:blip r:embed="rId12">
+                    <a:blip r:embed="rId32">
                       <a:extLst>
                         <a:ext uri="{28A0092B-C50C-407E-A947-70E740481C1C}">
                           <a14:useLocalDpi xmlns:a14="http://schemas.microsoft.com/office/drawing/2010/main" val="0"/>
@@ -8388,11 +8697,11 @@
       <w:pPr>
         <w:pStyle w:val="Heading3"/>
       </w:pPr>
-      <w:bookmarkStart w:id="10" w:name="_Toc27075824"/>
+      <w:bookmarkStart w:id="8" w:name="_Toc27075824"/>
       <w:r>
         <w:t>Project Design:</w:t>
       </w:r>
-      <w:bookmarkEnd w:id="10"/>
+      <w:bookmarkEnd w:id="8"/>
     </w:p>
     <w:p>
       <w:pPr>
@@ -8578,14 +8887,14 @@
           <w:sz w:val="32"/>
         </w:rPr>
       </w:pPr>
-      <w:bookmarkStart w:id="11" w:name="_Toc27075825"/>
+      <w:bookmarkStart w:id="9" w:name="_Toc27075825"/>
       <w:r>
         <w:rPr>
           <w:sz w:val="32"/>
         </w:rPr>
         <w:t>Appendix</w:t>
       </w:r>
-      <w:bookmarkEnd w:id="11"/>
+      <w:bookmarkEnd w:id="9"/>
     </w:p>
     <w:p>
       <w:pPr>
@@ -8596,11 +8905,11 @@
       <w:pPr>
         <w:pStyle w:val="Heading3"/>
       </w:pPr>
-      <w:bookmarkStart w:id="12" w:name="_Toc27075826"/>
+      <w:bookmarkStart w:id="10" w:name="_Toc27075826"/>
       <w:r>
         <w:t>Articles for research:</w:t>
       </w:r>
-      <w:bookmarkEnd w:id="12"/>
+      <w:bookmarkEnd w:id="10"/>
     </w:p>
     <w:p>
       <w:pPr>
@@ -8610,25 +8919,57 @@
     <w:p>
       <w:pPr>
         <w:pStyle w:val="Default"/>
-      </w:pPr>
-      <w:r>
+        <w:numPr>
+          <w:ilvl w:val="0"/>
+          <w:numId w:val="4"/>
+        </w:numPr>
+        <w:rPr>
+          <w:rFonts w:asciiTheme="minorHAnsi" w:hAnsiTheme="minorHAnsi" w:cstheme="minorHAnsi"/>
+          <w:sz w:val="18"/>
+          <w:szCs w:val="18"/>
+        </w:rPr>
+      </w:pPr>
+      <w:r>
+        <w:rPr>
+          <w:rFonts w:asciiTheme="minorHAnsi" w:hAnsiTheme="minorHAnsi" w:cstheme="minorHAnsi"/>
+          <w:sz w:val="18"/>
+          <w:szCs w:val="18"/>
+        </w:rPr>
         <w:t>Mark Brown</w:t>
       </w:r>
       <w:r>
+        <w:rPr>
+          <w:rFonts w:asciiTheme="minorHAnsi" w:hAnsiTheme="minorHAnsi" w:cstheme="minorHAnsi"/>
+          <w:sz w:val="18"/>
+          <w:szCs w:val="18"/>
+        </w:rPr>
         <w:t xml:space="preserve"> video on Nintendo game design</w:t>
       </w:r>
       <w:r>
+        <w:rPr>
+          <w:rFonts w:asciiTheme="minorHAnsi" w:hAnsiTheme="minorHAnsi" w:cstheme="minorHAnsi"/>
+          <w:sz w:val="18"/>
+          <w:szCs w:val="18"/>
+        </w:rPr>
         <w:t>:</w:t>
       </w:r>
     </w:p>
     <w:p>
       <w:pPr>
         <w:pStyle w:val="Default"/>
-      </w:pPr>
-      <w:hyperlink r:id="rId13" w:history="1">
+        <w:rPr>
+          <w:rFonts w:asciiTheme="minorHAnsi" w:hAnsiTheme="minorHAnsi" w:cstheme="minorHAnsi"/>
+          <w:sz w:val="18"/>
+          <w:szCs w:val="18"/>
+        </w:rPr>
+      </w:pPr>
+      <w:hyperlink r:id="rId33" w:history="1">
         <w:r>
           <w:rPr>
             <w:rStyle w:val="Hyperlink"/>
+            <w:rFonts w:asciiTheme="minorHAnsi" w:hAnsiTheme="minorHAnsi" w:cstheme="minorHAnsi"/>
+            <w:sz w:val="18"/>
+            <w:szCs w:val="18"/>
           </w:rPr>
           <w:t>https://www.youtube.com/watch?v=2u6HTG8LuXQ</w:t>
         </w:r>
@@ -8637,27 +8978,59 @@
     <w:p>
       <w:pPr>
         <w:pStyle w:val="Default"/>
+        <w:rPr>
+          <w:rFonts w:asciiTheme="minorHAnsi" w:hAnsiTheme="minorHAnsi" w:cstheme="minorHAnsi"/>
+          <w:sz w:val="18"/>
+          <w:szCs w:val="18"/>
+        </w:rPr>
       </w:pPr>
     </w:p>
     <w:p>
       <w:pPr>
         <w:pStyle w:val="Default"/>
-      </w:pPr>
-      <w:r>
+        <w:numPr>
+          <w:ilvl w:val="0"/>
+          <w:numId w:val="4"/>
+        </w:numPr>
+        <w:rPr>
+          <w:rFonts w:asciiTheme="minorHAnsi" w:hAnsiTheme="minorHAnsi" w:cstheme="minorHAnsi"/>
+          <w:sz w:val="18"/>
+          <w:szCs w:val="18"/>
+        </w:rPr>
+      </w:pPr>
+      <w:r>
+        <w:rPr>
+          <w:rFonts w:asciiTheme="minorHAnsi" w:hAnsiTheme="minorHAnsi" w:cstheme="minorHAnsi"/>
+          <w:sz w:val="18"/>
+          <w:szCs w:val="18"/>
+        </w:rPr>
         <w:t>Pacman Ghost Characteristics</w:t>
       </w:r>
       <w:r>
+        <w:rPr>
+          <w:rFonts w:asciiTheme="minorHAnsi" w:hAnsiTheme="minorHAnsi" w:cstheme="minorHAnsi"/>
+          <w:sz w:val="18"/>
+          <w:szCs w:val="18"/>
+        </w:rPr>
         <w:t>:</w:t>
       </w:r>
     </w:p>
     <w:p>
       <w:pPr>
         <w:pStyle w:val="Default"/>
-      </w:pPr>
-      <w:hyperlink r:id="rId14" w:history="1">
+        <w:rPr>
+          <w:rFonts w:asciiTheme="minorHAnsi" w:hAnsiTheme="minorHAnsi" w:cstheme="minorHAnsi"/>
+          <w:sz w:val="18"/>
+          <w:szCs w:val="18"/>
+        </w:rPr>
+      </w:pPr>
+      <w:hyperlink r:id="rId34" w:history="1">
         <w:r>
           <w:rPr>
             <w:rStyle w:val="Hyperlink"/>
+            <w:rFonts w:asciiTheme="minorHAnsi" w:hAnsiTheme="minorHAnsi" w:cstheme="minorHAnsi"/>
+            <w:sz w:val="18"/>
+            <w:szCs w:val="18"/>
           </w:rPr>
           <w:t>https://www.webpacman.com/ghosts.html</w:t>
         </w:r>
@@ -8666,40 +9039,817 @@
     <w:p>
       <w:pPr>
         <w:pStyle w:val="Default"/>
+        <w:rPr>
+          <w:rFonts w:asciiTheme="minorHAnsi" w:hAnsiTheme="minorHAnsi" w:cstheme="minorHAnsi"/>
+          <w:sz w:val="18"/>
+          <w:szCs w:val="18"/>
+        </w:rPr>
       </w:pPr>
     </w:p>
     <w:p>
       <w:pPr>
         <w:pStyle w:val="Default"/>
-      </w:pPr>
-      <w:r>
+        <w:numPr>
+          <w:ilvl w:val="0"/>
+          <w:numId w:val="4"/>
+        </w:numPr>
+        <w:rPr>
+          <w:rFonts w:asciiTheme="minorHAnsi" w:hAnsiTheme="minorHAnsi" w:cstheme="minorHAnsi"/>
+          <w:sz w:val="18"/>
+          <w:szCs w:val="18"/>
+        </w:rPr>
+      </w:pPr>
+      <w:r>
+        <w:rPr>
+          <w:rFonts w:asciiTheme="minorHAnsi" w:hAnsiTheme="minorHAnsi" w:cstheme="minorHAnsi"/>
+          <w:sz w:val="18"/>
+          <w:szCs w:val="18"/>
+        </w:rPr>
         <w:t>Halo half minute hero article:</w:t>
       </w:r>
     </w:p>
     <w:p>
       <w:pPr>
         <w:pStyle w:val="Default"/>
-      </w:pPr>
-      <w:hyperlink r:id="rId15" w:history="1">
+        <w:rPr>
+          <w:rStyle w:val="Hyperlink"/>
+          <w:rFonts w:asciiTheme="minorHAnsi" w:hAnsiTheme="minorHAnsi" w:cstheme="minorHAnsi"/>
+          <w:sz w:val="18"/>
+          <w:szCs w:val="18"/>
+        </w:rPr>
+      </w:pPr>
+      <w:hyperlink r:id="rId35" w:history="1">
         <w:r>
           <w:rPr>
             <w:rStyle w:val="Hyperlink"/>
+            <w:rFonts w:asciiTheme="minorHAnsi" w:hAnsiTheme="minorHAnsi" w:cstheme="minorHAnsi"/>
+            <w:sz w:val="18"/>
+            <w:szCs w:val="18"/>
           </w:rPr>
           <w:t>https://www.engadget.com/2011/07/14/half-minute-halo-an-interview-with-jaime-griesemer/?guccounter=1</w:t>
         </w:r>
       </w:hyperlink>
     </w:p>
-    <w:p/>
-    <w:p>
-      <w:r>
-        <w:t>2D Shooters:</w:t>
-      </w:r>
-    </w:p>
-    <w:p>
-      <w:hyperlink r:id="rId16" w:history="1">
+    <w:p>
+      <w:pPr>
+        <w:pStyle w:val="Default"/>
+        <w:rPr>
+          <w:rStyle w:val="Hyperlink"/>
+          <w:rFonts w:asciiTheme="minorHAnsi" w:hAnsiTheme="minorHAnsi" w:cstheme="minorHAnsi"/>
+          <w:sz w:val="18"/>
+          <w:szCs w:val="18"/>
+        </w:rPr>
+      </w:pPr>
+    </w:p>
+    <w:p>
+      <w:pPr>
+        <w:pStyle w:val="Default"/>
+        <w:numPr>
+          <w:ilvl w:val="0"/>
+          <w:numId w:val="4"/>
+        </w:numPr>
+        <w:rPr>
+          <w:rStyle w:val="Hyperlink"/>
+          <w:rFonts w:asciiTheme="minorHAnsi" w:hAnsiTheme="minorHAnsi" w:cstheme="minorHAnsi"/>
+          <w:color w:val="000000"/>
+          <w:sz w:val="18"/>
+          <w:szCs w:val="18"/>
+          <w:u w:val="none"/>
+        </w:rPr>
+      </w:pPr>
+      <w:r>
+        <w:rPr>
+          <w:rFonts w:asciiTheme="minorHAnsi" w:hAnsiTheme="minorHAnsi" w:cstheme="minorHAnsi"/>
+          <w:sz w:val="18"/>
+          <w:szCs w:val="18"/>
+        </w:rPr>
+        <w:t>Trials review:</w:t>
+      </w:r>
+    </w:p>
+    <w:p>
+      <w:pPr>
+        <w:pStyle w:val="Default"/>
+        <w:rPr>
+          <w:rFonts w:asciiTheme="minorHAnsi" w:hAnsiTheme="minorHAnsi" w:cstheme="minorHAnsi"/>
+          <w:sz w:val="18"/>
+          <w:szCs w:val="18"/>
+        </w:rPr>
+      </w:pPr>
+      <w:hyperlink r:id="rId36" w:history="1">
         <w:r>
           <w:rPr>
             <w:rStyle w:val="Hyperlink"/>
+            <w:rFonts w:asciiTheme="minorHAnsi" w:hAnsiTheme="minorHAnsi" w:cstheme="minorHAnsi"/>
+            <w:sz w:val="18"/>
+            <w:szCs w:val="18"/>
+          </w:rPr>
+          <w:t>https://kotaku.com/trials-rising-the-kotaku-review-1832870608</w:t>
+        </w:r>
+      </w:hyperlink>
+    </w:p>
+    <w:p>
+      <w:pPr>
+        <w:pStyle w:val="Default"/>
+        <w:rPr>
+          <w:rFonts w:asciiTheme="minorHAnsi" w:hAnsiTheme="minorHAnsi" w:cstheme="minorHAnsi"/>
+          <w:sz w:val="18"/>
+          <w:szCs w:val="18"/>
+        </w:rPr>
+      </w:pPr>
+    </w:p>
+    <w:p>
+      <w:pPr>
+        <w:pStyle w:val="ListParagraph"/>
+        <w:numPr>
+          <w:ilvl w:val="0"/>
+          <w:numId w:val="4"/>
+        </w:numPr>
+        <w:rPr>
+          <w:rFonts w:cstheme="minorHAnsi"/>
+          <w:sz w:val="18"/>
+          <w:szCs w:val="18"/>
+        </w:rPr>
+      </w:pPr>
+      <w:r>
+        <w:rPr>
+          <w:rFonts w:cstheme="minorHAnsi"/>
+          <w:sz w:val="18"/>
+          <w:szCs w:val="18"/>
+        </w:rPr>
+        <w:t>Twin stick shooters design discussion:</w:t>
+      </w:r>
+    </w:p>
+    <w:p>
+      <w:pPr>
+        <w:rPr>
+          <w:rFonts w:cstheme="minorHAnsi"/>
+          <w:sz w:val="18"/>
+          <w:szCs w:val="18"/>
+        </w:rPr>
+      </w:pPr>
+      <w:hyperlink r:id="rId37" w:history="1">
+        <w:r>
+          <w:rPr>
+            <w:rStyle w:val="Hyperlink"/>
+            <w:rFonts w:cstheme="minorHAnsi"/>
+            <w:sz w:val="18"/>
+            <w:szCs w:val="18"/>
+          </w:rPr>
+          <w:t>https://www.neogaf.com/threads/first-fps-console-game-to-use-twin-stick-layout-for-moving-and-aiming.1206250/</w:t>
+        </w:r>
+      </w:hyperlink>
+    </w:p>
+    <w:p>
+      <w:pPr>
+        <w:pStyle w:val="ListParagraph"/>
+        <w:numPr>
+          <w:ilvl w:val="0"/>
+          <w:numId w:val="4"/>
+        </w:numPr>
+        <w:rPr>
+          <w:rFonts w:cstheme="minorHAnsi"/>
+          <w:sz w:val="18"/>
+          <w:szCs w:val="18"/>
+        </w:rPr>
+      </w:pPr>
+      <w:r>
+        <w:rPr>
+          <w:rFonts w:cstheme="minorHAnsi"/>
+          <w:sz w:val="18"/>
+          <w:szCs w:val="18"/>
+        </w:rPr>
+        <w:t>Super Mario Bros 2 western release:</w:t>
+      </w:r>
+    </w:p>
+    <w:p>
+      <w:pPr>
+        <w:rPr>
+          <w:rFonts w:cstheme="minorHAnsi"/>
+          <w:sz w:val="18"/>
+          <w:szCs w:val="18"/>
+        </w:rPr>
+      </w:pPr>
+      <w:hyperlink r:id="rId38" w:history="1">
+        <w:r>
+          <w:rPr>
+            <w:rStyle w:val="Hyperlink"/>
+            <w:rFonts w:cstheme="minorHAnsi"/>
+            <w:sz w:val="18"/>
+            <w:szCs w:val="18"/>
+          </w:rPr>
+          <w:t>https://en.wikipedia.org/wiki/Super_Mario_Bros._2</w:t>
+        </w:r>
+      </w:hyperlink>
+    </w:p>
+    <w:p>
+      <w:pPr>
+        <w:pStyle w:val="ListParagraph"/>
+        <w:numPr>
+          <w:ilvl w:val="0"/>
+          <w:numId w:val="4"/>
+        </w:numPr>
+        <w:rPr>
+          <w:rFonts w:cstheme="minorHAnsi"/>
+          <w:sz w:val="18"/>
+          <w:szCs w:val="18"/>
+        </w:rPr>
+      </w:pPr>
+      <w:r>
+        <w:rPr>
+          <w:rFonts w:cstheme="minorHAnsi"/>
+          <w:sz w:val="18"/>
+          <w:szCs w:val="18"/>
+        </w:rPr>
+        <w:t>Link to the Past randomiser:</w:t>
+      </w:r>
+    </w:p>
+    <w:p>
+      <w:pPr>
+        <w:rPr>
+          <w:rFonts w:cstheme="minorHAnsi"/>
+          <w:sz w:val="18"/>
+          <w:szCs w:val="18"/>
+        </w:rPr>
+      </w:pPr>
+      <w:hyperlink r:id="rId39" w:history="1">
+        <w:r>
+          <w:rPr>
+            <w:rStyle w:val="Hyperlink"/>
+            <w:rFonts w:cstheme="minorHAnsi"/>
+            <w:sz w:val="18"/>
+            <w:szCs w:val="18"/>
+          </w:rPr>
+          <w:t>https://alttpr.com/en</w:t>
+        </w:r>
+      </w:hyperlink>
+    </w:p>
+    <w:p>
+      <w:pPr>
+        <w:pStyle w:val="ListParagraph"/>
+        <w:numPr>
+          <w:ilvl w:val="0"/>
+          <w:numId w:val="4"/>
+        </w:numPr>
+        <w:rPr>
+          <w:rFonts w:cstheme="minorHAnsi"/>
+          <w:sz w:val="18"/>
+          <w:szCs w:val="18"/>
+        </w:rPr>
+      </w:pPr>
+      <w:r>
+        <w:rPr>
+          <w:rFonts w:cstheme="minorHAnsi"/>
+          <w:sz w:val="18"/>
+          <w:szCs w:val="18"/>
+        </w:rPr>
+        <w:t>Cover in shooters:</w:t>
+      </w:r>
+    </w:p>
+    <w:p>
+      <w:pPr>
+        <w:rPr>
+          <w:rFonts w:cstheme="minorHAnsi"/>
+          <w:sz w:val="18"/>
+          <w:szCs w:val="18"/>
+        </w:rPr>
+      </w:pPr>
+      <w:hyperlink r:id="rId40" w:history="1">
+        <w:r>
+          <w:rPr>
+            <w:rStyle w:val="Hyperlink"/>
+            <w:rFonts w:cstheme="minorHAnsi"/>
+            <w:sz w:val="18"/>
+            <w:szCs w:val="18"/>
+          </w:rPr>
+          <w:t>https://www.polygon.com/2017/8/18/16169218/cover-systems-shooters-gears-of-war-uncharted</w:t>
+        </w:r>
+      </w:hyperlink>
+    </w:p>
+    <w:p>
+      <w:pPr>
+        <w:pStyle w:val="ListParagraph"/>
+        <w:numPr>
+          <w:ilvl w:val="0"/>
+          <w:numId w:val="4"/>
+        </w:numPr>
+        <w:rPr>
+          <w:rFonts w:cstheme="minorHAnsi"/>
+          <w:sz w:val="18"/>
+          <w:szCs w:val="18"/>
+        </w:rPr>
+      </w:pPr>
+      <w:r>
+        <w:rPr>
+          <w:rFonts w:cstheme="minorHAnsi"/>
+          <w:sz w:val="18"/>
+          <w:szCs w:val="18"/>
+        </w:rPr>
+        <w:t>Half Life 2 physics:</w:t>
+      </w:r>
+    </w:p>
+    <w:p>
+      <w:pPr>
+        <w:rPr>
+          <w:rFonts w:cstheme="minorHAnsi"/>
+          <w:sz w:val="18"/>
+          <w:szCs w:val="18"/>
+        </w:rPr>
+      </w:pPr>
+      <w:hyperlink r:id="rId41" w:history="1">
+        <w:r>
+          <w:rPr>
+            <w:rStyle w:val="Hyperlink"/>
+            <w:rFonts w:cstheme="minorHAnsi"/>
+            <w:sz w:val="18"/>
+            <w:szCs w:val="18"/>
+          </w:rPr>
+          <w:t>https://slashdot.org/story/06/03/24/1926234/gdc---physics-in-half-life-2</w:t>
+        </w:r>
+      </w:hyperlink>
+    </w:p>
+    <w:p>
+      <w:pPr>
+        <w:pStyle w:val="ListParagraph"/>
+        <w:numPr>
+          <w:ilvl w:val="0"/>
+          <w:numId w:val="4"/>
+        </w:numPr>
+        <w:rPr>
+          <w:rFonts w:cstheme="minorHAnsi"/>
+          <w:sz w:val="18"/>
+          <w:szCs w:val="18"/>
+        </w:rPr>
+      </w:pPr>
+      <w:r>
+        <w:rPr>
+          <w:rFonts w:cstheme="minorHAnsi"/>
+          <w:sz w:val="18"/>
+          <w:szCs w:val="18"/>
+        </w:rPr>
+        <w:t>Sonic Design’s influence:</w:t>
+      </w:r>
+    </w:p>
+    <w:p>
+      <w:pPr>
+        <w:rPr>
+          <w:rFonts w:cstheme="minorHAnsi"/>
+          <w:sz w:val="18"/>
+          <w:szCs w:val="18"/>
+        </w:rPr>
+      </w:pPr>
+      <w:hyperlink r:id="rId42" w:history="1">
+        <w:r>
+          <w:rPr>
+            <w:rStyle w:val="Hyperlink"/>
+            <w:rFonts w:cstheme="minorHAnsi"/>
+            <w:sz w:val="18"/>
+            <w:szCs w:val="18"/>
+          </w:rPr>
+          <w:t>https://www.gamasutra.com/view/news/117691/Analysis_Sonics_Game_Design_Influence.php</w:t>
+        </w:r>
+      </w:hyperlink>
+    </w:p>
+    <w:p>
+      <w:pPr>
+        <w:pStyle w:val="ListParagraph"/>
+        <w:numPr>
+          <w:ilvl w:val="0"/>
+          <w:numId w:val="4"/>
+        </w:numPr>
+        <w:rPr>
+          <w:rFonts w:cstheme="minorHAnsi"/>
+          <w:sz w:val="18"/>
+          <w:szCs w:val="18"/>
+        </w:rPr>
+      </w:pPr>
+      <w:r>
+        <w:rPr>
+          <w:rFonts w:cstheme="minorHAnsi"/>
+          <w:sz w:val="18"/>
+          <w:szCs w:val="18"/>
+        </w:rPr>
+        <w:t>Shovel Knight’s nostalgic design:</w:t>
+      </w:r>
+    </w:p>
+    <w:p>
+      <w:pPr>
+        <w:rPr>
+          <w:rFonts w:cstheme="minorHAnsi"/>
+          <w:sz w:val="18"/>
+          <w:szCs w:val="18"/>
+        </w:rPr>
+      </w:pPr>
+      <w:hyperlink r:id="rId43" w:history="1">
+        <w:r>
+          <w:rPr>
+            <w:rStyle w:val="Hyperlink"/>
+            <w:rFonts w:cstheme="minorHAnsi"/>
+            <w:sz w:val="18"/>
+            <w:szCs w:val="18"/>
+          </w:rPr>
+          <w:t>https://www.youtube.com/watch?v=rHhX5GtWNr8</w:t>
+        </w:r>
+      </w:hyperlink>
+    </w:p>
+    <w:p>
+      <w:pPr>
+        <w:pStyle w:val="ListParagraph"/>
+        <w:numPr>
+          <w:ilvl w:val="0"/>
+          <w:numId w:val="4"/>
+        </w:numPr>
+        <w:rPr>
+          <w:rFonts w:cstheme="minorHAnsi"/>
+          <w:sz w:val="18"/>
+          <w:szCs w:val="18"/>
+        </w:rPr>
+      </w:pPr>
+      <w:r>
+        <w:rPr>
+          <w:rFonts w:cstheme="minorHAnsi"/>
+          <w:sz w:val="18"/>
+          <w:szCs w:val="18"/>
+        </w:rPr>
+        <w:t>Braid GDC talk:</w:t>
+      </w:r>
+    </w:p>
+    <w:p>
+      <w:pPr>
+        <w:rPr>
+          <w:rFonts w:cstheme="minorHAnsi"/>
+          <w:sz w:val="18"/>
+          <w:szCs w:val="18"/>
+        </w:rPr>
+      </w:pPr>
+      <w:hyperlink r:id="rId44" w:history="1">
+        <w:r>
+          <w:rPr>
+            <w:rStyle w:val="Hyperlink"/>
+            <w:rFonts w:cstheme="minorHAnsi"/>
+            <w:sz w:val="18"/>
+            <w:szCs w:val="18"/>
+          </w:rPr>
+          <w:t>https://www.youtube.com/watch?v=8dinUbg2h70</w:t>
+        </w:r>
+      </w:hyperlink>
+    </w:p>
+    <w:p>
+      <w:pPr>
+        <w:pStyle w:val="ListParagraph"/>
+        <w:numPr>
+          <w:ilvl w:val="0"/>
+          <w:numId w:val="4"/>
+        </w:numPr>
+        <w:rPr>
+          <w:rFonts w:cstheme="minorHAnsi"/>
+          <w:sz w:val="18"/>
+          <w:szCs w:val="18"/>
+        </w:rPr>
+      </w:pPr>
+      <w:r>
+        <w:rPr>
+          <w:rFonts w:cstheme="minorHAnsi"/>
+          <w:sz w:val="18"/>
+          <w:szCs w:val="18"/>
+        </w:rPr>
+        <w:t>Lucasarts games:</w:t>
+      </w:r>
+    </w:p>
+    <w:p>
+      <w:pPr>
+        <w:rPr>
+          <w:rFonts w:cstheme="minorHAnsi"/>
+          <w:sz w:val="18"/>
+          <w:szCs w:val="18"/>
+        </w:rPr>
+      </w:pPr>
+      <w:hyperlink r:id="rId45" w:history="1">
+        <w:r>
+          <w:rPr>
+            <w:rStyle w:val="Hyperlink"/>
+            <w:rFonts w:cstheme="minorHAnsi"/>
+            <w:sz w:val="18"/>
+            <w:szCs w:val="18"/>
+          </w:rPr>
+          <w:t>https://www.newstatesman.com/culture/games/2019/01/rise-and-fall-point-and-click-adventure-game</w:t>
+        </w:r>
+      </w:hyperlink>
+    </w:p>
+    <w:p>
+      <w:pPr>
+        <w:rPr>
+          <w:rFonts w:cstheme="minorHAnsi"/>
+          <w:sz w:val="18"/>
+          <w:szCs w:val="18"/>
+        </w:rPr>
+      </w:pPr>
+    </w:p>
+    <w:p>
+      <w:pPr>
+        <w:pStyle w:val="ListParagraph"/>
+        <w:numPr>
+          <w:ilvl w:val="0"/>
+          <w:numId w:val="4"/>
+        </w:numPr>
+        <w:rPr>
+          <w:rFonts w:cstheme="minorHAnsi"/>
+          <w:sz w:val="18"/>
+          <w:szCs w:val="18"/>
+        </w:rPr>
+      </w:pPr>
+      <w:r>
+        <w:rPr>
+          <w:rFonts w:cstheme="minorHAnsi"/>
+          <w:sz w:val="18"/>
+          <w:szCs w:val="18"/>
+        </w:rPr>
+        <w:lastRenderedPageBreak/>
+        <w:t>Puzzle explanation:</w:t>
+      </w:r>
+    </w:p>
+    <w:p>
+      <w:pPr>
+        <w:rPr>
+          <w:rFonts w:cstheme="minorHAnsi"/>
+          <w:sz w:val="18"/>
+          <w:szCs w:val="18"/>
+        </w:rPr>
+      </w:pPr>
+      <w:hyperlink r:id="rId46" w:history="1">
+        <w:r>
+          <w:rPr>
+            <w:rStyle w:val="Hyperlink"/>
+            <w:rFonts w:cstheme="minorHAnsi"/>
+            <w:sz w:val="18"/>
+            <w:szCs w:val="18"/>
+          </w:rPr>
+          <w:t>https://www.mathsisfun.com/chicken_crossing_solution.html</w:t>
+        </w:r>
+      </w:hyperlink>
+    </w:p>
+    <w:p>
+      <w:pPr>
+        <w:pStyle w:val="ListParagraph"/>
+        <w:numPr>
+          <w:ilvl w:val="0"/>
+          <w:numId w:val="4"/>
+        </w:numPr>
+        <w:rPr>
+          <w:rFonts w:cstheme="minorHAnsi"/>
+          <w:sz w:val="18"/>
+          <w:szCs w:val="18"/>
+        </w:rPr>
+      </w:pPr>
+      <w:r>
+        <w:rPr>
+          <w:rFonts w:cstheme="minorHAnsi"/>
+          <w:sz w:val="18"/>
+          <w:szCs w:val="18"/>
+        </w:rPr>
+        <w:t>Portal game design:</w:t>
+      </w:r>
+    </w:p>
+    <w:p>
+      <w:pPr>
+        <w:rPr>
+          <w:rFonts w:cstheme="minorHAnsi"/>
+          <w:sz w:val="18"/>
+          <w:szCs w:val="18"/>
+        </w:rPr>
+      </w:pPr>
+      <w:hyperlink r:id="rId47" w:history="1">
+        <w:r>
+          <w:rPr>
+            <w:rStyle w:val="Hyperlink"/>
+            <w:rFonts w:cstheme="minorHAnsi"/>
+            <w:sz w:val="18"/>
+            <w:szCs w:val="18"/>
+          </w:rPr>
+          <w:t>https://www.gamasutra.com/view/feature/132233/thinking_with_portals_creating_.php?print=1</w:t>
+        </w:r>
+      </w:hyperlink>
+    </w:p>
+    <w:p>
+      <w:pPr>
+        <w:pStyle w:val="ListParagraph"/>
+        <w:numPr>
+          <w:ilvl w:val="0"/>
+          <w:numId w:val="4"/>
+        </w:numPr>
+        <w:rPr>
+          <w:rFonts w:cstheme="minorHAnsi"/>
+          <w:sz w:val="18"/>
+          <w:szCs w:val="18"/>
+        </w:rPr>
+      </w:pPr>
+      <w:r>
+        <w:rPr>
+          <w:rFonts w:cstheme="minorHAnsi"/>
+          <w:sz w:val="18"/>
+          <w:szCs w:val="18"/>
+        </w:rPr>
+        <w:t xml:space="preserve">Board game AI: </w:t>
+      </w:r>
+    </w:p>
+    <w:p>
+      <w:pPr>
+        <w:rPr>
+          <w:rFonts w:cstheme="minorHAnsi"/>
+          <w:sz w:val="18"/>
+          <w:szCs w:val="18"/>
+        </w:rPr>
+      </w:pPr>
+      <w:hyperlink r:id="rId48" w:history="1">
+        <w:r>
+          <w:rPr>
+            <w:rStyle w:val="Hyperlink"/>
+            <w:rFonts w:cstheme="minorHAnsi"/>
+            <w:sz w:val="18"/>
+            <w:szCs w:val="18"/>
+          </w:rPr>
+          <w:t>http://www.leagueofgamemakers.com/artificial-intelligence-in-board-games/</w:t>
+        </w:r>
+      </w:hyperlink>
+    </w:p>
+    <w:p>
+      <w:pPr>
+        <w:pStyle w:val="ListParagraph"/>
+        <w:numPr>
+          <w:ilvl w:val="0"/>
+          <w:numId w:val="4"/>
+        </w:numPr>
+        <w:rPr>
+          <w:rFonts w:cstheme="minorHAnsi"/>
+          <w:sz w:val="18"/>
+          <w:szCs w:val="18"/>
+        </w:rPr>
+      </w:pPr>
+      <w:r>
+        <w:rPr>
+          <w:rFonts w:cstheme="minorHAnsi"/>
+          <w:sz w:val="18"/>
+          <w:szCs w:val="18"/>
+        </w:rPr>
+        <w:t>The rules of Chess:</w:t>
+      </w:r>
+    </w:p>
+    <w:p>
+      <w:pPr>
+        <w:rPr>
+          <w:rFonts w:cstheme="minorHAnsi"/>
+          <w:sz w:val="18"/>
+          <w:szCs w:val="18"/>
+        </w:rPr>
+      </w:pPr>
+      <w:hyperlink r:id="rId49" w:history="1">
+        <w:r>
+          <w:rPr>
+            <w:rStyle w:val="Hyperlink"/>
+            <w:rFonts w:cstheme="minorHAnsi"/>
+            <w:sz w:val="18"/>
+            <w:szCs w:val="18"/>
+          </w:rPr>
+          <w:t>http://www.chesscoachonline.com/chess-articles/chess-rules</w:t>
+        </w:r>
+      </w:hyperlink>
+    </w:p>
+    <w:p>
+      <w:pPr>
+        <w:pStyle w:val="ListParagraph"/>
+        <w:numPr>
+          <w:ilvl w:val="0"/>
+          <w:numId w:val="4"/>
+        </w:numPr>
+        <w:rPr>
+          <w:rFonts w:cstheme="minorHAnsi"/>
+          <w:sz w:val="18"/>
+          <w:szCs w:val="18"/>
+        </w:rPr>
+      </w:pPr>
+      <w:r>
+        <w:rPr>
+          <w:rFonts w:cstheme="minorHAnsi"/>
+          <w:sz w:val="18"/>
+          <w:szCs w:val="18"/>
+        </w:rPr>
+        <w:t>Card games online portal:</w:t>
+      </w:r>
+    </w:p>
+    <w:p>
+      <w:pPr>
+        <w:rPr>
+          <w:rFonts w:cstheme="minorHAnsi"/>
+          <w:sz w:val="18"/>
+          <w:szCs w:val="18"/>
+        </w:rPr>
+      </w:pPr>
+      <w:hyperlink r:id="rId50" w:history="1">
+        <w:r>
+          <w:rPr>
+            <w:rStyle w:val="Hyperlink"/>
+            <w:rFonts w:cstheme="minorHAnsi"/>
+            <w:sz w:val="18"/>
+            <w:szCs w:val="18"/>
+          </w:rPr>
+          <w:t>https://cardgames.io/</w:t>
+        </w:r>
+      </w:hyperlink>
+    </w:p>
+    <w:p>
+      <w:pPr>
+        <w:pStyle w:val="ListParagraph"/>
+        <w:numPr>
+          <w:ilvl w:val="0"/>
+          <w:numId w:val="4"/>
+        </w:numPr>
+        <w:rPr>
+          <w:rFonts w:cstheme="minorHAnsi"/>
+          <w:sz w:val="18"/>
+          <w:szCs w:val="18"/>
+        </w:rPr>
+      </w:pPr>
+      <w:r>
+        <w:rPr>
+          <w:rFonts w:cstheme="minorHAnsi"/>
+          <w:sz w:val="18"/>
+          <w:szCs w:val="18"/>
+        </w:rPr>
+        <w:t>Gwent game link:</w:t>
+      </w:r>
+    </w:p>
+    <w:p>
+      <w:pPr>
+        <w:rPr>
+          <w:rFonts w:cstheme="minorHAnsi"/>
+          <w:sz w:val="18"/>
+          <w:szCs w:val="18"/>
+        </w:rPr>
+      </w:pPr>
+      <w:hyperlink r:id="rId51" w:history="1">
+        <w:r>
+          <w:rPr>
+            <w:rStyle w:val="Hyperlink"/>
+            <w:rFonts w:cstheme="minorHAnsi"/>
+            <w:sz w:val="18"/>
+            <w:szCs w:val="18"/>
+          </w:rPr>
+          <w:t>https://www.playgwent.com/en</w:t>
+        </w:r>
+      </w:hyperlink>
+    </w:p>
+    <w:p>
+      <w:pPr>
+        <w:pStyle w:val="ListParagraph"/>
+        <w:numPr>
+          <w:ilvl w:val="0"/>
+          <w:numId w:val="4"/>
+        </w:numPr>
+        <w:rPr>
+          <w:rFonts w:cstheme="minorHAnsi"/>
+          <w:sz w:val="18"/>
+          <w:szCs w:val="18"/>
+        </w:rPr>
+      </w:pPr>
+      <w:r>
+        <w:rPr>
+          <w:rFonts w:cstheme="minorHAnsi"/>
+          <w:sz w:val="18"/>
+          <w:szCs w:val="18"/>
+        </w:rPr>
+        <w:t>2D</w:t>
+      </w:r>
+      <w:r>
+        <w:rPr>
+          <w:rFonts w:cstheme="minorHAnsi"/>
+          <w:sz w:val="18"/>
+          <w:szCs w:val="18"/>
+        </w:rPr>
+        <w:t xml:space="preserve"> </w:t>
+      </w:r>
+      <w:r>
+        <w:rPr>
+          <w:rFonts w:cstheme="minorHAnsi"/>
+          <w:sz w:val="18"/>
+          <w:szCs w:val="18"/>
+        </w:rPr>
+        <w:t>Shooters:</w:t>
+      </w:r>
+    </w:p>
+    <w:p>
+      <w:pPr>
+        <w:rPr>
+          <w:rFonts w:cstheme="minorHAnsi"/>
+          <w:sz w:val="18"/>
+          <w:szCs w:val="18"/>
+        </w:rPr>
+      </w:pPr>
+      <w:hyperlink r:id="rId52" w:history="1">
+        <w:r>
+          <w:rPr>
+            <w:rStyle w:val="Hyperlink"/>
+            <w:rFonts w:cstheme="minorHAnsi"/>
+            <w:sz w:val="18"/>
+            <w:szCs w:val="18"/>
           </w:rPr>
           <w:t>http://www.racketboy.com/retro/shmups-101-a-beginners-guide-to-2d-shooters</w:t>
         </w:r>
@@ -8710,38 +9860,74 @@
       <w:pPr>
         <w:pStyle w:val="Heading3"/>
       </w:pPr>
-      <w:bookmarkStart w:id="13" w:name="_Toc27075827"/>
+      <w:bookmarkStart w:id="11" w:name="_Toc27075827"/>
       <w:r>
         <w:t>Screenshots</w:t>
       </w:r>
-      <w:bookmarkEnd w:id="13"/>
+      <w:bookmarkEnd w:id="11"/>
     </w:p>
     <w:p/>
     <w:p>
-      <w:r>
+      <w:pPr>
+        <w:rPr>
+          <w:sz w:val="18"/>
+          <w:szCs w:val="18"/>
+        </w:rPr>
+      </w:pPr>
+      <w:r>
+        <w:rPr>
+          <w:sz w:val="18"/>
+          <w:szCs w:val="18"/>
+        </w:rPr>
         <w:t>Contra:</w:t>
       </w:r>
     </w:p>
     <w:p>
-      <w:hyperlink r:id="rId17" w:history="1">
+      <w:pPr>
+        <w:rPr>
+          <w:sz w:val="18"/>
+          <w:szCs w:val="18"/>
+        </w:rPr>
+      </w:pPr>
+      <w:hyperlink r:id="rId53" w:history="1">
         <w:r>
           <w:rPr>
             <w:rStyle w:val="Hyperlink"/>
+            <w:sz w:val="18"/>
+            <w:szCs w:val="18"/>
           </w:rPr>
           <w:t>https://gamefaqs.gamespot.com/nes/563399-contra/images/227</w:t>
         </w:r>
       </w:hyperlink>
     </w:p>
     <w:p>
-      <w:r>
+      <w:pPr>
+        <w:rPr>
+          <w:sz w:val="18"/>
+          <w:szCs w:val="18"/>
+        </w:rPr>
+      </w:pPr>
+      <w:r>
+        <w:rPr>
+          <w:sz w:val="18"/>
+          <w:szCs w:val="18"/>
+        </w:rPr>
         <w:t>Super Meat Boy:</w:t>
       </w:r>
     </w:p>
     <w:p>
-      <w:hyperlink r:id="rId18" w:history="1">
+      <w:pPr>
+        <w:rPr>
+          <w:sz w:val="18"/>
+          <w:szCs w:val="18"/>
+        </w:rPr>
+      </w:pPr>
+      <w:hyperlink r:id="rId54" w:history="1">
         <w:r>
           <w:rPr>
             <w:rStyle w:val="Hyperlink"/>
+            <w:sz w:val="18"/>
+            <w:szCs w:val="18"/>
           </w:rPr>
           <w:t>http://supermeatboy.wikia.com/wiki/File:Screenshot_1.jpg</w:t>
         </w:r>
@@ -8752,12 +9938,16 @@
         <w:rPr>
           <w:rFonts w:cstheme="minorHAnsi"/>
           <w:color w:val="222222"/>
-          <w:sz w:val="24"/>
-          <w:szCs w:val="21"/>
+          <w:sz w:val="18"/>
+          <w:szCs w:val="18"/>
           <w:shd w:val="clear" w:color="auto" w:fill="FFFFFF"/>
         </w:rPr>
       </w:pPr>
       <w:r>
+        <w:rPr>
+          <w:sz w:val="18"/>
+          <w:szCs w:val="18"/>
+        </w:rPr>
         <w:t>The Witness:</w:t>
       </w:r>
     </w:p>
@@ -8766,18 +9956,18 @@
         <w:rPr>
           <w:rFonts w:cstheme="minorHAnsi"/>
           <w:color w:val="222222"/>
-          <w:sz w:val="24"/>
-          <w:szCs w:val="21"/>
+          <w:sz w:val="18"/>
+          <w:szCs w:val="18"/>
           <w:shd w:val="clear" w:color="auto" w:fill="FFFFFF"/>
         </w:rPr>
       </w:pPr>
-      <w:hyperlink r:id="rId19" w:history="1">
+      <w:hyperlink r:id="rId55" w:history="1">
         <w:r>
           <w:rPr>
             <w:rStyle w:val="Hyperlink"/>
             <w:rFonts w:cstheme="minorHAnsi"/>
-            <w:sz w:val="24"/>
-            <w:szCs w:val="21"/>
+            <w:sz w:val="18"/>
+            <w:szCs w:val="18"/>
             <w:shd w:val="clear" w:color="auto" w:fill="FFFFFF"/>
           </w:rPr>
           <w:t>https://guides.gamepressure.com/thewitness/guide.asp?ID=33914</w:t>
@@ -8789,8 +9979,8 @@
         <w:rPr>
           <w:rFonts w:cstheme="minorHAnsi"/>
           <w:color w:val="222222"/>
-          <w:sz w:val="24"/>
-          <w:szCs w:val="21"/>
+          <w:sz w:val="18"/>
+          <w:szCs w:val="18"/>
           <w:shd w:val="clear" w:color="auto" w:fill="FFFFFF"/>
         </w:rPr>
       </w:pPr>
@@ -8798,8 +9988,8 @@
         <w:rPr>
           <w:rFonts w:cstheme="minorHAnsi"/>
           <w:color w:val="222222"/>
-          <w:sz w:val="24"/>
-          <w:szCs w:val="21"/>
+          <w:sz w:val="18"/>
+          <w:szCs w:val="18"/>
           <w:shd w:val="clear" w:color="auto" w:fill="FFFFFF"/>
         </w:rPr>
         <w:t>Online Checkers:</w:t>
@@ -8808,51 +9998,22 @@
     <w:p>
       <w:pPr>
         <w:rPr>
-          <w:sz w:val="24"/>
-          <w:szCs w:val="24"/>
-        </w:rPr>
-      </w:pPr>
-      <w:hyperlink r:id="rId20" w:history="1">
+          <w:sz w:val="18"/>
+          <w:szCs w:val="18"/>
+        </w:rPr>
+      </w:pPr>
+      <w:hyperlink r:id="rId56" w:history="1">
         <w:r>
           <w:rPr>
             <w:rStyle w:val="Hyperlink"/>
-            <w:sz w:val="24"/>
-            <w:szCs w:val="24"/>
+            <w:sz w:val="18"/>
+            <w:szCs w:val="18"/>
           </w:rPr>
           <w:t>https://skillgamesboard.com/play-checkers-online.aspx</w:t>
         </w:r>
       </w:hyperlink>
-    </w:p>
-    <w:p>
-      <w:pPr>
-        <w:rPr>
-          <w:rFonts w:cstheme="minorHAnsi"/>
-          <w:color w:val="222222"/>
-          <w:sz w:val="24"/>
-          <w:szCs w:val="21"/>
-          <w:shd w:val="clear" w:color="auto" w:fill="FFFFFF"/>
-        </w:rPr>
-      </w:pPr>
-      <w:r>
-        <w:rPr>
-          <w:rFonts w:cstheme="minorHAnsi"/>
-          <w:color w:val="222222"/>
-          <w:sz w:val="24"/>
-          <w:szCs w:val="21"/>
-          <w:shd w:val="clear" w:color="auto" w:fill="FFFFFF"/>
-        </w:rPr>
-        <w:t>Game template:</w:t>
-      </w:r>
-    </w:p>
-    <w:p>
-      <w:hyperlink r:id="rId21" w:history="1">
-        <w:r>
-          <w:rPr>
-            <w:rStyle w:val="Hyperlink"/>
-          </w:rPr>
-          <w:t>https://developer.mozilla.org/en-US/docs/Games/Techniques/Control_mechanisms/Desktop_with_mouse_and_keyboard</w:t>
-        </w:r>
-      </w:hyperlink>
+      <w:bookmarkStart w:id="12" w:name="_GoBack"/>
+      <w:bookmarkEnd w:id="12"/>
     </w:p>
     <w:sectPr>
       <w:pgSz w:w="11906" w:h="16838"/>
@@ -9032,6 +10193,95 @@
     </w:lvl>
   </w:abstractNum>
   <w:abstractNum w:abstractNumId="1" w15:restartNumberingAfterBreak="0">
+    <w:nsid w:val="1E944A67"/>
+    <w:multiLevelType w:val="hybridMultilevel"/>
+    <w:tmpl w:val="F7E6D648"/>
+    <w:lvl w:ilvl="0" w:tplc="0809000F">
+      <w:start w:val="1"/>
+      <w:numFmt w:val="decimal"/>
+      <w:lvlText w:val="%1."/>
+      <w:lvlJc w:val="left"/>
+      <w:pPr>
+        <w:ind w:left="720" w:hanging="360"/>
+      </w:pPr>
+      <w:rPr>
+        <w:rFonts w:hint="default"/>
+      </w:rPr>
+    </w:lvl>
+    <w:lvl w:ilvl="1" w:tplc="08090019" w:tentative="1">
+      <w:start w:val="1"/>
+      <w:numFmt w:val="lowerLetter"/>
+      <w:lvlText w:val="%2."/>
+      <w:lvlJc w:val="left"/>
+      <w:pPr>
+        <w:ind w:left="1440" w:hanging="360"/>
+      </w:pPr>
+    </w:lvl>
+    <w:lvl w:ilvl="2" w:tplc="0809001B" w:tentative="1">
+      <w:start w:val="1"/>
+      <w:numFmt w:val="lowerRoman"/>
+      <w:lvlText w:val="%3."/>
+      <w:lvlJc w:val="right"/>
+      <w:pPr>
+        <w:ind w:left="2160" w:hanging="180"/>
+      </w:pPr>
+    </w:lvl>
+    <w:lvl w:ilvl="3" w:tplc="0809000F" w:tentative="1">
+      <w:start w:val="1"/>
+      <w:numFmt w:val="decimal"/>
+      <w:lvlText w:val="%4."/>
+      <w:lvlJc w:val="left"/>
+      <w:pPr>
+        <w:ind w:left="2880" w:hanging="360"/>
+      </w:pPr>
+    </w:lvl>
+    <w:lvl w:ilvl="4" w:tplc="08090019" w:tentative="1">
+      <w:start w:val="1"/>
+      <w:numFmt w:val="lowerLetter"/>
+      <w:lvlText w:val="%5."/>
+      <w:lvlJc w:val="left"/>
+      <w:pPr>
+        <w:ind w:left="3600" w:hanging="360"/>
+      </w:pPr>
+    </w:lvl>
+    <w:lvl w:ilvl="5" w:tplc="0809001B" w:tentative="1">
+      <w:start w:val="1"/>
+      <w:numFmt w:val="lowerRoman"/>
+      <w:lvlText w:val="%6."/>
+      <w:lvlJc w:val="right"/>
+      <w:pPr>
+        <w:ind w:left="4320" w:hanging="180"/>
+      </w:pPr>
+    </w:lvl>
+    <w:lvl w:ilvl="6" w:tplc="0809000F" w:tentative="1">
+      <w:start w:val="1"/>
+      <w:numFmt w:val="decimal"/>
+      <w:lvlText w:val="%7."/>
+      <w:lvlJc w:val="left"/>
+      <w:pPr>
+        <w:ind w:left="5040" w:hanging="360"/>
+      </w:pPr>
+    </w:lvl>
+    <w:lvl w:ilvl="7" w:tplc="08090019" w:tentative="1">
+      <w:start w:val="1"/>
+      <w:numFmt w:val="lowerLetter"/>
+      <w:lvlText w:val="%8."/>
+      <w:lvlJc w:val="left"/>
+      <w:pPr>
+        <w:ind w:left="5760" w:hanging="360"/>
+      </w:pPr>
+    </w:lvl>
+    <w:lvl w:ilvl="8" w:tplc="0809001B" w:tentative="1">
+      <w:start w:val="1"/>
+      <w:numFmt w:val="lowerRoman"/>
+      <w:lvlText w:val="%9."/>
+      <w:lvlJc w:val="right"/>
+      <w:pPr>
+        <w:ind w:left="6480" w:hanging="180"/>
+      </w:pPr>
+    </w:lvl>
+  </w:abstractNum>
+  <w:abstractNum w:abstractNumId="2" w15:restartNumberingAfterBreak="0">
     <w:nsid w:val="3CE717A9"/>
     <w:multiLevelType w:val="hybridMultilevel"/>
     <w:tmpl w:val="C032F724"/>
@@ -9144,7 +10394,96 @@
       </w:rPr>
     </w:lvl>
   </w:abstractNum>
-  <w:abstractNum w:abstractNumId="2" w15:restartNumberingAfterBreak="0">
+  <w:abstractNum w:abstractNumId="3" w15:restartNumberingAfterBreak="0">
+    <w:nsid w:val="66B73593"/>
+    <w:multiLevelType w:val="hybridMultilevel"/>
+    <w:tmpl w:val="F7E6D648"/>
+    <w:lvl w:ilvl="0" w:tplc="0809000F">
+      <w:start w:val="1"/>
+      <w:numFmt w:val="decimal"/>
+      <w:lvlText w:val="%1."/>
+      <w:lvlJc w:val="left"/>
+      <w:pPr>
+        <w:ind w:left="720" w:hanging="360"/>
+      </w:pPr>
+      <w:rPr>
+        <w:rFonts w:hint="default"/>
+      </w:rPr>
+    </w:lvl>
+    <w:lvl w:ilvl="1" w:tplc="08090019" w:tentative="1">
+      <w:start w:val="1"/>
+      <w:numFmt w:val="lowerLetter"/>
+      <w:lvlText w:val="%2."/>
+      <w:lvlJc w:val="left"/>
+      <w:pPr>
+        <w:ind w:left="1440" w:hanging="360"/>
+      </w:pPr>
+    </w:lvl>
+    <w:lvl w:ilvl="2" w:tplc="0809001B" w:tentative="1">
+      <w:start w:val="1"/>
+      <w:numFmt w:val="lowerRoman"/>
+      <w:lvlText w:val="%3."/>
+      <w:lvlJc w:val="right"/>
+      <w:pPr>
+        <w:ind w:left="2160" w:hanging="180"/>
+      </w:pPr>
+    </w:lvl>
+    <w:lvl w:ilvl="3" w:tplc="0809000F" w:tentative="1">
+      <w:start w:val="1"/>
+      <w:numFmt w:val="decimal"/>
+      <w:lvlText w:val="%4."/>
+      <w:lvlJc w:val="left"/>
+      <w:pPr>
+        <w:ind w:left="2880" w:hanging="360"/>
+      </w:pPr>
+    </w:lvl>
+    <w:lvl w:ilvl="4" w:tplc="08090019" w:tentative="1">
+      <w:start w:val="1"/>
+      <w:numFmt w:val="lowerLetter"/>
+      <w:lvlText w:val="%5."/>
+      <w:lvlJc w:val="left"/>
+      <w:pPr>
+        <w:ind w:left="3600" w:hanging="360"/>
+      </w:pPr>
+    </w:lvl>
+    <w:lvl w:ilvl="5" w:tplc="0809001B" w:tentative="1">
+      <w:start w:val="1"/>
+      <w:numFmt w:val="lowerRoman"/>
+      <w:lvlText w:val="%6."/>
+      <w:lvlJc w:val="right"/>
+      <w:pPr>
+        <w:ind w:left="4320" w:hanging="180"/>
+      </w:pPr>
+    </w:lvl>
+    <w:lvl w:ilvl="6" w:tplc="0809000F" w:tentative="1">
+      <w:start w:val="1"/>
+      <w:numFmt w:val="decimal"/>
+      <w:lvlText w:val="%7."/>
+      <w:lvlJc w:val="left"/>
+      <w:pPr>
+        <w:ind w:left="5040" w:hanging="360"/>
+      </w:pPr>
+    </w:lvl>
+    <w:lvl w:ilvl="7" w:tplc="08090019" w:tentative="1">
+      <w:start w:val="1"/>
+      <w:numFmt w:val="lowerLetter"/>
+      <w:lvlText w:val="%8."/>
+      <w:lvlJc w:val="left"/>
+      <w:pPr>
+        <w:ind w:left="5760" w:hanging="360"/>
+      </w:pPr>
+    </w:lvl>
+    <w:lvl w:ilvl="8" w:tplc="0809001B" w:tentative="1">
+      <w:start w:val="1"/>
+      <w:numFmt w:val="lowerRoman"/>
+      <w:lvlText w:val="%9."/>
+      <w:lvlJc w:val="right"/>
+      <w:pPr>
+        <w:ind w:left="6480" w:hanging="180"/>
+      </w:pPr>
+    </w:lvl>
+  </w:abstractNum>
+  <w:abstractNum w:abstractNumId="4" w15:restartNumberingAfterBreak="0">
     <w:nsid w:val="77E00E2E"/>
     <w:multiLevelType w:val="hybridMultilevel"/>
     <w:tmpl w:val="70B8E30A"/>
@@ -9259,13 +10598,19 @@
     </w:lvl>
   </w:abstractNum>
   <w:num w:numId="1">
-    <w:abstractNumId w:val="1"/>
+    <w:abstractNumId w:val="2"/>
   </w:num>
   <w:num w:numId="2">
     <w:abstractNumId w:val="0"/>
   </w:num>
   <w:num w:numId="3">
-    <w:abstractNumId w:val="2"/>
+    <w:abstractNumId w:val="4"/>
+  </w:num>
+  <w:num w:numId="4">
+    <w:abstractNumId w:val="1"/>
+  </w:num>
+  <w:num w:numId="5">
+    <w:abstractNumId w:val="3"/>
   </w:num>
 </w:numbering>
 </file>
@@ -10504,7 +11849,7 @@
 </file>
 
 <file path=customXml/itemProps2.xml><?xml version="1.0" encoding="utf-8"?>
-<ds:datastoreItem xmlns:ds="http://schemas.openxmlformats.org/officeDocument/2006/customXml" ds:itemID="{B3795AA2-EDF6-4047-8BE6-C7598AE4BFD1}">
+<ds:datastoreItem xmlns:ds="http://schemas.openxmlformats.org/officeDocument/2006/customXml" ds:itemID="{20C2A6A9-6884-4C0C-8BC2-8A7D608F1794}">
   <ds:schemaRefs>
     <ds:schemaRef ds:uri="http://schemas.openxmlformats.org/officeDocument/2006/bibliography"/>
   </ds:schemaRefs>

</xml_diff>